<commit_message>
begonnen met resultaten van de eerste STARR
</commit_message>
<xml_diff>
--- a/Stage Portfolio - Lars Fasil (2).docx
+++ b/Stage Portfolio - Lars Fasil (2).docx
@@ -4038,6 +4038,7 @@
         </w:rPr>
         <w:br/>
       </w:r>
+      <w:proofErr w:type="gramStart"/>
       <w:r>
         <w:rPr>
           <w:rFonts w:ascii="Times New Roman" w:eastAsia="Times New Roman" w:hAnsi="Times New Roman" w:cs="Times New Roman"/>
@@ -4047,7 +4048,19 @@
           <w:szCs w:val="24"/>
           <w:lang w:eastAsia="nl-NL"/>
         </w:rPr>
-        <w:t>E-mail adres:</w:t>
+        <w:t>E-mail adres</w:t>
+      </w:r>
+      <w:proofErr w:type="gramEnd"/>
+      <w:r>
+        <w:rPr>
+          <w:rFonts w:ascii="Times New Roman" w:eastAsia="Times New Roman" w:hAnsi="Times New Roman" w:cs="Times New Roman"/>
+          <w:b/>
+          <w:color w:val="000000"/>
+          <w:sz w:val="24"/>
+          <w:szCs w:val="24"/>
+          <w:lang w:eastAsia="nl-NL"/>
+        </w:rPr>
+        <w:t>:</w:t>
       </w:r>
       <w:r>
         <w:rPr>
@@ -4527,8 +4540,20 @@
           <w:lang w:eastAsia="nl-NL"/>
         </w:rPr>
         <w:tab/>
-        <w:t>Informatica (Game Development), HBO</w:t>
-      </w:r>
+        <w:t xml:space="preserve">Informatica (Game Development), </w:t>
+      </w:r>
+      <w:proofErr w:type="gramStart"/>
+      <w:r>
+        <w:rPr>
+          <w:rFonts w:ascii="Times New Roman" w:eastAsia="Times New Roman" w:hAnsi="Times New Roman" w:cs="Times New Roman"/>
+          <w:color w:val="000000"/>
+          <w:sz w:val="24"/>
+          <w:szCs w:val="24"/>
+          <w:lang w:eastAsia="nl-NL"/>
+        </w:rPr>
+        <w:t>HBO</w:t>
+      </w:r>
+      <w:proofErr w:type="gramEnd"/>
       <w:r>
         <w:rPr>
           <w:rFonts w:ascii="Times New Roman" w:eastAsia="Times New Roman" w:hAnsi="Times New Roman" w:cs="Times New Roman"/>
@@ -4650,7 +4675,29 @@
           <w:lang w:eastAsia="nl-NL"/>
         </w:rPr>
         <w:tab/>
-        <w:t>Bio-Informatica, HBO (Gestopt)</w:t>
+        <w:t xml:space="preserve">Bio-Informatica, </w:t>
+      </w:r>
+      <w:proofErr w:type="gramStart"/>
+      <w:r>
+        <w:rPr>
+          <w:rFonts w:ascii="Times New Roman" w:eastAsia="Times New Roman" w:hAnsi="Times New Roman" w:cs="Times New Roman"/>
+          <w:color w:val="000000"/>
+          <w:sz w:val="24"/>
+          <w:szCs w:val="24"/>
+          <w:lang w:eastAsia="nl-NL"/>
+        </w:rPr>
+        <w:t>HBO</w:t>
+      </w:r>
+      <w:proofErr w:type="gramEnd"/>
+      <w:r>
+        <w:rPr>
+          <w:rFonts w:ascii="Times New Roman" w:eastAsia="Times New Roman" w:hAnsi="Times New Roman" w:cs="Times New Roman"/>
+          <w:color w:val="000000"/>
+          <w:sz w:val="24"/>
+          <w:szCs w:val="24"/>
+          <w:lang w:eastAsia="nl-NL"/>
+        </w:rPr>
+        <w:t xml:space="preserve"> (Gestopt)</w:t>
       </w:r>
     </w:p>
     <w:p>
@@ -5477,8 +5524,20 @@
           <w:lang w:eastAsia="nl-NL"/>
         </w:rPr>
         <w:tab/>
-        <w:t>Functie: ICT stagiair</w:t>
-      </w:r>
+        <w:t xml:space="preserve">Functie: </w:t>
+      </w:r>
+      <w:proofErr w:type="gramStart"/>
+      <w:r>
+        <w:rPr>
+          <w:rFonts w:ascii="Times New Roman" w:eastAsia="Times New Roman" w:hAnsi="Times New Roman" w:cs="Times New Roman"/>
+          <w:color w:val="000000"/>
+          <w:sz w:val="24"/>
+          <w:szCs w:val="24"/>
+          <w:lang w:eastAsia="nl-NL"/>
+        </w:rPr>
+        <w:t>ICT stagiair</w:t>
+      </w:r>
+      <w:proofErr w:type="gramEnd"/>
     </w:p>
     <w:p>
       <w:pPr>
@@ -5875,8 +5934,20 @@
           <w:lang w:eastAsia="nl-NL"/>
         </w:rPr>
         <w:tab/>
-        <w:t>Functie: Service medewerker</w:t>
-      </w:r>
+        <w:t xml:space="preserve">Functie: </w:t>
+      </w:r>
+      <w:proofErr w:type="gramStart"/>
+      <w:r>
+        <w:rPr>
+          <w:rFonts w:ascii="Times New Roman" w:eastAsia="Times New Roman" w:hAnsi="Times New Roman" w:cs="Times New Roman"/>
+          <w:color w:val="000000"/>
+          <w:sz w:val="24"/>
+          <w:szCs w:val="24"/>
+          <w:lang w:eastAsia="nl-NL"/>
+        </w:rPr>
+        <w:t>Service medewerker</w:t>
+      </w:r>
+      <w:proofErr w:type="gramEnd"/>
     </w:p>
     <w:p>
       <w:pPr>
@@ -6807,7 +6878,15 @@
         <w:ind w:left="100" w:right="1"/>
       </w:pPr>
       <w:r>
-        <w:t xml:space="preserve">Hieronder vind je een lijst met beroepstaken waarmee je tijdens de stage ervaring mag gaan opdoen. De taken zijn ingedeeld naar verschillende aspecten van ict-systemen, de architectuurlagen </w:t>
+        <w:t xml:space="preserve">Hieronder vind je een lijst met beroepstaken waarmee je tijdens de </w:t>
+      </w:r>
+      <w:proofErr w:type="gramStart"/>
+      <w:r>
+        <w:t>stage ervaring</w:t>
+      </w:r>
+      <w:proofErr w:type="gramEnd"/>
+      <w:r>
+        <w:t xml:space="preserve"> mag gaan opdoen. De taken zijn ingedeeld naar verschillende aspecten van ict-systemen, de architectuurlagen </w:t>
       </w:r>
       <w:r>
         <w:rPr>
@@ -6831,7 +6910,15 @@
         </w:r>
       </w:hyperlink>
       <w:r>
-        <w:t xml:space="preserve"> Daarin hebben professionals uit het ict-werkveld en de ict- opleidingen gezamenlijk in kaart gebracht hoe het werk van een ict’er er uit ziet. De beroepstaken horen thuis in een lifecycle. De activiteiten van deze lifecycle zijn </w:t>
+        <w:t xml:space="preserve"> Daarin hebben professionals uit het ict-werkveld en de ict- opleidingen gezamenlijk in kaart gebracht hoe het werk van een ict’er </w:t>
+      </w:r>
+      <w:proofErr w:type="gramStart"/>
+      <w:r>
+        <w:t>er uit</w:t>
+      </w:r>
+      <w:proofErr w:type="gramEnd"/>
+      <w:r>
+        <w:t xml:space="preserve"> ziet. De beroepstaken horen thuis in een lifecycle. De activiteiten van deze lifecycle zijn </w:t>
       </w:r>
       <w:r>
         <w:rPr>
@@ -7154,13 +7241,23 @@
                 <w:lang w:val="nl-NL"/>
               </w:rPr>
             </w:pPr>
+            <w:proofErr w:type="gramStart"/>
             <w:r>
               <w:rPr>
                 <w:rFonts w:ascii="Arial Narrow"/>
                 <w:sz w:val="20"/>
                 <w:lang w:val="nl-NL"/>
               </w:rPr>
-              <w:t>aan te schaffen ict-systeem op basis van een analyse en in overleg met stakeholders.</w:t>
+              <w:t>aan</w:t>
+            </w:r>
+            <w:proofErr w:type="gramEnd"/>
+            <w:r>
+              <w:rPr>
+                <w:rFonts w:ascii="Arial Narrow"/>
+                <w:sz w:val="20"/>
+                <w:lang w:val="nl-NL"/>
+              </w:rPr>
+              <w:t xml:space="preserve"> te schaffen ict-systeem op basis van een analyse en in overleg met stakeholders.</w:t>
             </w:r>
           </w:p>
         </w:tc>
@@ -7312,7 +7409,15 @@
         <w:ind w:left="100" w:right="290"/>
       </w:pPr>
       <w:r>
-        <w:t>Je kunt ervaring op doen met beroepstaken bij één of meerdere architectuurlagen. En daarbinnen met één, meerdere of alle activiteiten van de lifecycle. Neem de lijst dus helemaal door. Lees eerst de toelichting bij een architectuurlaag en bepaal of jouw stageopdracht hierop betrekking heeft. Kruis aan of een taak wel of niet van toepassing zal zijn in je stage. Overleg eventuele wijzigingen tijdens de stage met je begeleiders. Bij grote afwijkingen moet je je opdracht opnieuw naar de afstudeercommissie sturen en laten keuren of de opdracht nog steeds goed is.</w:t>
+        <w:t xml:space="preserve">Je kunt ervaring op doen met beroepstaken bij </w:t>
+      </w:r>
+      <w:proofErr w:type="gramStart"/>
+      <w:r>
+        <w:t>één</w:t>
+      </w:r>
+      <w:proofErr w:type="gramEnd"/>
+      <w:r>
+        <w:t xml:space="preserve"> of meerdere architectuurlagen. En daarbinnen met één, meerdere of alle activiteiten van de lifecycle. Neem de lijst dus helemaal door. Lees eerst de toelichting bij een architectuurlaag en bepaal of jouw stageopdracht hierop betrekking heeft. Kruis aan of een taak wel of niet van toepassing zal zijn in je stage. Overleg eventuele wijzigingen tijdens de stage met je begeleiders. Bij grote afwijkingen moet je je opdracht opnieuw naar de afstudeercommissie sturen en laten keuren of de opdracht nog steeds goed is.</w:t>
       </w:r>
     </w:p>
     <w:p>
@@ -7575,13 +7680,23 @@
                 <w:lang w:val="nl-NL"/>
               </w:rPr>
             </w:pPr>
+            <w:proofErr w:type="gramStart"/>
             <w:r>
               <w:rPr>
                 <w:rFonts w:ascii="Arial Narrow"/>
                 <w:sz w:val="20"/>
                 <w:lang w:val="nl-NL"/>
               </w:rPr>
-              <w:t>in mijn stage</w:t>
+              <w:t>in</w:t>
+            </w:r>
+            <w:proofErr w:type="gramEnd"/>
+            <w:r>
+              <w:rPr>
+                <w:rFonts w:ascii="Arial Narrow"/>
+                <w:sz w:val="20"/>
+                <w:lang w:val="nl-NL"/>
+              </w:rPr>
+              <w:t xml:space="preserve"> mijn stage</w:t>
             </w:r>
             <w:r>
               <w:rPr>
@@ -7972,13 +8087,23 @@
                 <w:highlight w:val="yellow"/>
               </w:rPr>
             </w:pPr>
+            <w:proofErr w:type="gramStart"/>
             <w:r>
               <w:rPr>
                 <w:sz w:val="20"/>
                 <w:highlight w:val="yellow"/>
                 <w:lang w:val="nl-NL"/>
               </w:rPr>
-              <w:t xml:space="preserve">met onderhoudbaarheid en daarvoor beschikbare middelen. </w:t>
+              <w:t>met</w:t>
+            </w:r>
+            <w:proofErr w:type="gramEnd"/>
+            <w:r>
+              <w:rPr>
+                <w:sz w:val="20"/>
+                <w:highlight w:val="yellow"/>
+                <w:lang w:val="nl-NL"/>
+              </w:rPr>
+              <w:t xml:space="preserve"> onderhoudbaarheid en daarvoor beschikbare middelen. </w:t>
             </w:r>
             <w:r>
               <w:rPr>
@@ -8311,13 +8436,23 @@
                 <w:lang w:val="nl-NL"/>
               </w:rPr>
             </w:pPr>
+            <w:proofErr w:type="gramStart"/>
             <w:r>
               <w:rPr>
                 <w:rFonts w:ascii="Arial Narrow"/>
                 <w:sz w:val="20"/>
                 <w:lang w:val="nl-NL"/>
               </w:rPr>
-              <w:t>in mijn stage</w:t>
+              <w:t>in</w:t>
+            </w:r>
+            <w:proofErr w:type="gramEnd"/>
+            <w:r>
+              <w:rPr>
+                <w:rFonts w:ascii="Arial Narrow"/>
+                <w:sz w:val="20"/>
+                <w:lang w:val="nl-NL"/>
+              </w:rPr>
+              <w:t xml:space="preserve"> mijn stage</w:t>
             </w:r>
           </w:p>
         </w:tc>
@@ -8440,7 +8575,21 @@
               <w:rPr>
                 <w:sz w:val="20"/>
               </w:rPr>
-              <w:t>actueel ict- en/of digitaal mediaproduct.(I-1)</w:t>
+              <w:t xml:space="preserve">actueel ict- en/of digitaal </w:t>
+            </w:r>
+            <w:proofErr w:type="gramStart"/>
+            <w:r>
+              <w:rPr>
+                <w:sz w:val="20"/>
+              </w:rPr>
+              <w:t>mediaproduct.(</w:t>
+            </w:r>
+            <w:proofErr w:type="gramEnd"/>
+            <w:r>
+              <w:rPr>
+                <w:sz w:val="20"/>
+              </w:rPr>
+              <w:t>I-1)</w:t>
             </w:r>
           </w:p>
         </w:tc>
@@ -8768,11 +8917,19 @@
                 <w:sz w:val="20"/>
               </w:rPr>
             </w:pPr>
-            <w:r>
-              <w:rPr>
-                <w:sz w:val="20"/>
-              </w:rPr>
-              <w:t>experience.(II-2)</w:t>
+            <w:proofErr w:type="gramStart"/>
+            <w:r>
+              <w:rPr>
+                <w:sz w:val="20"/>
+              </w:rPr>
+              <w:t>experience.(</w:t>
+            </w:r>
+            <w:proofErr w:type="gramEnd"/>
+            <w:r>
+              <w:rPr>
+                <w:sz w:val="20"/>
+              </w:rPr>
+              <w:t>II-2)</w:t>
             </w:r>
           </w:p>
         </w:tc>
@@ -8846,7 +9003,23 @@
                 <w:sz w:val="20"/>
                 <w:lang w:val="nl-NL"/>
               </w:rPr>
-              <w:t>game design document--&gt; mechanics, en/of game concept beschrijving</w:t>
+              <w:t xml:space="preserve">game </w:t>
+            </w:r>
+            <w:proofErr w:type="gramStart"/>
+            <w:r>
+              <w:rPr>
+                <w:sz w:val="20"/>
+                <w:lang w:val="nl-NL"/>
+              </w:rPr>
+              <w:t>design document</w:t>
+            </w:r>
+            <w:proofErr w:type="gramEnd"/>
+            <w:r>
+              <w:rPr>
+                <w:sz w:val="20"/>
+                <w:lang w:val="nl-NL"/>
+              </w:rPr>
+              <w:t>--&gt; mechanics, en/of game concept beschrijving</w:t>
             </w:r>
           </w:p>
         </w:tc>
@@ -9073,13 +9246,23 @@
                 <w:lang w:val="nl-NL"/>
               </w:rPr>
             </w:pPr>
+            <w:proofErr w:type="gramStart"/>
             <w:r>
               <w:rPr>
                 <w:rFonts w:ascii="Arial Narrow"/>
                 <w:sz w:val="20"/>
                 <w:lang w:val="nl-NL"/>
               </w:rPr>
-              <w:t>in mijn stage</w:t>
+              <w:t>in</w:t>
+            </w:r>
+            <w:proofErr w:type="gramEnd"/>
+            <w:r>
+              <w:rPr>
+                <w:rFonts w:ascii="Arial Narrow"/>
+                <w:sz w:val="20"/>
+                <w:lang w:val="nl-NL"/>
+              </w:rPr>
+              <w:t xml:space="preserve"> mijn stage</w:t>
             </w:r>
           </w:p>
         </w:tc>
@@ -9199,12 +9382,21 @@
                 <w:sz w:val="20"/>
               </w:rPr>
             </w:pPr>
-            <w:r>
-              <w:rPr>
-                <w:sz w:val="20"/>
-                <w:lang w:val="nl-NL"/>
-              </w:rPr>
-              <w:t xml:space="preserve">van een gegeven usability-analyse. </w:t>
+            <w:proofErr w:type="gramStart"/>
+            <w:r>
+              <w:rPr>
+                <w:sz w:val="20"/>
+                <w:lang w:val="nl-NL"/>
+              </w:rPr>
+              <w:t>van</w:t>
+            </w:r>
+            <w:proofErr w:type="gramEnd"/>
+            <w:r>
+              <w:rPr>
+                <w:sz w:val="20"/>
+                <w:lang w:val="nl-NL"/>
+              </w:rPr>
+              <w:t xml:space="preserve"> een gegeven usability-analyse. </w:t>
             </w:r>
             <w:r>
               <w:rPr>
@@ -9381,13 +9573,23 @@
                 <w:lang w:val="nl-NL"/>
               </w:rPr>
             </w:pPr>
+            <w:proofErr w:type="gramStart"/>
             <w:r>
               <w:rPr>
                 <w:rFonts w:ascii="Arial Narrow"/>
                 <w:sz w:val="20"/>
                 <w:lang w:val="nl-NL"/>
               </w:rPr>
-              <w:t>in mijn stage</w:t>
+              <w:t>in</w:t>
+            </w:r>
+            <w:proofErr w:type="gramEnd"/>
+            <w:r>
+              <w:rPr>
+                <w:rFonts w:ascii="Arial Narrow"/>
+                <w:sz w:val="20"/>
+                <w:lang w:val="nl-NL"/>
+              </w:rPr>
+              <w:t xml:space="preserve"> mijn stage</w:t>
             </w:r>
           </w:p>
         </w:tc>
@@ -9734,12 +9936,21 @@
                 <w:sz w:val="20"/>
               </w:rPr>
             </w:pPr>
-            <w:r>
-              <w:rPr>
-                <w:sz w:val="20"/>
-                <w:lang w:val="nl-NL"/>
-              </w:rPr>
-              <w:t xml:space="preserve">toepassing van gedeeltelijk zelf geselecteerde technieken (zoals scripts, storyboards, navigatiestructuur en passende usability-testen). </w:t>
+            <w:proofErr w:type="gramStart"/>
+            <w:r>
+              <w:rPr>
+                <w:sz w:val="20"/>
+                <w:lang w:val="nl-NL"/>
+              </w:rPr>
+              <w:t>toepassing</w:t>
+            </w:r>
+            <w:proofErr w:type="gramEnd"/>
+            <w:r>
+              <w:rPr>
+                <w:sz w:val="20"/>
+                <w:lang w:val="nl-NL"/>
+              </w:rPr>
+              <w:t xml:space="preserve"> van gedeeltelijk zelf geselecteerde technieken (zoals scripts, storyboards, navigatiestructuur en passende usability-testen). </w:t>
             </w:r>
             <w:r>
               <w:rPr>
@@ -9922,7 +10133,25 @@
                 <w:sz w:val="20"/>
                 <w:lang w:val="nl-NL"/>
               </w:rPr>
-              <w:t>Voorbeelden van beroepsproducten zijn: interactie ontwerp, game design document, het uiteindelijke product</w:t>
+              <w:t xml:space="preserve">Voorbeelden van beroepsproducten zijn: interactie ontwerp, game </w:t>
+            </w:r>
+            <w:proofErr w:type="gramStart"/>
+            <w:r>
+              <w:rPr>
+                <w:i/>
+                <w:sz w:val="20"/>
+                <w:lang w:val="nl-NL"/>
+              </w:rPr>
+              <w:t>design document</w:t>
+            </w:r>
+            <w:proofErr w:type="gramEnd"/>
+            <w:r>
+              <w:rPr>
+                <w:i/>
+                <w:sz w:val="20"/>
+                <w:lang w:val="nl-NL"/>
+              </w:rPr>
+              <w:t>, het uiteindelijke product</w:t>
             </w:r>
           </w:p>
           <w:p>
@@ -9941,7 +10170,25 @@
                 <w:sz w:val="20"/>
                 <w:lang w:val="nl-NL"/>
               </w:rPr>
-              <w:t>(implementatie daarin, bijvoorbeeld schermen, overgangen)</w:t>
+              <w:t>(</w:t>
+            </w:r>
+            <w:proofErr w:type="gramStart"/>
+            <w:r>
+              <w:rPr>
+                <w:i/>
+                <w:sz w:val="20"/>
+                <w:lang w:val="nl-NL"/>
+              </w:rPr>
+              <w:t>implementatie</w:t>
+            </w:r>
+            <w:proofErr w:type="gramEnd"/>
+            <w:r>
+              <w:rPr>
+                <w:i/>
+                <w:sz w:val="20"/>
+                <w:lang w:val="nl-NL"/>
+              </w:rPr>
+              <w:t xml:space="preserve"> daarin, bijvoorbeeld schermen, overgangen)</w:t>
             </w:r>
             <w:bookmarkEnd w:id="18"/>
           </w:p>
@@ -10044,13 +10291,23 @@
                 <w:lang w:val="nl-NL"/>
               </w:rPr>
             </w:pPr>
+            <w:proofErr w:type="gramStart"/>
             <w:r>
               <w:rPr>
                 <w:rFonts w:ascii="Arial Narrow"/>
                 <w:sz w:val="20"/>
                 <w:lang w:val="nl-NL"/>
               </w:rPr>
-              <w:t>in mijn stage</w:t>
+              <w:t>in</w:t>
+            </w:r>
+            <w:proofErr w:type="gramEnd"/>
+            <w:r>
+              <w:rPr>
+                <w:rFonts w:ascii="Arial Narrow"/>
+                <w:sz w:val="20"/>
+                <w:lang w:val="nl-NL"/>
+              </w:rPr>
+              <w:t xml:space="preserve"> mijn stage</w:t>
             </w:r>
           </w:p>
         </w:tc>
@@ -10304,13 +10561,23 @@
                 <w:highlight w:val="yellow"/>
               </w:rPr>
             </w:pPr>
+            <w:proofErr w:type="gramStart"/>
             <w:r>
               <w:rPr>
                 <w:sz w:val="20"/>
                 <w:highlight w:val="yellow"/>
                 <w:lang w:val="nl-NL"/>
               </w:rPr>
-              <w:t xml:space="preserve">van relevante grafische elementen, geluid, beeld, en animaties. </w:t>
+              <w:t>van</w:t>
+            </w:r>
+            <w:proofErr w:type="gramEnd"/>
+            <w:r>
+              <w:rPr>
+                <w:sz w:val="20"/>
+                <w:highlight w:val="yellow"/>
+                <w:lang w:val="nl-NL"/>
+              </w:rPr>
+              <w:t xml:space="preserve"> relevante grafische elementen, geluid, beeld, en animaties. </w:t>
             </w:r>
             <w:r>
               <w:rPr>
@@ -10403,13 +10670,23 @@
                 <w:lang w:val="nl-NL"/>
               </w:rPr>
             </w:pPr>
+            <w:proofErr w:type="gramStart"/>
             <w:r>
               <w:rPr>
                 <w:i/>
                 <w:sz w:val="20"/>
                 <w:lang w:val="nl-NL"/>
               </w:rPr>
-              <w:t>bronmateriaal (.png, texture bestanden). Technische kwaliteiten van beelden van het product.</w:t>
+              <w:t>bronmateriaal</w:t>
+            </w:r>
+            <w:proofErr w:type="gramEnd"/>
+            <w:r>
+              <w:rPr>
+                <w:i/>
+                <w:sz w:val="20"/>
+                <w:lang w:val="nl-NL"/>
+              </w:rPr>
+              <w:t xml:space="preserve"> (.png, texture bestanden). Technische kwaliteiten van beelden van het product.</w:t>
             </w:r>
             <w:bookmarkEnd w:id="21"/>
           </w:p>
@@ -10595,13 +10872,23 @@
                 <w:lang w:val="nl-NL"/>
               </w:rPr>
             </w:pPr>
+            <w:proofErr w:type="gramStart"/>
             <w:r>
               <w:rPr>
                 <w:rFonts w:ascii="Arial Narrow"/>
                 <w:sz w:val="20"/>
                 <w:lang w:val="nl-NL"/>
               </w:rPr>
-              <w:t>in mijn stage</w:t>
+              <w:t>in</w:t>
+            </w:r>
+            <w:proofErr w:type="gramEnd"/>
+            <w:r>
+              <w:rPr>
+                <w:rFonts w:ascii="Arial Narrow"/>
+                <w:sz w:val="20"/>
+                <w:lang w:val="nl-NL"/>
+              </w:rPr>
+              <w:t xml:space="preserve"> mijn stage</w:t>
             </w:r>
           </w:p>
         </w:tc>
@@ -10803,12 +11090,21 @@
                 <w:sz w:val="20"/>
               </w:rPr>
             </w:pPr>
-            <w:r>
-              <w:rPr>
-                <w:sz w:val="20"/>
-                <w:lang w:val="nl-NL"/>
-              </w:rPr>
-              <w:t xml:space="preserve">kwantitatieve en kwalitatieve analyse, bijvoorbeeld het houden van interviews. </w:t>
+            <w:proofErr w:type="gramStart"/>
+            <w:r>
+              <w:rPr>
+                <w:sz w:val="20"/>
+                <w:lang w:val="nl-NL"/>
+              </w:rPr>
+              <w:t>kwantitatieve</w:t>
+            </w:r>
+            <w:proofErr w:type="gramEnd"/>
+            <w:r>
+              <w:rPr>
+                <w:sz w:val="20"/>
+                <w:lang w:val="nl-NL"/>
+              </w:rPr>
+              <w:t xml:space="preserve"> en kwalitatieve analyse, bijvoorbeeld het houden van interviews. </w:t>
             </w:r>
             <w:r>
               <w:rPr>
@@ -10895,13 +11191,23 @@
                 <w:lang w:val="nl-NL"/>
               </w:rPr>
             </w:pPr>
+            <w:proofErr w:type="gramStart"/>
             <w:r>
               <w:rPr>
                 <w:i/>
                 <w:sz w:val="20"/>
                 <w:lang w:val="nl-NL"/>
               </w:rPr>
-              <w:t>veranderingsbehoefte; onderzoeksrapport met kwantitatieve/kwalitatieve analyse</w:t>
+              <w:t>veranderingsbehoefte</w:t>
+            </w:r>
+            <w:proofErr w:type="gramEnd"/>
+            <w:r>
+              <w:rPr>
+                <w:i/>
+                <w:sz w:val="20"/>
+                <w:lang w:val="nl-NL"/>
+              </w:rPr>
+              <w:t>; onderzoeksrapport met kwantitatieve/kwalitatieve analyse</w:t>
             </w:r>
           </w:p>
         </w:tc>
@@ -11025,13 +11331,23 @@
                 <w:lang w:val="nl-NL"/>
               </w:rPr>
             </w:pPr>
+            <w:proofErr w:type="gramStart"/>
             <w:r>
               <w:rPr>
                 <w:rFonts w:ascii="Arial Narrow"/>
                 <w:sz w:val="20"/>
                 <w:lang w:val="nl-NL"/>
               </w:rPr>
-              <w:t>in mijn stage</w:t>
+              <w:t>in</w:t>
+            </w:r>
+            <w:proofErr w:type="gramEnd"/>
+            <w:r>
+              <w:rPr>
+                <w:rFonts w:ascii="Arial Narrow"/>
+                <w:sz w:val="20"/>
+                <w:lang w:val="nl-NL"/>
+              </w:rPr>
+              <w:t xml:space="preserve"> mijn stage</w:t>
             </w:r>
           </w:p>
         </w:tc>
@@ -11260,7 +11576,21 @@
               <w:rPr>
                 <w:sz w:val="20"/>
               </w:rPr>
-              <w:t>bovenstaande analyse.(II-2)</w:t>
+              <w:t xml:space="preserve">bovenstaande </w:t>
+            </w:r>
+            <w:proofErr w:type="gramStart"/>
+            <w:r>
+              <w:rPr>
+                <w:sz w:val="20"/>
+              </w:rPr>
+              <w:t>analyse.(</w:t>
+            </w:r>
+            <w:proofErr w:type="gramEnd"/>
+            <w:r>
+              <w:rPr>
+                <w:sz w:val="20"/>
+              </w:rPr>
+              <w:t>II-2)</w:t>
             </w:r>
           </w:p>
         </w:tc>
@@ -11444,13 +11774,23 @@
                 <w:lang w:val="nl-NL"/>
               </w:rPr>
             </w:pPr>
+            <w:proofErr w:type="gramStart"/>
             <w:r>
               <w:rPr>
                 <w:rFonts w:ascii="Arial Narrow"/>
                 <w:sz w:val="20"/>
                 <w:lang w:val="nl-NL"/>
               </w:rPr>
-              <w:t>in mijn stage</w:t>
+              <w:t>in</w:t>
+            </w:r>
+            <w:proofErr w:type="gramEnd"/>
+            <w:r>
+              <w:rPr>
+                <w:rFonts w:ascii="Arial Narrow"/>
+                <w:sz w:val="20"/>
+                <w:lang w:val="nl-NL"/>
+              </w:rPr>
+              <w:t xml:space="preserve"> mijn stage</w:t>
             </w:r>
           </w:p>
         </w:tc>
@@ -11569,12 +11909,21 @@
                 <w:lang w:val="nl-NL"/>
               </w:rPr>
             </w:pPr>
-            <w:r>
-              <w:rPr>
-                <w:sz w:val="20"/>
-                <w:lang w:val="nl-NL"/>
-              </w:rPr>
-              <w:t>de invalshoek van informatievoorziening. (II-1)</w:t>
+            <w:proofErr w:type="gramStart"/>
+            <w:r>
+              <w:rPr>
+                <w:sz w:val="20"/>
+                <w:lang w:val="nl-NL"/>
+              </w:rPr>
+              <w:t>de</w:t>
+            </w:r>
+            <w:proofErr w:type="gramEnd"/>
+            <w:r>
+              <w:rPr>
+                <w:sz w:val="20"/>
+                <w:lang w:val="nl-NL"/>
+              </w:rPr>
+              <w:t xml:space="preserve"> invalshoek van informatievoorziening. (II-1)</w:t>
             </w:r>
           </w:p>
         </w:tc>
@@ -11676,12 +12025,21 @@
                 <w:lang w:val="nl-NL"/>
               </w:rPr>
             </w:pPr>
-            <w:r>
-              <w:rPr>
-                <w:sz w:val="20"/>
-                <w:lang w:val="nl-NL"/>
-              </w:rPr>
-              <w:t>van ontwikkelingen in ict. (II-2)</w:t>
+            <w:proofErr w:type="gramStart"/>
+            <w:r>
+              <w:rPr>
+                <w:sz w:val="20"/>
+                <w:lang w:val="nl-NL"/>
+              </w:rPr>
+              <w:t>van</w:t>
+            </w:r>
+            <w:proofErr w:type="gramEnd"/>
+            <w:r>
+              <w:rPr>
+                <w:sz w:val="20"/>
+                <w:lang w:val="nl-NL"/>
+              </w:rPr>
+              <w:t xml:space="preserve"> ontwikkelingen in ict. (II-2)</w:t>
             </w:r>
           </w:p>
         </w:tc>
@@ -11953,12 +12311,21 @@
                 <w:sz w:val="20"/>
               </w:rPr>
             </w:pPr>
-            <w:r>
-              <w:rPr>
-                <w:sz w:val="20"/>
-                <w:lang w:val="nl-NL"/>
-              </w:rPr>
-              <w:t xml:space="preserve">en de borging van integriteit van de gegevens. </w:t>
+            <w:proofErr w:type="gramStart"/>
+            <w:r>
+              <w:rPr>
+                <w:sz w:val="20"/>
+                <w:lang w:val="nl-NL"/>
+              </w:rPr>
+              <w:t>en</w:t>
+            </w:r>
+            <w:proofErr w:type="gramEnd"/>
+            <w:r>
+              <w:rPr>
+                <w:sz w:val="20"/>
+                <w:lang w:val="nl-NL"/>
+              </w:rPr>
+              <w:t xml:space="preserve"> de borging van integriteit van de gegevens. </w:t>
             </w:r>
             <w:r>
               <w:rPr>
@@ -12237,12 +12604,21 @@
                 <w:lang w:val="nl-NL"/>
               </w:rPr>
             </w:pPr>
-            <w:r>
-              <w:rPr>
-                <w:sz w:val="20"/>
-                <w:lang w:val="nl-NL"/>
-              </w:rPr>
-              <w:t>voor een (aangepast) proces. (I-1)</w:t>
+            <w:proofErr w:type="gramStart"/>
+            <w:r>
+              <w:rPr>
+                <w:sz w:val="20"/>
+                <w:lang w:val="nl-NL"/>
+              </w:rPr>
+              <w:t>voor</w:t>
+            </w:r>
+            <w:proofErr w:type="gramEnd"/>
+            <w:r>
+              <w:rPr>
+                <w:sz w:val="20"/>
+                <w:lang w:val="nl-NL"/>
+              </w:rPr>
+              <w:t xml:space="preserve"> een (aangepast) proces. (I-1)</w:t>
             </w:r>
           </w:p>
         </w:tc>
@@ -12322,13 +12698,23 @@
                 <w:lang w:val="nl-NL"/>
               </w:rPr>
             </w:pPr>
+            <w:proofErr w:type="gramStart"/>
             <w:r>
               <w:rPr>
                 <w:i/>
                 <w:sz w:val="20"/>
                 <w:lang w:val="nl-NL"/>
               </w:rPr>
-              <w:t>beschrijving van functies en rollen; procedures</w:t>
+              <w:t>beschrijving</w:t>
+            </w:r>
+            <w:proofErr w:type="gramEnd"/>
+            <w:r>
+              <w:rPr>
+                <w:i/>
+                <w:sz w:val="20"/>
+                <w:lang w:val="nl-NL"/>
+              </w:rPr>
+              <w:t xml:space="preserve"> van functies en rollen; procedures</w:t>
             </w:r>
           </w:p>
         </w:tc>
@@ -12481,13 +12867,23 @@
                 <w:lang w:val="nl-NL"/>
               </w:rPr>
             </w:pPr>
+            <w:proofErr w:type="gramStart"/>
             <w:r>
               <w:rPr>
                 <w:rFonts w:ascii="Arial Narrow"/>
                 <w:sz w:val="20"/>
                 <w:lang w:val="nl-NL"/>
               </w:rPr>
-              <w:t>in mijn stage</w:t>
+              <w:t>in</w:t>
+            </w:r>
+            <w:proofErr w:type="gramEnd"/>
+            <w:r>
+              <w:rPr>
+                <w:rFonts w:ascii="Arial Narrow"/>
+                <w:sz w:val="20"/>
+                <w:lang w:val="nl-NL"/>
+              </w:rPr>
+              <w:t xml:space="preserve"> mijn stage</w:t>
             </w:r>
           </w:p>
         </w:tc>
@@ -12606,12 +13002,21 @@
                 <w:sz w:val="20"/>
               </w:rPr>
             </w:pPr>
-            <w:r>
-              <w:rPr>
-                <w:sz w:val="20"/>
-                <w:lang w:val="nl-NL"/>
-              </w:rPr>
-              <w:t xml:space="preserve">netwerkconfiguratie voor een lokale infrastructuur. </w:t>
+            <w:proofErr w:type="gramStart"/>
+            <w:r>
+              <w:rPr>
+                <w:sz w:val="20"/>
+                <w:lang w:val="nl-NL"/>
+              </w:rPr>
+              <w:t>netwerkconfiguratie</w:t>
+            </w:r>
+            <w:proofErr w:type="gramEnd"/>
+            <w:r>
+              <w:rPr>
+                <w:sz w:val="20"/>
+                <w:lang w:val="nl-NL"/>
+              </w:rPr>
+              <w:t xml:space="preserve"> voor een lokale infrastructuur. </w:t>
             </w:r>
             <w:r>
               <w:rPr>
@@ -12907,13 +13312,23 @@
                 <w:lang w:val="nl-NL"/>
               </w:rPr>
             </w:pPr>
+            <w:proofErr w:type="gramStart"/>
             <w:r>
               <w:rPr>
                 <w:rFonts w:ascii="Arial Narrow"/>
                 <w:sz w:val="20"/>
                 <w:lang w:val="nl-NL"/>
               </w:rPr>
-              <w:t>in mijn stage</w:t>
+              <w:t>in</w:t>
+            </w:r>
+            <w:proofErr w:type="gramEnd"/>
+            <w:r>
+              <w:rPr>
+                <w:rFonts w:ascii="Arial Narrow"/>
+                <w:sz w:val="20"/>
+                <w:lang w:val="nl-NL"/>
+              </w:rPr>
+              <w:t xml:space="preserve"> mijn stage</w:t>
             </w:r>
           </w:p>
         </w:tc>
@@ -13032,12 +13447,21 @@
                 <w:sz w:val="20"/>
               </w:rPr>
             </w:pPr>
-            <w:r>
-              <w:rPr>
-                <w:sz w:val="20"/>
-                <w:lang w:val="nl-NL"/>
-              </w:rPr>
-              <w:t xml:space="preserve">basis van gegeven functionele eisen. </w:t>
+            <w:proofErr w:type="gramStart"/>
+            <w:r>
+              <w:rPr>
+                <w:sz w:val="20"/>
+                <w:lang w:val="nl-NL"/>
+              </w:rPr>
+              <w:t>basis</w:t>
+            </w:r>
+            <w:proofErr w:type="gramEnd"/>
+            <w:r>
+              <w:rPr>
+                <w:sz w:val="20"/>
+                <w:lang w:val="nl-NL"/>
+              </w:rPr>
+              <w:t xml:space="preserve"> van gegeven functionele eisen. </w:t>
             </w:r>
             <w:r>
               <w:rPr>
@@ -13227,13 +13651,23 @@
                 <w:lang w:val="nl-NL"/>
               </w:rPr>
             </w:pPr>
+            <w:proofErr w:type="gramStart"/>
             <w:r>
               <w:rPr>
                 <w:rFonts w:ascii="Arial Narrow"/>
                 <w:sz w:val="20"/>
                 <w:lang w:val="nl-NL"/>
               </w:rPr>
-              <w:t>in mijn stage</w:t>
+              <w:t>in</w:t>
+            </w:r>
+            <w:proofErr w:type="gramEnd"/>
+            <w:r>
+              <w:rPr>
+                <w:rFonts w:ascii="Arial Narrow"/>
+                <w:sz w:val="20"/>
+                <w:lang w:val="nl-NL"/>
+              </w:rPr>
+              <w:t xml:space="preserve"> mijn stage</w:t>
             </w:r>
           </w:p>
         </w:tc>
@@ -14288,12 +14722,21 @@
                 <w:lang w:val="nl-NL"/>
               </w:rPr>
             </w:pPr>
-            <w:r>
-              <w:rPr>
-                <w:sz w:val="20"/>
-                <w:lang w:val="nl-NL"/>
-              </w:rPr>
-              <w:t>van softwareontwikkeling in teamverband. (I-1)</w:t>
+            <w:proofErr w:type="gramStart"/>
+            <w:r>
+              <w:rPr>
+                <w:sz w:val="20"/>
+                <w:lang w:val="nl-NL"/>
+              </w:rPr>
+              <w:t>van</w:t>
+            </w:r>
+            <w:proofErr w:type="gramEnd"/>
+            <w:r>
+              <w:rPr>
+                <w:sz w:val="20"/>
+                <w:lang w:val="nl-NL"/>
+              </w:rPr>
+              <w:t xml:space="preserve"> softwareontwikkeling in teamverband. (I-1)</w:t>
             </w:r>
           </w:p>
         </w:tc>
@@ -14394,12 +14837,21 @@
                 <w:sz w:val="20"/>
               </w:rPr>
             </w:pPr>
-            <w:r>
-              <w:rPr>
-                <w:sz w:val="20"/>
-                <w:lang w:val="nl-NL"/>
-              </w:rPr>
-              <w:t xml:space="preserve">softwareontwikkeling in teams, bijvoorbeeld eclips met toevoeging van plug-ins. </w:t>
+            <w:proofErr w:type="gramStart"/>
+            <w:r>
+              <w:rPr>
+                <w:sz w:val="20"/>
+                <w:lang w:val="nl-NL"/>
+              </w:rPr>
+              <w:t>softwareontwikkeling</w:t>
+            </w:r>
+            <w:proofErr w:type="gramEnd"/>
+            <w:r>
+              <w:rPr>
+                <w:sz w:val="20"/>
+                <w:lang w:val="nl-NL"/>
+              </w:rPr>
+              <w:t xml:space="preserve"> in teams, bijvoorbeeld eclips met toevoeging van plug-ins. </w:t>
             </w:r>
             <w:r>
               <w:rPr>
@@ -14690,13 +15142,23 @@
                 <w:lang w:val="nl-NL"/>
               </w:rPr>
             </w:pPr>
+            <w:proofErr w:type="gramStart"/>
             <w:r>
               <w:rPr>
                 <w:rFonts w:ascii="Arial Narrow"/>
                 <w:sz w:val="20"/>
                 <w:lang w:val="nl-NL"/>
               </w:rPr>
-              <w:t>in mijn stage</w:t>
+              <w:t>in</w:t>
+            </w:r>
+            <w:proofErr w:type="gramEnd"/>
+            <w:r>
+              <w:rPr>
+                <w:rFonts w:ascii="Arial Narrow"/>
+                <w:sz w:val="20"/>
+                <w:lang w:val="nl-NL"/>
+              </w:rPr>
+              <w:t xml:space="preserve"> mijn stage</w:t>
             </w:r>
           </w:p>
         </w:tc>
@@ -14921,12 +15383,21 @@
                 <w:sz w:val="20"/>
               </w:rPr>
             </w:pPr>
-            <w:r>
-              <w:rPr>
-                <w:sz w:val="20"/>
-                <w:lang w:val="nl-NL"/>
-              </w:rPr>
-              <w:t xml:space="preserve">belanghebbenden, rekening houdend met de kwaliteitseigenschappen. </w:t>
+            <w:proofErr w:type="gramStart"/>
+            <w:r>
+              <w:rPr>
+                <w:sz w:val="20"/>
+                <w:lang w:val="nl-NL"/>
+              </w:rPr>
+              <w:t>belanghebbenden</w:t>
+            </w:r>
+            <w:proofErr w:type="gramEnd"/>
+            <w:r>
+              <w:rPr>
+                <w:sz w:val="20"/>
+                <w:lang w:val="nl-NL"/>
+              </w:rPr>
+              <w:t xml:space="preserve">, rekening houdend met de kwaliteitseigenschappen. </w:t>
             </w:r>
             <w:r>
               <w:rPr>
@@ -15033,12 +15504,21 @@
                 <w:sz w:val="20"/>
               </w:rPr>
             </w:pPr>
-            <w:r>
-              <w:rPr>
-                <w:sz w:val="20"/>
-                <w:lang w:val="nl-NL"/>
-              </w:rPr>
-              <w:t xml:space="preserve">dergelijke van een systeem of component te formuleren en te valideren. </w:t>
+            <w:proofErr w:type="gramStart"/>
+            <w:r>
+              <w:rPr>
+                <w:sz w:val="20"/>
+                <w:lang w:val="nl-NL"/>
+              </w:rPr>
+              <w:t>dergelijke</w:t>
+            </w:r>
+            <w:proofErr w:type="gramEnd"/>
+            <w:r>
+              <w:rPr>
+                <w:sz w:val="20"/>
+                <w:lang w:val="nl-NL"/>
+              </w:rPr>
+              <w:t xml:space="preserve"> van een systeem of component te formuleren en te valideren. </w:t>
             </w:r>
             <w:r>
               <w:rPr>
@@ -15324,12 +15804,21 @@
                 <w:sz w:val="20"/>
               </w:rPr>
             </w:pPr>
-            <w:r>
-              <w:rPr>
-                <w:sz w:val="20"/>
-                <w:lang w:val="nl-NL"/>
-              </w:rPr>
-              <w:t xml:space="preserve">onderzoek naar bestaande, vergelijkbare systemen. </w:t>
+            <w:proofErr w:type="gramStart"/>
+            <w:r>
+              <w:rPr>
+                <w:sz w:val="20"/>
+                <w:lang w:val="nl-NL"/>
+              </w:rPr>
+              <w:t>onderzoek</w:t>
+            </w:r>
+            <w:proofErr w:type="gramEnd"/>
+            <w:r>
+              <w:rPr>
+                <w:sz w:val="20"/>
+                <w:lang w:val="nl-NL"/>
+              </w:rPr>
+              <w:t xml:space="preserve"> naar bestaande, vergelijkbare systemen. </w:t>
             </w:r>
             <w:r>
               <w:rPr>
@@ -15798,13 +16287,23 @@
                 <w:lang w:val="nl-NL"/>
               </w:rPr>
             </w:pPr>
+            <w:proofErr w:type="gramStart"/>
             <w:r>
               <w:rPr>
                 <w:rFonts w:ascii="Arial Narrow"/>
                 <w:sz w:val="20"/>
                 <w:lang w:val="nl-NL"/>
               </w:rPr>
-              <w:t>in mijn stage</w:t>
+              <w:t>in</w:t>
+            </w:r>
+            <w:proofErr w:type="gramEnd"/>
+            <w:r>
+              <w:rPr>
+                <w:rFonts w:ascii="Arial Narrow"/>
+                <w:sz w:val="20"/>
+                <w:lang w:val="nl-NL"/>
+              </w:rPr>
+              <w:t xml:space="preserve"> mijn stage</w:t>
             </w:r>
           </w:p>
         </w:tc>
@@ -15923,12 +16422,21 @@
                 <w:lang w:val="nl-NL"/>
               </w:rPr>
             </w:pPr>
-            <w:r>
-              <w:rPr>
-                <w:sz w:val="20"/>
-                <w:lang w:val="nl-NL"/>
-              </w:rPr>
-              <w:t>een standaardmethode, bijvoorbeeld UML. (I-1)</w:t>
+            <w:proofErr w:type="gramStart"/>
+            <w:r>
+              <w:rPr>
+                <w:sz w:val="20"/>
+                <w:lang w:val="nl-NL"/>
+              </w:rPr>
+              <w:t>een</w:t>
+            </w:r>
+            <w:proofErr w:type="gramEnd"/>
+            <w:r>
+              <w:rPr>
+                <w:sz w:val="20"/>
+                <w:lang w:val="nl-NL"/>
+              </w:rPr>
+              <w:t xml:space="preserve"> standaardmethode, bijvoorbeeld UML. (I-1)</w:t>
             </w:r>
           </w:p>
         </w:tc>
@@ -16286,12 +16794,21 @@
                 <w:sz w:val="20"/>
               </w:rPr>
             </w:pPr>
-            <w:r>
-              <w:rPr>
-                <w:sz w:val="20"/>
-                <w:lang w:val="nl-NL"/>
-              </w:rPr>
-              <w:t xml:space="preserve">rekening houdend met de geformuleerde kwaliteitseigenschappen. </w:t>
+            <w:proofErr w:type="gramStart"/>
+            <w:r>
+              <w:rPr>
+                <w:sz w:val="20"/>
+                <w:lang w:val="nl-NL"/>
+              </w:rPr>
+              <w:t>rekening</w:t>
+            </w:r>
+            <w:proofErr w:type="gramEnd"/>
+            <w:r>
+              <w:rPr>
+                <w:sz w:val="20"/>
+                <w:lang w:val="nl-NL"/>
+              </w:rPr>
+              <w:t xml:space="preserve"> houdend met de geformuleerde kwaliteitseigenschappen. </w:t>
             </w:r>
             <w:r>
               <w:rPr>
@@ -16592,13 +17109,23 @@
                 <w:lang w:val="nl-NL"/>
               </w:rPr>
             </w:pPr>
+            <w:proofErr w:type="gramStart"/>
             <w:r>
               <w:rPr>
                 <w:rFonts w:ascii="Arial Narrow"/>
                 <w:sz w:val="20"/>
                 <w:lang w:val="nl-NL"/>
               </w:rPr>
-              <w:t>in mijn stage</w:t>
+              <w:t>in</w:t>
+            </w:r>
+            <w:proofErr w:type="gramEnd"/>
+            <w:r>
+              <w:rPr>
+                <w:rFonts w:ascii="Arial Narrow"/>
+                <w:sz w:val="20"/>
+                <w:lang w:val="nl-NL"/>
+              </w:rPr>
+              <w:t xml:space="preserve"> mijn stage</w:t>
             </w:r>
           </w:p>
         </w:tc>
@@ -16823,12 +17350,21 @@
                 <w:sz w:val="20"/>
               </w:rPr>
             </w:pPr>
-            <w:r>
-              <w:rPr>
-                <w:sz w:val="20"/>
-                <w:lang w:val="nl-NL"/>
-              </w:rPr>
-              <w:t xml:space="preserve">meerdere subsystemen, hierbij gebruik makend van bestaande componenten. </w:t>
+            <w:proofErr w:type="gramStart"/>
+            <w:r>
+              <w:rPr>
+                <w:sz w:val="20"/>
+                <w:lang w:val="nl-NL"/>
+              </w:rPr>
+              <w:t>meerdere</w:t>
+            </w:r>
+            <w:proofErr w:type="gramEnd"/>
+            <w:r>
+              <w:rPr>
+                <w:sz w:val="20"/>
+                <w:lang w:val="nl-NL"/>
+              </w:rPr>
+              <w:t xml:space="preserve"> subsystemen, hierbij gebruik makend van bestaande componenten. </w:t>
             </w:r>
             <w:r>
               <w:rPr>
@@ -16937,12 +17473,21 @@
                 <w:sz w:val="20"/>
               </w:rPr>
             </w:pPr>
-            <w:r>
-              <w:rPr>
-                <w:sz w:val="20"/>
-                <w:lang w:val="nl-NL"/>
-              </w:rPr>
-              <w:t xml:space="preserve">integriteit en systeemprestaties bewaakt worden. </w:t>
+            <w:proofErr w:type="gramStart"/>
+            <w:r>
+              <w:rPr>
+                <w:sz w:val="20"/>
+                <w:lang w:val="nl-NL"/>
+              </w:rPr>
+              <w:t>integriteit</w:t>
+            </w:r>
+            <w:proofErr w:type="gramEnd"/>
+            <w:r>
+              <w:rPr>
+                <w:sz w:val="20"/>
+                <w:lang w:val="nl-NL"/>
+              </w:rPr>
+              <w:t xml:space="preserve"> en systeemprestaties bewaakt worden. </w:t>
             </w:r>
             <w:r>
               <w:rPr>
@@ -17518,12 +18063,21 @@
                 <w:sz w:val="20"/>
               </w:rPr>
             </w:pPr>
-            <w:r>
-              <w:rPr>
-                <w:sz w:val="20"/>
-                <w:lang w:val="nl-NL"/>
-              </w:rPr>
-              <w:t xml:space="preserve">van een computersysteem, bijvoorbeeld een embedded of IA-systeem in teamverband. </w:t>
+            <w:proofErr w:type="gramStart"/>
+            <w:r>
+              <w:rPr>
+                <w:sz w:val="20"/>
+                <w:lang w:val="nl-NL"/>
+              </w:rPr>
+              <w:t>van</w:t>
+            </w:r>
+            <w:proofErr w:type="gramEnd"/>
+            <w:r>
+              <w:rPr>
+                <w:sz w:val="20"/>
+                <w:lang w:val="nl-NL"/>
+              </w:rPr>
+              <w:t xml:space="preserve"> een computersysteem, bijvoorbeeld een embedded of IA-systeem in teamverband. </w:t>
             </w:r>
             <w:r>
               <w:rPr>
@@ -17815,13 +18369,23 @@
                 <w:lang w:val="nl-NL"/>
               </w:rPr>
             </w:pPr>
+            <w:proofErr w:type="gramStart"/>
             <w:r>
               <w:rPr>
                 <w:rFonts w:ascii="Arial Narrow"/>
                 <w:sz w:val="20"/>
                 <w:lang w:val="nl-NL"/>
               </w:rPr>
-              <w:t>in mijn stage</w:t>
+              <w:t>in</w:t>
+            </w:r>
+            <w:proofErr w:type="gramEnd"/>
+            <w:r>
+              <w:rPr>
+                <w:rFonts w:ascii="Arial Narrow"/>
+                <w:sz w:val="20"/>
+                <w:lang w:val="nl-NL"/>
+              </w:rPr>
+              <w:t xml:space="preserve"> mijn stage</w:t>
             </w:r>
           </w:p>
         </w:tc>
@@ -18045,12 +18609,21 @@
                 <w:lang w:val="nl-NL"/>
               </w:rPr>
             </w:pPr>
-            <w:r>
-              <w:rPr>
-                <w:sz w:val="20"/>
-                <w:lang w:val="nl-NL"/>
-              </w:rPr>
-              <w:t>en verrichten van metingen. (I-2)</w:t>
+            <w:proofErr w:type="gramStart"/>
+            <w:r>
+              <w:rPr>
+                <w:sz w:val="20"/>
+                <w:lang w:val="nl-NL"/>
+              </w:rPr>
+              <w:t>en</w:t>
+            </w:r>
+            <w:proofErr w:type="gramEnd"/>
+            <w:r>
+              <w:rPr>
+                <w:sz w:val="20"/>
+                <w:lang w:val="nl-NL"/>
+              </w:rPr>
+              <w:t xml:space="preserve"> verrichten van metingen. (I-2)</w:t>
             </w:r>
           </w:p>
         </w:tc>
@@ -18533,13 +19106,23 @@
                 <w:lang w:val="nl-NL"/>
               </w:rPr>
             </w:pPr>
+            <w:proofErr w:type="gramStart"/>
             <w:r>
               <w:rPr>
                 <w:rFonts w:ascii="Arial Narrow"/>
                 <w:sz w:val="20"/>
                 <w:lang w:val="nl-NL"/>
               </w:rPr>
-              <w:t>in mijn stage</w:t>
+              <w:t>in</w:t>
+            </w:r>
+            <w:proofErr w:type="gramEnd"/>
+            <w:r>
+              <w:rPr>
+                <w:rFonts w:ascii="Arial Narrow"/>
+                <w:sz w:val="20"/>
+                <w:lang w:val="nl-NL"/>
+              </w:rPr>
+              <w:t xml:space="preserve"> mijn stage</w:t>
             </w:r>
           </w:p>
         </w:tc>
@@ -18630,8 +19213,17 @@
                 <w:lang w:val="nl-NL"/>
               </w:rPr>
               <w:tab/>
-              <w:t>Adviseren over de initiële architectuur en systeemconfiguratie ,</w:t>
-            </w:r>
+              <w:t xml:space="preserve">Adviseren over de initiële architectuur en </w:t>
+            </w:r>
+            <w:proofErr w:type="gramStart"/>
+            <w:r>
+              <w:rPr>
+                <w:sz w:val="20"/>
+                <w:lang w:val="nl-NL"/>
+              </w:rPr>
+              <w:t>systeemconfiguratie ,</w:t>
+            </w:r>
+            <w:proofErr w:type="gramEnd"/>
             <w:r>
               <w:rPr>
                 <w:spacing w:val="-11"/>
@@ -18657,12 +19249,21 @@
                 <w:sz w:val="20"/>
               </w:rPr>
             </w:pPr>
-            <w:r>
-              <w:rPr>
-                <w:sz w:val="20"/>
-                <w:lang w:val="nl-NL"/>
-              </w:rPr>
-              <w:t xml:space="preserve">microprocessor, geheugen of andere bouwstenen. </w:t>
+            <w:proofErr w:type="gramStart"/>
+            <w:r>
+              <w:rPr>
+                <w:sz w:val="20"/>
+                <w:lang w:val="nl-NL"/>
+              </w:rPr>
+              <w:t>microprocessor</w:t>
+            </w:r>
+            <w:proofErr w:type="gramEnd"/>
+            <w:r>
+              <w:rPr>
+                <w:sz w:val="20"/>
+                <w:lang w:val="nl-NL"/>
+              </w:rPr>
+              <w:t xml:space="preserve">, geheugen of andere bouwstenen. </w:t>
             </w:r>
             <w:r>
               <w:rPr>
@@ -19148,12 +19749,21 @@
                 <w:sz w:val="20"/>
               </w:rPr>
             </w:pPr>
-            <w:r>
-              <w:rPr>
-                <w:sz w:val="20"/>
-                <w:lang w:val="nl-NL"/>
-              </w:rPr>
-              <w:t xml:space="preserve">geautomatiseerd systeem, op basis van gegeven hardware. </w:t>
+            <w:proofErr w:type="gramStart"/>
+            <w:r>
+              <w:rPr>
+                <w:sz w:val="20"/>
+                <w:lang w:val="nl-NL"/>
+              </w:rPr>
+              <w:t>geautomatiseerd</w:t>
+            </w:r>
+            <w:proofErr w:type="gramEnd"/>
+            <w:r>
+              <w:rPr>
+                <w:sz w:val="20"/>
+                <w:lang w:val="nl-NL"/>
+              </w:rPr>
+              <w:t xml:space="preserve"> systeem, op basis van gegeven hardware. </w:t>
             </w:r>
             <w:r>
               <w:rPr>
@@ -19261,12 +19871,21 @@
                 <w:sz w:val="20"/>
               </w:rPr>
             </w:pPr>
-            <w:r>
-              <w:rPr>
-                <w:sz w:val="20"/>
-                <w:lang w:val="nl-NL"/>
-              </w:rPr>
-              <w:t xml:space="preserve">koppelingen met hardwarecomponenten via software. </w:t>
+            <w:proofErr w:type="gramStart"/>
+            <w:r>
+              <w:rPr>
+                <w:sz w:val="20"/>
+                <w:lang w:val="nl-NL"/>
+              </w:rPr>
+              <w:t>koppelingen</w:t>
+            </w:r>
+            <w:proofErr w:type="gramEnd"/>
+            <w:r>
+              <w:rPr>
+                <w:sz w:val="20"/>
+                <w:lang w:val="nl-NL"/>
+              </w:rPr>
+              <w:t xml:space="preserve"> met hardwarecomponenten via software. </w:t>
             </w:r>
             <w:r>
               <w:rPr>
@@ -19440,7 +20059,25 @@
                 <w:sz w:val="20"/>
                 <w:lang w:val="nl-NL"/>
               </w:rPr>
-              <w:t>(bijvoorbeeld een elektronisch schema of een UML schema); een protocoldefinitie</w:t>
+              <w:t>(</w:t>
+            </w:r>
+            <w:proofErr w:type="gramStart"/>
+            <w:r>
+              <w:rPr>
+                <w:i/>
+                <w:sz w:val="20"/>
+                <w:lang w:val="nl-NL"/>
+              </w:rPr>
+              <w:t>bijvoorbeeld</w:t>
+            </w:r>
+            <w:proofErr w:type="gramEnd"/>
+            <w:r>
+              <w:rPr>
+                <w:i/>
+                <w:sz w:val="20"/>
+                <w:lang w:val="nl-NL"/>
+              </w:rPr>
+              <w:t xml:space="preserve"> een elektronisch schema of een UML schema); een protocoldefinitie</w:t>
             </w:r>
           </w:p>
         </w:tc>
@@ -19553,13 +20190,23 @@
                 <w:lang w:val="nl-NL"/>
               </w:rPr>
             </w:pPr>
+            <w:proofErr w:type="gramStart"/>
             <w:r>
               <w:rPr>
                 <w:rFonts w:ascii="Arial Narrow"/>
                 <w:sz w:val="20"/>
                 <w:lang w:val="nl-NL"/>
               </w:rPr>
-              <w:t>in mijn stage</w:t>
+              <w:t>in</w:t>
+            </w:r>
+            <w:proofErr w:type="gramEnd"/>
+            <w:r>
+              <w:rPr>
+                <w:rFonts w:ascii="Arial Narrow"/>
+                <w:sz w:val="20"/>
+                <w:lang w:val="nl-NL"/>
+              </w:rPr>
+              <w:t xml:space="preserve"> mijn stage</w:t>
             </w:r>
           </w:p>
         </w:tc>
@@ -19767,12 +20414,21 @@
                 <w:sz w:val="20"/>
               </w:rPr>
             </w:pPr>
-            <w:r>
-              <w:rPr>
-                <w:sz w:val="20"/>
-                <w:lang w:val="nl-NL"/>
-              </w:rPr>
-              <w:t xml:space="preserve">koppelingen met hardwarecomponenten via software. </w:t>
+            <w:proofErr w:type="gramStart"/>
+            <w:r>
+              <w:rPr>
+                <w:sz w:val="20"/>
+                <w:lang w:val="nl-NL"/>
+              </w:rPr>
+              <w:t>koppelingen</w:t>
+            </w:r>
+            <w:proofErr w:type="gramEnd"/>
+            <w:r>
+              <w:rPr>
+                <w:sz w:val="20"/>
+                <w:lang w:val="nl-NL"/>
+              </w:rPr>
+              <w:t xml:space="preserve"> met hardwarecomponenten via software. </w:t>
             </w:r>
             <w:r>
               <w:rPr>
@@ -20145,12 +20801,21 @@
                 <w:lang w:val="nl-NL" w:eastAsia="nl-NL"/>
               </w:rPr>
             </w:pPr>
+            <w:proofErr w:type="gramStart"/>
             <w:r>
               <w:rPr>
                 <w:rFonts w:cs="Arial"/>
                 <w:lang w:val="nl-NL" w:eastAsia="nl-NL"/>
               </w:rPr>
-              <w:t xml:space="preserve">planmatig werken </w:t>
+              <w:t>planmatig</w:t>
+            </w:r>
+            <w:proofErr w:type="gramEnd"/>
+            <w:r>
+              <w:rPr>
+                <w:rFonts w:cs="Arial"/>
+                <w:lang w:val="nl-NL" w:eastAsia="nl-NL"/>
+              </w:rPr>
+              <w:t xml:space="preserve"> werken </w:t>
             </w:r>
           </w:p>
           <w:p>
@@ -20165,12 +20830,21 @@
                 <w:lang w:val="nl-NL" w:eastAsia="nl-NL"/>
               </w:rPr>
             </w:pPr>
+            <w:proofErr w:type="gramStart"/>
             <w:r>
               <w:rPr>
                 <w:rFonts w:cs="Arial"/>
                 <w:lang w:val="nl-NL" w:eastAsia="nl-NL"/>
               </w:rPr>
-              <w:t>toepassing van (wetenschappelijke) kennis en inzichten</w:t>
+              <w:t>toepassing</w:t>
+            </w:r>
+            <w:proofErr w:type="gramEnd"/>
+            <w:r>
+              <w:rPr>
+                <w:rFonts w:cs="Arial"/>
+                <w:lang w:val="nl-NL" w:eastAsia="nl-NL"/>
+              </w:rPr>
+              <w:t xml:space="preserve"> van (wetenschappelijke) kennis en inzichten</w:t>
             </w:r>
           </w:p>
           <w:p>
@@ -20185,12 +20859,21 @@
                 <w:lang w:val="nl-NL" w:eastAsia="nl-NL"/>
               </w:rPr>
             </w:pPr>
+            <w:proofErr w:type="gramStart"/>
             <w:r>
               <w:rPr>
                 <w:rFonts w:cs="Arial"/>
                 <w:lang w:val="nl-NL" w:eastAsia="nl-NL"/>
               </w:rPr>
-              <w:t>kwaliteit leveren</w:t>
+              <w:t>kwaliteit</w:t>
+            </w:r>
+            <w:proofErr w:type="gramEnd"/>
+            <w:r>
+              <w:rPr>
+                <w:rFonts w:cs="Arial"/>
+                <w:lang w:val="nl-NL" w:eastAsia="nl-NL"/>
+              </w:rPr>
+              <w:t xml:space="preserve"> leveren</w:t>
             </w:r>
           </w:p>
           <w:p>
@@ -20205,12 +20888,21 @@
                 <w:lang w:val="nl-NL" w:eastAsia="nl-NL"/>
               </w:rPr>
             </w:pPr>
+            <w:proofErr w:type="gramStart"/>
             <w:r>
               <w:rPr>
                 <w:rFonts w:cs="Arial"/>
                 <w:lang w:val="nl-NL" w:eastAsia="nl-NL"/>
               </w:rPr>
-              <w:t xml:space="preserve">ondernemen </w:t>
+              <w:t>ondernemen</w:t>
+            </w:r>
+            <w:proofErr w:type="gramEnd"/>
+            <w:r>
+              <w:rPr>
+                <w:rFonts w:cs="Arial"/>
+                <w:lang w:val="nl-NL" w:eastAsia="nl-NL"/>
+              </w:rPr>
+              <w:t xml:space="preserve"> </w:t>
             </w:r>
           </w:p>
           <w:p>
@@ -20872,7 +21564,21 @@
         <w:rPr>
           <w:rFonts w:ascii="Calibri" w:eastAsia="Times New Roman" w:hAnsi="Calibri" w:cs="Calibri"/>
         </w:rPr>
-        <w:t xml:space="preserve"> zich met veel dingen bezig, waaronder leerlingen en docenten in het VO en MBO inspireren en informeren over de mogelijkheden van de Microsoft Hololens als leermiddel. Dit wordt gedaan doormiddel van de</w:t>
+        <w:t xml:space="preserve"> zich met veel dingen bezig, waaronder leerlingen en docenten in het VO en </w:t>
+      </w:r>
+      <w:proofErr w:type="gramStart"/>
+      <w:r>
+        <w:rPr>
+          <w:rFonts w:ascii="Calibri" w:eastAsia="Times New Roman" w:hAnsi="Calibri" w:cs="Calibri"/>
+        </w:rPr>
+        <w:t>MBO</w:t>
+      </w:r>
+      <w:proofErr w:type="gramEnd"/>
+      <w:r>
+        <w:rPr>
+          <w:rFonts w:ascii="Calibri" w:eastAsia="Times New Roman" w:hAnsi="Calibri" w:cs="Calibri"/>
+        </w:rPr>
+        <w:t xml:space="preserve"> inspireren en informeren over de mogelijkheden van de Microsoft Hololens als leermiddel. Dit wordt gedaan doormiddel van de</w:t>
       </w:r>
       <w:r>
         <w:rPr>
@@ -21059,7 +21765,23 @@
           <w:rFonts w:ascii="Calibri" w:eastAsia="Times New Roman" w:hAnsi="Calibri" w:cs="Calibri"/>
           <w:i/>
         </w:rPr>
-        <w:t>Ontwikkel 2 applicaties voor de Microsoft Hololens die gebruikt kunnen worden als leermiddel in de educatieve omgeving van het VO en MBO.</w:t>
+        <w:t xml:space="preserve">Ontwikkel 2 applicaties voor de Microsoft Hololens die gebruikt kunnen worden als leermiddel in de educatieve omgeving van het VO en </w:t>
+      </w:r>
+      <w:proofErr w:type="gramStart"/>
+      <w:r>
+        <w:rPr>
+          <w:rFonts w:ascii="Calibri" w:eastAsia="Times New Roman" w:hAnsi="Calibri" w:cs="Calibri"/>
+          <w:i/>
+        </w:rPr>
+        <w:t>MBO</w:t>
+      </w:r>
+      <w:proofErr w:type="gramEnd"/>
+      <w:r>
+        <w:rPr>
+          <w:rFonts w:ascii="Calibri" w:eastAsia="Times New Roman" w:hAnsi="Calibri" w:cs="Calibri"/>
+          <w:i/>
+        </w:rPr>
+        <w:t>.</w:t>
       </w:r>
     </w:p>
     <w:p>
@@ -21412,7 +22134,21 @@
         <w:rPr>
           <w:rFonts w:ascii="Calibri" w:eastAsia="Times New Roman" w:hAnsi="Calibri" w:cs="Calibri"/>
         </w:rPr>
-        <w:t>rsiebeheer nodig voor bescherming. Omdat ik hier in het verleden weinig mee heb gedaan was het allemaal aardig nieuw. Na onderzoek koos ik voor ‘Git Extensions’ als standalone UI tool met een account op github.com als remote repository. Deze keuze is gemaakt na het lezen van online reviews en de herinnering Git Extensions al eerder gebruikt te hebben, in de hoop dat er tijdens het leren weer wat bij me kwam dagen.</w:t>
+        <w:t xml:space="preserve">rsiebeheer nodig voor bescherming. Omdat ik hier in het verleden weinig mee heb gedaan was het allemaal aardig nieuw. Na onderzoek koos ik voor ‘Git Extensions’ als standalone </w:t>
+      </w:r>
+      <w:proofErr w:type="gramStart"/>
+      <w:r>
+        <w:rPr>
+          <w:rFonts w:ascii="Calibri" w:eastAsia="Times New Roman" w:hAnsi="Calibri" w:cs="Calibri"/>
+        </w:rPr>
+        <w:t>UI tool</w:t>
+      </w:r>
+      <w:proofErr w:type="gramEnd"/>
+      <w:r>
+        <w:rPr>
+          <w:rFonts w:ascii="Calibri" w:eastAsia="Times New Roman" w:hAnsi="Calibri" w:cs="Calibri"/>
+        </w:rPr>
+        <w:t xml:space="preserve"> met een account op github.com als remote repository. Deze keuze is gemaakt na het lezen van online reviews en de herinnering Git Extensions al eerder gebruikt te hebben, in de hoop dat er tijdens het leren weer wat bij me kwam dagen.</w:t>
       </w:r>
     </w:p>
     <w:p>
@@ -21504,8 +22240,6 @@
         </w:rPr>
         <w:t xml:space="preserve"> </w:t>
       </w:r>
-      <w:bookmarkStart w:id="39" w:name="_GoBack"/>
-      <w:bookmarkEnd w:id="39"/>
     </w:p>
     <w:p>
       <w:pPr>
@@ -21524,7 +22258,7 @@
         <w:spacing w:after="0" w:line="240" w:lineRule="auto"/>
         <w:rPr>
           <w:rFonts w:ascii="Calibri" w:eastAsia="Times New Roman" w:hAnsi="Calibri" w:cs="Calibri"/>
-          <w:sz w:val="20"/>
+          <w:b/>
           <w:lang w:val="en-AU"/>
         </w:rPr>
       </w:pPr>
@@ -21536,6 +22270,73 @@
         </w:rPr>
         <w:t>Resultaat:</w:t>
       </w:r>
+    </w:p>
+    <w:p>
+      <w:pPr>
+        <w:spacing w:after="0" w:line="240" w:lineRule="auto"/>
+        <w:rPr>
+          <w:rFonts w:ascii="Calibri" w:eastAsia="Times New Roman" w:hAnsi="Calibri" w:cs="Calibri"/>
+        </w:rPr>
+      </w:pPr>
+      <w:r>
+        <w:rPr>
+          <w:rFonts w:ascii="Calibri" w:eastAsia="Times New Roman" w:hAnsi="Calibri" w:cs="Calibri"/>
+        </w:rPr>
+        <w:t>Het resultaat van deze applicatie is bot ge</w:t>
+      </w:r>
+      <w:r>
+        <w:rPr>
+          <w:rFonts w:ascii="Calibri" w:eastAsia="Times New Roman" w:hAnsi="Calibri" w:cs="Calibri"/>
+        </w:rPr>
+        <w:t>zegd precies wat ik verwacht had en oorspronkelijk bedacht had te gaan maken.</w:t>
+      </w:r>
+    </w:p>
+    <w:p>
+      <w:pPr>
+        <w:spacing w:after="0" w:line="240" w:lineRule="auto"/>
+        <w:rPr>
+          <w:rFonts w:ascii="Calibri" w:eastAsia="Times New Roman" w:hAnsi="Calibri" w:cs="Calibri"/>
+        </w:rPr>
+      </w:pPr>
+    </w:p>
+    <w:p>
+      <w:pPr>
+        <w:spacing w:after="0" w:line="240" w:lineRule="auto"/>
+        <w:rPr>
+          <w:rFonts w:ascii="Calibri" w:eastAsia="Times New Roman" w:hAnsi="Calibri" w:cs="Calibri"/>
+        </w:rPr>
+      </w:pPr>
+      <w:r>
+        <w:rPr>
+          <w:rFonts w:ascii="Calibri" w:eastAsia="Times New Roman" w:hAnsi="Calibri" w:cs="Calibri"/>
+        </w:rPr>
+        <w:t>Het resultaat is alleen beoordeeld door Paulien en vergeleken met opdrachten van vorige stagiaires. Er is nog geen kans geweest de applicatie in het onderwijs te testen of in te zetten.</w:t>
+      </w:r>
+      <w:bookmarkStart w:id="39" w:name="_GoBack"/>
+      <w:bookmarkEnd w:id="39"/>
+      <w:r>
+        <w:rPr>
+          <w:rFonts w:ascii="Calibri" w:eastAsia="Times New Roman" w:hAnsi="Calibri" w:cs="Calibri"/>
+        </w:rPr>
+        <w:t xml:space="preserve"> </w:t>
+      </w:r>
+    </w:p>
+    <w:p>
+      <w:pPr>
+        <w:spacing w:after="0" w:line="240" w:lineRule="auto"/>
+        <w:rPr>
+          <w:rFonts w:ascii="Calibri" w:eastAsia="Times New Roman" w:hAnsi="Calibri" w:cs="Calibri"/>
+        </w:rPr>
+      </w:pPr>
+    </w:p>
+    <w:p>
+      <w:pPr>
+        <w:spacing w:after="0" w:line="240" w:lineRule="auto"/>
+        <w:rPr>
+          <w:rFonts w:ascii="Calibri" w:eastAsia="Times New Roman" w:hAnsi="Calibri" w:cs="Calibri"/>
+          <w:sz w:val="20"/>
+        </w:rPr>
+      </w:pPr>
     </w:p>
     <w:p>
       <w:pPr>
@@ -21630,6 +22431,7 @@
           <w:sz w:val="20"/>
           <w:szCs w:val="20"/>
         </w:rPr>
+        <w:lastRenderedPageBreak/>
         <w:t>Wat is er in de organisatie met jouw behaalde resultaat gebeurd?</w:t>
       </w:r>
     </w:p>
@@ -21722,7 +22524,6 @@
           <w:b/>
           <w:lang w:val="en-AU"/>
         </w:rPr>
-        <w:lastRenderedPageBreak/>
         <w:t>Referentie</w:t>
       </w:r>
     </w:p>
@@ -24303,7 +25104,7 @@
 </file>
 
 <file path=customXml/itemProps1.xml><?xml version="1.0" encoding="utf-8"?>
-<ds:datastoreItem xmlns:ds="http://schemas.openxmlformats.org/officeDocument/2006/customXml" ds:itemID="{49DA87E3-C4E9-4827-A6DB-FE19A548A424}">
+<ds:datastoreItem xmlns:ds="http://schemas.openxmlformats.org/officeDocument/2006/customXml" ds:itemID="{F4C36A52-C860-457E-8BD1-DDC721AE7508}">
   <ds:schemaRefs>
     <ds:schemaRef ds:uri="http://schemas.openxmlformats.org/officeDocument/2006/bibliography"/>
   </ds:schemaRefs>

</xml_diff>

<commit_message>
begonnen met de tweede STARR
</commit_message>
<xml_diff>
--- a/Stage Portfolio - Lars Fasil (2).docx
+++ b/Stage Portfolio - Lars Fasil (2).docx
@@ -4038,7 +4038,6 @@
         </w:rPr>
         <w:br/>
       </w:r>
-      <w:proofErr w:type="gramStart"/>
       <w:r>
         <w:rPr>
           <w:rFonts w:ascii="Times New Roman" w:eastAsia="Times New Roman" w:hAnsi="Times New Roman" w:cs="Times New Roman"/>
@@ -4048,19 +4047,7 @@
           <w:szCs w:val="24"/>
           <w:lang w:eastAsia="nl-NL"/>
         </w:rPr>
-        <w:t>E-mail adres</w:t>
-      </w:r>
-      <w:proofErr w:type="gramEnd"/>
-      <w:r>
-        <w:rPr>
-          <w:rFonts w:ascii="Times New Roman" w:eastAsia="Times New Roman" w:hAnsi="Times New Roman" w:cs="Times New Roman"/>
-          <w:b/>
-          <w:color w:val="000000"/>
-          <w:sz w:val="24"/>
-          <w:szCs w:val="24"/>
-          <w:lang w:eastAsia="nl-NL"/>
-        </w:rPr>
-        <w:t>:</w:t>
+        <w:t>E-mail adres:</w:t>
       </w:r>
       <w:r>
         <w:rPr>
@@ -4540,20 +4527,8 @@
           <w:lang w:eastAsia="nl-NL"/>
         </w:rPr>
         <w:tab/>
-        <w:t xml:space="preserve">Informatica (Game Development), </w:t>
-      </w:r>
-      <w:proofErr w:type="gramStart"/>
-      <w:r>
-        <w:rPr>
-          <w:rFonts w:ascii="Times New Roman" w:eastAsia="Times New Roman" w:hAnsi="Times New Roman" w:cs="Times New Roman"/>
-          <w:color w:val="000000"/>
-          <w:sz w:val="24"/>
-          <w:szCs w:val="24"/>
-          <w:lang w:eastAsia="nl-NL"/>
-        </w:rPr>
-        <w:t>HBO</w:t>
-      </w:r>
-      <w:proofErr w:type="gramEnd"/>
+        <w:t>Informatica (Game Development), HBO</w:t>
+      </w:r>
       <w:r>
         <w:rPr>
           <w:rFonts w:ascii="Times New Roman" w:eastAsia="Times New Roman" w:hAnsi="Times New Roman" w:cs="Times New Roman"/>
@@ -4675,29 +4650,7 @@
           <w:lang w:eastAsia="nl-NL"/>
         </w:rPr>
         <w:tab/>
-        <w:t xml:space="preserve">Bio-Informatica, </w:t>
-      </w:r>
-      <w:proofErr w:type="gramStart"/>
-      <w:r>
-        <w:rPr>
-          <w:rFonts w:ascii="Times New Roman" w:eastAsia="Times New Roman" w:hAnsi="Times New Roman" w:cs="Times New Roman"/>
-          <w:color w:val="000000"/>
-          <w:sz w:val="24"/>
-          <w:szCs w:val="24"/>
-          <w:lang w:eastAsia="nl-NL"/>
-        </w:rPr>
-        <w:t>HBO</w:t>
-      </w:r>
-      <w:proofErr w:type="gramEnd"/>
-      <w:r>
-        <w:rPr>
-          <w:rFonts w:ascii="Times New Roman" w:eastAsia="Times New Roman" w:hAnsi="Times New Roman" w:cs="Times New Roman"/>
-          <w:color w:val="000000"/>
-          <w:sz w:val="24"/>
-          <w:szCs w:val="24"/>
-          <w:lang w:eastAsia="nl-NL"/>
-        </w:rPr>
-        <w:t xml:space="preserve"> (Gestopt)</w:t>
+        <w:t>Bio-Informatica, HBO (Gestopt)</w:t>
       </w:r>
     </w:p>
     <w:p>
@@ -5524,20 +5477,8 @@
           <w:lang w:eastAsia="nl-NL"/>
         </w:rPr>
         <w:tab/>
-        <w:t xml:space="preserve">Functie: </w:t>
-      </w:r>
-      <w:proofErr w:type="gramStart"/>
-      <w:r>
-        <w:rPr>
-          <w:rFonts w:ascii="Times New Roman" w:eastAsia="Times New Roman" w:hAnsi="Times New Roman" w:cs="Times New Roman"/>
-          <w:color w:val="000000"/>
-          <w:sz w:val="24"/>
-          <w:szCs w:val="24"/>
-          <w:lang w:eastAsia="nl-NL"/>
-        </w:rPr>
-        <w:t>ICT stagiair</w:t>
-      </w:r>
-      <w:proofErr w:type="gramEnd"/>
+        <w:t>Functie: ICT stagiair</w:t>
+      </w:r>
     </w:p>
     <w:p>
       <w:pPr>
@@ -5934,20 +5875,8 @@
           <w:lang w:eastAsia="nl-NL"/>
         </w:rPr>
         <w:tab/>
-        <w:t xml:space="preserve">Functie: </w:t>
-      </w:r>
-      <w:proofErr w:type="gramStart"/>
-      <w:r>
-        <w:rPr>
-          <w:rFonts w:ascii="Times New Roman" w:eastAsia="Times New Roman" w:hAnsi="Times New Roman" w:cs="Times New Roman"/>
-          <w:color w:val="000000"/>
-          <w:sz w:val="24"/>
-          <w:szCs w:val="24"/>
-          <w:lang w:eastAsia="nl-NL"/>
-        </w:rPr>
-        <w:t>Service medewerker</w:t>
-      </w:r>
-      <w:proofErr w:type="gramEnd"/>
+        <w:t>Functie: Service medewerker</w:t>
+      </w:r>
     </w:p>
     <w:p>
       <w:pPr>
@@ -6878,15 +6807,7 @@
         <w:ind w:left="100" w:right="1"/>
       </w:pPr>
       <w:r>
-        <w:t xml:space="preserve">Hieronder vind je een lijst met beroepstaken waarmee je tijdens de </w:t>
-      </w:r>
-      <w:proofErr w:type="gramStart"/>
-      <w:r>
-        <w:t>stage ervaring</w:t>
-      </w:r>
-      <w:proofErr w:type="gramEnd"/>
-      <w:r>
-        <w:t xml:space="preserve"> mag gaan opdoen. De taken zijn ingedeeld naar verschillende aspecten van ict-systemen, de architectuurlagen </w:t>
+        <w:t xml:space="preserve">Hieronder vind je een lijst met beroepstaken waarmee je tijdens de stage ervaring mag gaan opdoen. De taken zijn ingedeeld naar verschillende aspecten van ict-systemen, de architectuurlagen </w:t>
       </w:r>
       <w:r>
         <w:rPr>
@@ -6910,15 +6831,7 @@
         </w:r>
       </w:hyperlink>
       <w:r>
-        <w:t xml:space="preserve"> Daarin hebben professionals uit het ict-werkveld en de ict- opleidingen gezamenlijk in kaart gebracht hoe het werk van een ict’er </w:t>
-      </w:r>
-      <w:proofErr w:type="gramStart"/>
-      <w:r>
-        <w:t>er uit</w:t>
-      </w:r>
-      <w:proofErr w:type="gramEnd"/>
-      <w:r>
-        <w:t xml:space="preserve"> ziet. De beroepstaken horen thuis in een lifecycle. De activiteiten van deze lifecycle zijn </w:t>
+        <w:t xml:space="preserve"> Daarin hebben professionals uit het ict-werkveld en de ict- opleidingen gezamenlijk in kaart gebracht hoe het werk van een ict’er er uit ziet. De beroepstaken horen thuis in een lifecycle. De activiteiten van deze lifecycle zijn </w:t>
       </w:r>
       <w:r>
         <w:rPr>
@@ -7241,23 +7154,13 @@
                 <w:lang w:val="nl-NL"/>
               </w:rPr>
             </w:pPr>
-            <w:proofErr w:type="gramStart"/>
             <w:r>
               <w:rPr>
                 <w:rFonts w:ascii="Arial Narrow"/>
                 <w:sz w:val="20"/>
                 <w:lang w:val="nl-NL"/>
               </w:rPr>
-              <w:t>aan</w:t>
-            </w:r>
-            <w:proofErr w:type="gramEnd"/>
-            <w:r>
-              <w:rPr>
-                <w:rFonts w:ascii="Arial Narrow"/>
-                <w:sz w:val="20"/>
-                <w:lang w:val="nl-NL"/>
-              </w:rPr>
-              <w:t xml:space="preserve"> te schaffen ict-systeem op basis van een analyse en in overleg met stakeholders.</w:t>
+              <w:t>aan te schaffen ict-systeem op basis van een analyse en in overleg met stakeholders.</w:t>
             </w:r>
           </w:p>
         </w:tc>
@@ -7409,15 +7312,7 @@
         <w:ind w:left="100" w:right="290"/>
       </w:pPr>
       <w:r>
-        <w:t xml:space="preserve">Je kunt ervaring op doen met beroepstaken bij </w:t>
-      </w:r>
-      <w:proofErr w:type="gramStart"/>
-      <w:r>
-        <w:t>één</w:t>
-      </w:r>
-      <w:proofErr w:type="gramEnd"/>
-      <w:r>
-        <w:t xml:space="preserve"> of meerdere architectuurlagen. En daarbinnen met één, meerdere of alle activiteiten van de lifecycle. Neem de lijst dus helemaal door. Lees eerst de toelichting bij een architectuurlaag en bepaal of jouw stageopdracht hierop betrekking heeft. Kruis aan of een taak wel of niet van toepassing zal zijn in je stage. Overleg eventuele wijzigingen tijdens de stage met je begeleiders. Bij grote afwijkingen moet je je opdracht opnieuw naar de afstudeercommissie sturen en laten keuren of de opdracht nog steeds goed is.</w:t>
+        <w:t>Je kunt ervaring op doen met beroepstaken bij één of meerdere architectuurlagen. En daarbinnen met één, meerdere of alle activiteiten van de lifecycle. Neem de lijst dus helemaal door. Lees eerst de toelichting bij een architectuurlaag en bepaal of jouw stageopdracht hierop betrekking heeft. Kruis aan of een taak wel of niet van toepassing zal zijn in je stage. Overleg eventuele wijzigingen tijdens de stage met je begeleiders. Bij grote afwijkingen moet je je opdracht opnieuw naar de afstudeercommissie sturen en laten keuren of de opdracht nog steeds goed is.</w:t>
       </w:r>
     </w:p>
     <w:p>
@@ -7680,23 +7575,13 @@
                 <w:lang w:val="nl-NL"/>
               </w:rPr>
             </w:pPr>
-            <w:proofErr w:type="gramStart"/>
             <w:r>
               <w:rPr>
                 <w:rFonts w:ascii="Arial Narrow"/>
                 <w:sz w:val="20"/>
                 <w:lang w:val="nl-NL"/>
               </w:rPr>
-              <w:t>in</w:t>
-            </w:r>
-            <w:proofErr w:type="gramEnd"/>
-            <w:r>
-              <w:rPr>
-                <w:rFonts w:ascii="Arial Narrow"/>
-                <w:sz w:val="20"/>
-                <w:lang w:val="nl-NL"/>
-              </w:rPr>
-              <w:t xml:space="preserve"> mijn stage</w:t>
+              <w:t>in mijn stage</w:t>
             </w:r>
             <w:r>
               <w:rPr>
@@ -8087,23 +7972,13 @@
                 <w:highlight w:val="yellow"/>
               </w:rPr>
             </w:pPr>
-            <w:proofErr w:type="gramStart"/>
             <w:r>
               <w:rPr>
                 <w:sz w:val="20"/>
                 <w:highlight w:val="yellow"/>
                 <w:lang w:val="nl-NL"/>
               </w:rPr>
-              <w:t>met</w:t>
-            </w:r>
-            <w:proofErr w:type="gramEnd"/>
-            <w:r>
-              <w:rPr>
-                <w:sz w:val="20"/>
-                <w:highlight w:val="yellow"/>
-                <w:lang w:val="nl-NL"/>
-              </w:rPr>
-              <w:t xml:space="preserve"> onderhoudbaarheid en daarvoor beschikbare middelen. </w:t>
+              <w:t xml:space="preserve">met onderhoudbaarheid en daarvoor beschikbare middelen. </w:t>
             </w:r>
             <w:r>
               <w:rPr>
@@ -8436,23 +8311,13 @@
                 <w:lang w:val="nl-NL"/>
               </w:rPr>
             </w:pPr>
-            <w:proofErr w:type="gramStart"/>
             <w:r>
               <w:rPr>
                 <w:rFonts w:ascii="Arial Narrow"/>
                 <w:sz w:val="20"/>
                 <w:lang w:val="nl-NL"/>
               </w:rPr>
-              <w:t>in</w:t>
-            </w:r>
-            <w:proofErr w:type="gramEnd"/>
-            <w:r>
-              <w:rPr>
-                <w:rFonts w:ascii="Arial Narrow"/>
-                <w:sz w:val="20"/>
-                <w:lang w:val="nl-NL"/>
-              </w:rPr>
-              <w:t xml:space="preserve"> mijn stage</w:t>
+              <w:t>in mijn stage</w:t>
             </w:r>
           </w:p>
         </w:tc>
@@ -8575,21 +8440,7 @@
               <w:rPr>
                 <w:sz w:val="20"/>
               </w:rPr>
-              <w:t xml:space="preserve">actueel ict- en/of digitaal </w:t>
-            </w:r>
-            <w:proofErr w:type="gramStart"/>
-            <w:r>
-              <w:rPr>
-                <w:sz w:val="20"/>
-              </w:rPr>
-              <w:t>mediaproduct.(</w:t>
-            </w:r>
-            <w:proofErr w:type="gramEnd"/>
-            <w:r>
-              <w:rPr>
-                <w:sz w:val="20"/>
-              </w:rPr>
-              <w:t>I-1)</w:t>
+              <w:t>actueel ict- en/of digitaal mediaproduct.(I-1)</w:t>
             </w:r>
           </w:p>
         </w:tc>
@@ -8917,19 +8768,11 @@
                 <w:sz w:val="20"/>
               </w:rPr>
             </w:pPr>
-            <w:proofErr w:type="gramStart"/>
-            <w:r>
-              <w:rPr>
-                <w:sz w:val="20"/>
-              </w:rPr>
-              <w:t>experience.(</w:t>
-            </w:r>
-            <w:proofErr w:type="gramEnd"/>
-            <w:r>
-              <w:rPr>
-                <w:sz w:val="20"/>
-              </w:rPr>
-              <w:t>II-2)</w:t>
+            <w:r>
+              <w:rPr>
+                <w:sz w:val="20"/>
+              </w:rPr>
+              <w:t>experience.(II-2)</w:t>
             </w:r>
           </w:p>
         </w:tc>
@@ -9003,23 +8846,7 @@
                 <w:sz w:val="20"/>
                 <w:lang w:val="nl-NL"/>
               </w:rPr>
-              <w:t xml:space="preserve">game </w:t>
-            </w:r>
-            <w:proofErr w:type="gramStart"/>
-            <w:r>
-              <w:rPr>
-                <w:sz w:val="20"/>
-                <w:lang w:val="nl-NL"/>
-              </w:rPr>
-              <w:t>design document</w:t>
-            </w:r>
-            <w:proofErr w:type="gramEnd"/>
-            <w:r>
-              <w:rPr>
-                <w:sz w:val="20"/>
-                <w:lang w:val="nl-NL"/>
-              </w:rPr>
-              <w:t>--&gt; mechanics, en/of game concept beschrijving</w:t>
+              <w:t>game design document--&gt; mechanics, en/of game concept beschrijving</w:t>
             </w:r>
           </w:p>
         </w:tc>
@@ -9246,23 +9073,13 @@
                 <w:lang w:val="nl-NL"/>
               </w:rPr>
             </w:pPr>
-            <w:proofErr w:type="gramStart"/>
             <w:r>
               <w:rPr>
                 <w:rFonts w:ascii="Arial Narrow"/>
                 <w:sz w:val="20"/>
                 <w:lang w:val="nl-NL"/>
               </w:rPr>
-              <w:t>in</w:t>
-            </w:r>
-            <w:proofErr w:type="gramEnd"/>
-            <w:r>
-              <w:rPr>
-                <w:rFonts w:ascii="Arial Narrow"/>
-                <w:sz w:val="20"/>
-                <w:lang w:val="nl-NL"/>
-              </w:rPr>
-              <w:t xml:space="preserve"> mijn stage</w:t>
+              <w:t>in mijn stage</w:t>
             </w:r>
           </w:p>
         </w:tc>
@@ -9382,21 +9199,12 @@
                 <w:sz w:val="20"/>
               </w:rPr>
             </w:pPr>
-            <w:proofErr w:type="gramStart"/>
-            <w:r>
-              <w:rPr>
-                <w:sz w:val="20"/>
-                <w:lang w:val="nl-NL"/>
-              </w:rPr>
-              <w:t>van</w:t>
-            </w:r>
-            <w:proofErr w:type="gramEnd"/>
-            <w:r>
-              <w:rPr>
-                <w:sz w:val="20"/>
-                <w:lang w:val="nl-NL"/>
-              </w:rPr>
-              <w:t xml:space="preserve"> een gegeven usability-analyse. </w:t>
+            <w:r>
+              <w:rPr>
+                <w:sz w:val="20"/>
+                <w:lang w:val="nl-NL"/>
+              </w:rPr>
+              <w:t xml:space="preserve">van een gegeven usability-analyse. </w:t>
             </w:r>
             <w:r>
               <w:rPr>
@@ -9573,23 +9381,13 @@
                 <w:lang w:val="nl-NL"/>
               </w:rPr>
             </w:pPr>
-            <w:proofErr w:type="gramStart"/>
             <w:r>
               <w:rPr>
                 <w:rFonts w:ascii="Arial Narrow"/>
                 <w:sz w:val="20"/>
                 <w:lang w:val="nl-NL"/>
               </w:rPr>
-              <w:t>in</w:t>
-            </w:r>
-            <w:proofErr w:type="gramEnd"/>
-            <w:r>
-              <w:rPr>
-                <w:rFonts w:ascii="Arial Narrow"/>
-                <w:sz w:val="20"/>
-                <w:lang w:val="nl-NL"/>
-              </w:rPr>
-              <w:t xml:space="preserve"> mijn stage</w:t>
+              <w:t>in mijn stage</w:t>
             </w:r>
           </w:p>
         </w:tc>
@@ -9936,21 +9734,12 @@
                 <w:sz w:val="20"/>
               </w:rPr>
             </w:pPr>
-            <w:proofErr w:type="gramStart"/>
-            <w:r>
-              <w:rPr>
-                <w:sz w:val="20"/>
-                <w:lang w:val="nl-NL"/>
-              </w:rPr>
-              <w:t>toepassing</w:t>
-            </w:r>
-            <w:proofErr w:type="gramEnd"/>
-            <w:r>
-              <w:rPr>
-                <w:sz w:val="20"/>
-                <w:lang w:val="nl-NL"/>
-              </w:rPr>
-              <w:t xml:space="preserve"> van gedeeltelijk zelf geselecteerde technieken (zoals scripts, storyboards, navigatiestructuur en passende usability-testen). </w:t>
+            <w:r>
+              <w:rPr>
+                <w:sz w:val="20"/>
+                <w:lang w:val="nl-NL"/>
+              </w:rPr>
+              <w:t xml:space="preserve">toepassing van gedeeltelijk zelf geselecteerde technieken (zoals scripts, storyboards, navigatiestructuur en passende usability-testen). </w:t>
             </w:r>
             <w:r>
               <w:rPr>
@@ -10133,62 +9922,26 @@
                 <w:sz w:val="20"/>
                 <w:lang w:val="nl-NL"/>
               </w:rPr>
-              <w:t xml:space="preserve">Voorbeelden van beroepsproducten zijn: interactie ontwerp, game </w:t>
-            </w:r>
-            <w:proofErr w:type="gramStart"/>
-            <w:r>
+              <w:t>Voorbeelden van beroepsproducten zijn: interactie ontwerp, game design document, het uiteindelijke product</w:t>
+            </w:r>
+          </w:p>
+          <w:p>
+            <w:pPr>
+              <w:pStyle w:val="TableParagraph"/>
+              <w:spacing w:line="225" w:lineRule="exact"/>
               <w:rPr>
                 <w:i/>
                 <w:sz w:val="20"/>
                 <w:lang w:val="nl-NL"/>
               </w:rPr>
-              <w:t>design document</w:t>
-            </w:r>
-            <w:proofErr w:type="gramEnd"/>
+            </w:pPr>
             <w:r>
               <w:rPr>
                 <w:i/>
                 <w:sz w:val="20"/>
                 <w:lang w:val="nl-NL"/>
               </w:rPr>
-              <w:t>, het uiteindelijke product</w:t>
-            </w:r>
-          </w:p>
-          <w:p>
-            <w:pPr>
-              <w:pStyle w:val="TableParagraph"/>
-              <w:spacing w:line="225" w:lineRule="exact"/>
-              <w:rPr>
-                <w:i/>
-                <w:sz w:val="20"/>
-                <w:lang w:val="nl-NL"/>
-              </w:rPr>
-            </w:pPr>
-            <w:r>
-              <w:rPr>
-                <w:i/>
-                <w:sz w:val="20"/>
-                <w:lang w:val="nl-NL"/>
-              </w:rPr>
-              <w:t>(</w:t>
-            </w:r>
-            <w:proofErr w:type="gramStart"/>
-            <w:r>
-              <w:rPr>
-                <w:i/>
-                <w:sz w:val="20"/>
-                <w:lang w:val="nl-NL"/>
-              </w:rPr>
-              <w:t>implementatie</w:t>
-            </w:r>
-            <w:proofErr w:type="gramEnd"/>
-            <w:r>
-              <w:rPr>
-                <w:i/>
-                <w:sz w:val="20"/>
-                <w:lang w:val="nl-NL"/>
-              </w:rPr>
-              <w:t xml:space="preserve"> daarin, bijvoorbeeld schermen, overgangen)</w:t>
+              <w:t>(implementatie daarin, bijvoorbeeld schermen, overgangen)</w:t>
             </w:r>
             <w:bookmarkEnd w:id="18"/>
           </w:p>
@@ -10291,23 +10044,13 @@
                 <w:lang w:val="nl-NL"/>
               </w:rPr>
             </w:pPr>
-            <w:proofErr w:type="gramStart"/>
             <w:r>
               <w:rPr>
                 <w:rFonts w:ascii="Arial Narrow"/>
                 <w:sz w:val="20"/>
                 <w:lang w:val="nl-NL"/>
               </w:rPr>
-              <w:t>in</w:t>
-            </w:r>
-            <w:proofErr w:type="gramEnd"/>
-            <w:r>
-              <w:rPr>
-                <w:rFonts w:ascii="Arial Narrow"/>
-                <w:sz w:val="20"/>
-                <w:lang w:val="nl-NL"/>
-              </w:rPr>
-              <w:t xml:space="preserve"> mijn stage</w:t>
+              <w:t>in mijn stage</w:t>
             </w:r>
           </w:p>
         </w:tc>
@@ -10561,23 +10304,13 @@
                 <w:highlight w:val="yellow"/>
               </w:rPr>
             </w:pPr>
-            <w:proofErr w:type="gramStart"/>
             <w:r>
               <w:rPr>
                 <w:sz w:val="20"/>
                 <w:highlight w:val="yellow"/>
                 <w:lang w:val="nl-NL"/>
               </w:rPr>
-              <w:t>van</w:t>
-            </w:r>
-            <w:proofErr w:type="gramEnd"/>
-            <w:r>
-              <w:rPr>
-                <w:sz w:val="20"/>
-                <w:highlight w:val="yellow"/>
-                <w:lang w:val="nl-NL"/>
-              </w:rPr>
-              <w:t xml:space="preserve"> relevante grafische elementen, geluid, beeld, en animaties. </w:t>
+              <w:t xml:space="preserve">van relevante grafische elementen, geluid, beeld, en animaties. </w:t>
             </w:r>
             <w:r>
               <w:rPr>
@@ -10670,23 +10403,13 @@
                 <w:lang w:val="nl-NL"/>
               </w:rPr>
             </w:pPr>
-            <w:proofErr w:type="gramStart"/>
             <w:r>
               <w:rPr>
                 <w:i/>
                 <w:sz w:val="20"/>
                 <w:lang w:val="nl-NL"/>
               </w:rPr>
-              <w:t>bronmateriaal</w:t>
-            </w:r>
-            <w:proofErr w:type="gramEnd"/>
-            <w:r>
-              <w:rPr>
-                <w:i/>
-                <w:sz w:val="20"/>
-                <w:lang w:val="nl-NL"/>
-              </w:rPr>
-              <w:t xml:space="preserve"> (.png, texture bestanden). Technische kwaliteiten van beelden van het product.</w:t>
+              <w:t>bronmateriaal (.png, texture bestanden). Technische kwaliteiten van beelden van het product.</w:t>
             </w:r>
             <w:bookmarkEnd w:id="21"/>
           </w:p>
@@ -10872,23 +10595,13 @@
                 <w:lang w:val="nl-NL"/>
               </w:rPr>
             </w:pPr>
-            <w:proofErr w:type="gramStart"/>
             <w:r>
               <w:rPr>
                 <w:rFonts w:ascii="Arial Narrow"/>
                 <w:sz w:val="20"/>
                 <w:lang w:val="nl-NL"/>
               </w:rPr>
-              <w:t>in</w:t>
-            </w:r>
-            <w:proofErr w:type="gramEnd"/>
-            <w:r>
-              <w:rPr>
-                <w:rFonts w:ascii="Arial Narrow"/>
-                <w:sz w:val="20"/>
-                <w:lang w:val="nl-NL"/>
-              </w:rPr>
-              <w:t xml:space="preserve"> mijn stage</w:t>
+              <w:t>in mijn stage</w:t>
             </w:r>
           </w:p>
         </w:tc>
@@ -11090,21 +10803,12 @@
                 <w:sz w:val="20"/>
               </w:rPr>
             </w:pPr>
-            <w:proofErr w:type="gramStart"/>
-            <w:r>
-              <w:rPr>
-                <w:sz w:val="20"/>
-                <w:lang w:val="nl-NL"/>
-              </w:rPr>
-              <w:t>kwantitatieve</w:t>
-            </w:r>
-            <w:proofErr w:type="gramEnd"/>
-            <w:r>
-              <w:rPr>
-                <w:sz w:val="20"/>
-                <w:lang w:val="nl-NL"/>
-              </w:rPr>
-              <w:t xml:space="preserve"> en kwalitatieve analyse, bijvoorbeeld het houden van interviews. </w:t>
+            <w:r>
+              <w:rPr>
+                <w:sz w:val="20"/>
+                <w:lang w:val="nl-NL"/>
+              </w:rPr>
+              <w:t xml:space="preserve">kwantitatieve en kwalitatieve analyse, bijvoorbeeld het houden van interviews. </w:t>
             </w:r>
             <w:r>
               <w:rPr>
@@ -11191,23 +10895,13 @@
                 <w:lang w:val="nl-NL"/>
               </w:rPr>
             </w:pPr>
-            <w:proofErr w:type="gramStart"/>
             <w:r>
               <w:rPr>
                 <w:i/>
                 <w:sz w:val="20"/>
                 <w:lang w:val="nl-NL"/>
               </w:rPr>
-              <w:t>veranderingsbehoefte</w:t>
-            </w:r>
-            <w:proofErr w:type="gramEnd"/>
-            <w:r>
-              <w:rPr>
-                <w:i/>
-                <w:sz w:val="20"/>
-                <w:lang w:val="nl-NL"/>
-              </w:rPr>
-              <w:t>; onderzoeksrapport met kwantitatieve/kwalitatieve analyse</w:t>
+              <w:t>veranderingsbehoefte; onderzoeksrapport met kwantitatieve/kwalitatieve analyse</w:t>
             </w:r>
           </w:p>
         </w:tc>
@@ -11331,23 +11025,13 @@
                 <w:lang w:val="nl-NL"/>
               </w:rPr>
             </w:pPr>
-            <w:proofErr w:type="gramStart"/>
             <w:r>
               <w:rPr>
                 <w:rFonts w:ascii="Arial Narrow"/>
                 <w:sz w:val="20"/>
                 <w:lang w:val="nl-NL"/>
               </w:rPr>
-              <w:t>in</w:t>
-            </w:r>
-            <w:proofErr w:type="gramEnd"/>
-            <w:r>
-              <w:rPr>
-                <w:rFonts w:ascii="Arial Narrow"/>
-                <w:sz w:val="20"/>
-                <w:lang w:val="nl-NL"/>
-              </w:rPr>
-              <w:t xml:space="preserve"> mijn stage</w:t>
+              <w:t>in mijn stage</w:t>
             </w:r>
           </w:p>
         </w:tc>
@@ -11576,21 +11260,7 @@
               <w:rPr>
                 <w:sz w:val="20"/>
               </w:rPr>
-              <w:t xml:space="preserve">bovenstaande </w:t>
-            </w:r>
-            <w:proofErr w:type="gramStart"/>
-            <w:r>
-              <w:rPr>
-                <w:sz w:val="20"/>
-              </w:rPr>
-              <w:t>analyse.(</w:t>
-            </w:r>
-            <w:proofErr w:type="gramEnd"/>
-            <w:r>
-              <w:rPr>
-                <w:sz w:val="20"/>
-              </w:rPr>
-              <w:t>II-2)</w:t>
+              <w:t>bovenstaande analyse.(II-2)</w:t>
             </w:r>
           </w:p>
         </w:tc>
@@ -11774,23 +11444,13 @@
                 <w:lang w:val="nl-NL"/>
               </w:rPr>
             </w:pPr>
-            <w:proofErr w:type="gramStart"/>
             <w:r>
               <w:rPr>
                 <w:rFonts w:ascii="Arial Narrow"/>
                 <w:sz w:val="20"/>
                 <w:lang w:val="nl-NL"/>
               </w:rPr>
-              <w:t>in</w:t>
-            </w:r>
-            <w:proofErr w:type="gramEnd"/>
-            <w:r>
-              <w:rPr>
-                <w:rFonts w:ascii="Arial Narrow"/>
-                <w:sz w:val="20"/>
-                <w:lang w:val="nl-NL"/>
-              </w:rPr>
-              <w:t xml:space="preserve"> mijn stage</w:t>
+              <w:t>in mijn stage</w:t>
             </w:r>
           </w:p>
         </w:tc>
@@ -11909,21 +11569,12 @@
                 <w:lang w:val="nl-NL"/>
               </w:rPr>
             </w:pPr>
-            <w:proofErr w:type="gramStart"/>
-            <w:r>
-              <w:rPr>
-                <w:sz w:val="20"/>
-                <w:lang w:val="nl-NL"/>
-              </w:rPr>
-              <w:t>de</w:t>
-            </w:r>
-            <w:proofErr w:type="gramEnd"/>
-            <w:r>
-              <w:rPr>
-                <w:sz w:val="20"/>
-                <w:lang w:val="nl-NL"/>
-              </w:rPr>
-              <w:t xml:space="preserve"> invalshoek van informatievoorziening. (II-1)</w:t>
+            <w:r>
+              <w:rPr>
+                <w:sz w:val="20"/>
+                <w:lang w:val="nl-NL"/>
+              </w:rPr>
+              <w:t>de invalshoek van informatievoorziening. (II-1)</w:t>
             </w:r>
           </w:p>
         </w:tc>
@@ -12025,21 +11676,12 @@
                 <w:lang w:val="nl-NL"/>
               </w:rPr>
             </w:pPr>
-            <w:proofErr w:type="gramStart"/>
-            <w:r>
-              <w:rPr>
-                <w:sz w:val="20"/>
-                <w:lang w:val="nl-NL"/>
-              </w:rPr>
-              <w:t>van</w:t>
-            </w:r>
-            <w:proofErr w:type="gramEnd"/>
-            <w:r>
-              <w:rPr>
-                <w:sz w:val="20"/>
-                <w:lang w:val="nl-NL"/>
-              </w:rPr>
-              <w:t xml:space="preserve"> ontwikkelingen in ict. (II-2)</w:t>
+            <w:r>
+              <w:rPr>
+                <w:sz w:val="20"/>
+                <w:lang w:val="nl-NL"/>
+              </w:rPr>
+              <w:t>van ontwikkelingen in ict. (II-2)</w:t>
             </w:r>
           </w:p>
         </w:tc>
@@ -12311,21 +11953,12 @@
                 <w:sz w:val="20"/>
               </w:rPr>
             </w:pPr>
-            <w:proofErr w:type="gramStart"/>
-            <w:r>
-              <w:rPr>
-                <w:sz w:val="20"/>
-                <w:lang w:val="nl-NL"/>
-              </w:rPr>
-              <w:t>en</w:t>
-            </w:r>
-            <w:proofErr w:type="gramEnd"/>
-            <w:r>
-              <w:rPr>
-                <w:sz w:val="20"/>
-                <w:lang w:val="nl-NL"/>
-              </w:rPr>
-              <w:t xml:space="preserve"> de borging van integriteit van de gegevens. </w:t>
+            <w:r>
+              <w:rPr>
+                <w:sz w:val="20"/>
+                <w:lang w:val="nl-NL"/>
+              </w:rPr>
+              <w:t xml:space="preserve">en de borging van integriteit van de gegevens. </w:t>
             </w:r>
             <w:r>
               <w:rPr>
@@ -12604,21 +12237,12 @@
                 <w:lang w:val="nl-NL"/>
               </w:rPr>
             </w:pPr>
-            <w:proofErr w:type="gramStart"/>
-            <w:r>
-              <w:rPr>
-                <w:sz w:val="20"/>
-                <w:lang w:val="nl-NL"/>
-              </w:rPr>
-              <w:t>voor</w:t>
-            </w:r>
-            <w:proofErr w:type="gramEnd"/>
-            <w:r>
-              <w:rPr>
-                <w:sz w:val="20"/>
-                <w:lang w:val="nl-NL"/>
-              </w:rPr>
-              <w:t xml:space="preserve"> een (aangepast) proces. (I-1)</w:t>
+            <w:r>
+              <w:rPr>
+                <w:sz w:val="20"/>
+                <w:lang w:val="nl-NL"/>
+              </w:rPr>
+              <w:t>voor een (aangepast) proces. (I-1)</w:t>
             </w:r>
           </w:p>
         </w:tc>
@@ -12698,23 +12322,13 @@
                 <w:lang w:val="nl-NL"/>
               </w:rPr>
             </w:pPr>
-            <w:proofErr w:type="gramStart"/>
             <w:r>
               <w:rPr>
                 <w:i/>
                 <w:sz w:val="20"/>
                 <w:lang w:val="nl-NL"/>
               </w:rPr>
-              <w:t>beschrijving</w:t>
-            </w:r>
-            <w:proofErr w:type="gramEnd"/>
-            <w:r>
-              <w:rPr>
-                <w:i/>
-                <w:sz w:val="20"/>
-                <w:lang w:val="nl-NL"/>
-              </w:rPr>
-              <w:t xml:space="preserve"> van functies en rollen; procedures</w:t>
+              <w:t>beschrijving van functies en rollen; procedures</w:t>
             </w:r>
           </w:p>
         </w:tc>
@@ -12867,23 +12481,13 @@
                 <w:lang w:val="nl-NL"/>
               </w:rPr>
             </w:pPr>
-            <w:proofErr w:type="gramStart"/>
             <w:r>
               <w:rPr>
                 <w:rFonts w:ascii="Arial Narrow"/>
                 <w:sz w:val="20"/>
                 <w:lang w:val="nl-NL"/>
               </w:rPr>
-              <w:t>in</w:t>
-            </w:r>
-            <w:proofErr w:type="gramEnd"/>
-            <w:r>
-              <w:rPr>
-                <w:rFonts w:ascii="Arial Narrow"/>
-                <w:sz w:val="20"/>
-                <w:lang w:val="nl-NL"/>
-              </w:rPr>
-              <w:t xml:space="preserve"> mijn stage</w:t>
+              <w:t>in mijn stage</w:t>
             </w:r>
           </w:p>
         </w:tc>
@@ -13002,21 +12606,12 @@
                 <w:sz w:val="20"/>
               </w:rPr>
             </w:pPr>
-            <w:proofErr w:type="gramStart"/>
-            <w:r>
-              <w:rPr>
-                <w:sz w:val="20"/>
-                <w:lang w:val="nl-NL"/>
-              </w:rPr>
-              <w:t>netwerkconfiguratie</w:t>
-            </w:r>
-            <w:proofErr w:type="gramEnd"/>
-            <w:r>
-              <w:rPr>
-                <w:sz w:val="20"/>
-                <w:lang w:val="nl-NL"/>
-              </w:rPr>
-              <w:t xml:space="preserve"> voor een lokale infrastructuur. </w:t>
+            <w:r>
+              <w:rPr>
+                <w:sz w:val="20"/>
+                <w:lang w:val="nl-NL"/>
+              </w:rPr>
+              <w:t xml:space="preserve">netwerkconfiguratie voor een lokale infrastructuur. </w:t>
             </w:r>
             <w:r>
               <w:rPr>
@@ -13312,23 +12907,13 @@
                 <w:lang w:val="nl-NL"/>
               </w:rPr>
             </w:pPr>
-            <w:proofErr w:type="gramStart"/>
             <w:r>
               <w:rPr>
                 <w:rFonts w:ascii="Arial Narrow"/>
                 <w:sz w:val="20"/>
                 <w:lang w:val="nl-NL"/>
               </w:rPr>
-              <w:t>in</w:t>
-            </w:r>
-            <w:proofErr w:type="gramEnd"/>
-            <w:r>
-              <w:rPr>
-                <w:rFonts w:ascii="Arial Narrow"/>
-                <w:sz w:val="20"/>
-                <w:lang w:val="nl-NL"/>
-              </w:rPr>
-              <w:t xml:space="preserve"> mijn stage</w:t>
+              <w:t>in mijn stage</w:t>
             </w:r>
           </w:p>
         </w:tc>
@@ -13447,21 +13032,12 @@
                 <w:sz w:val="20"/>
               </w:rPr>
             </w:pPr>
-            <w:proofErr w:type="gramStart"/>
-            <w:r>
-              <w:rPr>
-                <w:sz w:val="20"/>
-                <w:lang w:val="nl-NL"/>
-              </w:rPr>
-              <w:t>basis</w:t>
-            </w:r>
-            <w:proofErr w:type="gramEnd"/>
-            <w:r>
-              <w:rPr>
-                <w:sz w:val="20"/>
-                <w:lang w:val="nl-NL"/>
-              </w:rPr>
-              <w:t xml:space="preserve"> van gegeven functionele eisen. </w:t>
+            <w:r>
+              <w:rPr>
+                <w:sz w:val="20"/>
+                <w:lang w:val="nl-NL"/>
+              </w:rPr>
+              <w:t xml:space="preserve">basis van gegeven functionele eisen. </w:t>
             </w:r>
             <w:r>
               <w:rPr>
@@ -13651,23 +13227,13 @@
                 <w:lang w:val="nl-NL"/>
               </w:rPr>
             </w:pPr>
-            <w:proofErr w:type="gramStart"/>
             <w:r>
               <w:rPr>
                 <w:rFonts w:ascii="Arial Narrow"/>
                 <w:sz w:val="20"/>
                 <w:lang w:val="nl-NL"/>
               </w:rPr>
-              <w:t>in</w:t>
-            </w:r>
-            <w:proofErr w:type="gramEnd"/>
-            <w:r>
-              <w:rPr>
-                <w:rFonts w:ascii="Arial Narrow"/>
-                <w:sz w:val="20"/>
-                <w:lang w:val="nl-NL"/>
-              </w:rPr>
-              <w:t xml:space="preserve"> mijn stage</w:t>
+              <w:t>in mijn stage</w:t>
             </w:r>
           </w:p>
         </w:tc>
@@ -14722,21 +14288,12 @@
                 <w:lang w:val="nl-NL"/>
               </w:rPr>
             </w:pPr>
-            <w:proofErr w:type="gramStart"/>
-            <w:r>
-              <w:rPr>
-                <w:sz w:val="20"/>
-                <w:lang w:val="nl-NL"/>
-              </w:rPr>
-              <w:t>van</w:t>
-            </w:r>
-            <w:proofErr w:type="gramEnd"/>
-            <w:r>
-              <w:rPr>
-                <w:sz w:val="20"/>
-                <w:lang w:val="nl-NL"/>
-              </w:rPr>
-              <w:t xml:space="preserve"> softwareontwikkeling in teamverband. (I-1)</w:t>
+            <w:r>
+              <w:rPr>
+                <w:sz w:val="20"/>
+                <w:lang w:val="nl-NL"/>
+              </w:rPr>
+              <w:t>van softwareontwikkeling in teamverband. (I-1)</w:t>
             </w:r>
           </w:p>
         </w:tc>
@@ -14837,21 +14394,12 @@
                 <w:sz w:val="20"/>
               </w:rPr>
             </w:pPr>
-            <w:proofErr w:type="gramStart"/>
-            <w:r>
-              <w:rPr>
-                <w:sz w:val="20"/>
-                <w:lang w:val="nl-NL"/>
-              </w:rPr>
-              <w:t>softwareontwikkeling</w:t>
-            </w:r>
-            <w:proofErr w:type="gramEnd"/>
-            <w:r>
-              <w:rPr>
-                <w:sz w:val="20"/>
-                <w:lang w:val="nl-NL"/>
-              </w:rPr>
-              <w:t xml:space="preserve"> in teams, bijvoorbeeld eclips met toevoeging van plug-ins. </w:t>
+            <w:r>
+              <w:rPr>
+                <w:sz w:val="20"/>
+                <w:lang w:val="nl-NL"/>
+              </w:rPr>
+              <w:t xml:space="preserve">softwareontwikkeling in teams, bijvoorbeeld eclips met toevoeging van plug-ins. </w:t>
             </w:r>
             <w:r>
               <w:rPr>
@@ -15142,23 +14690,13 @@
                 <w:lang w:val="nl-NL"/>
               </w:rPr>
             </w:pPr>
-            <w:proofErr w:type="gramStart"/>
             <w:r>
               <w:rPr>
                 <w:rFonts w:ascii="Arial Narrow"/>
                 <w:sz w:val="20"/>
                 <w:lang w:val="nl-NL"/>
               </w:rPr>
-              <w:t>in</w:t>
-            </w:r>
-            <w:proofErr w:type="gramEnd"/>
-            <w:r>
-              <w:rPr>
-                <w:rFonts w:ascii="Arial Narrow"/>
-                <w:sz w:val="20"/>
-                <w:lang w:val="nl-NL"/>
-              </w:rPr>
-              <w:t xml:space="preserve"> mijn stage</w:t>
+              <w:t>in mijn stage</w:t>
             </w:r>
           </w:p>
         </w:tc>
@@ -15383,21 +14921,12 @@
                 <w:sz w:val="20"/>
               </w:rPr>
             </w:pPr>
-            <w:proofErr w:type="gramStart"/>
-            <w:r>
-              <w:rPr>
-                <w:sz w:val="20"/>
-                <w:lang w:val="nl-NL"/>
-              </w:rPr>
-              <w:t>belanghebbenden</w:t>
-            </w:r>
-            <w:proofErr w:type="gramEnd"/>
-            <w:r>
-              <w:rPr>
-                <w:sz w:val="20"/>
-                <w:lang w:val="nl-NL"/>
-              </w:rPr>
-              <w:t xml:space="preserve">, rekening houdend met de kwaliteitseigenschappen. </w:t>
+            <w:r>
+              <w:rPr>
+                <w:sz w:val="20"/>
+                <w:lang w:val="nl-NL"/>
+              </w:rPr>
+              <w:t xml:space="preserve">belanghebbenden, rekening houdend met de kwaliteitseigenschappen. </w:t>
             </w:r>
             <w:r>
               <w:rPr>
@@ -15504,21 +15033,12 @@
                 <w:sz w:val="20"/>
               </w:rPr>
             </w:pPr>
-            <w:proofErr w:type="gramStart"/>
-            <w:r>
-              <w:rPr>
-                <w:sz w:val="20"/>
-                <w:lang w:val="nl-NL"/>
-              </w:rPr>
-              <w:t>dergelijke</w:t>
-            </w:r>
-            <w:proofErr w:type="gramEnd"/>
-            <w:r>
-              <w:rPr>
-                <w:sz w:val="20"/>
-                <w:lang w:val="nl-NL"/>
-              </w:rPr>
-              <w:t xml:space="preserve"> van een systeem of component te formuleren en te valideren. </w:t>
+            <w:r>
+              <w:rPr>
+                <w:sz w:val="20"/>
+                <w:lang w:val="nl-NL"/>
+              </w:rPr>
+              <w:t xml:space="preserve">dergelijke van een systeem of component te formuleren en te valideren. </w:t>
             </w:r>
             <w:r>
               <w:rPr>
@@ -15804,21 +15324,12 @@
                 <w:sz w:val="20"/>
               </w:rPr>
             </w:pPr>
-            <w:proofErr w:type="gramStart"/>
-            <w:r>
-              <w:rPr>
-                <w:sz w:val="20"/>
-                <w:lang w:val="nl-NL"/>
-              </w:rPr>
-              <w:t>onderzoek</w:t>
-            </w:r>
-            <w:proofErr w:type="gramEnd"/>
-            <w:r>
-              <w:rPr>
-                <w:sz w:val="20"/>
-                <w:lang w:val="nl-NL"/>
-              </w:rPr>
-              <w:t xml:space="preserve"> naar bestaande, vergelijkbare systemen. </w:t>
+            <w:r>
+              <w:rPr>
+                <w:sz w:val="20"/>
+                <w:lang w:val="nl-NL"/>
+              </w:rPr>
+              <w:t xml:space="preserve">onderzoek naar bestaande, vergelijkbare systemen. </w:t>
             </w:r>
             <w:r>
               <w:rPr>
@@ -16287,23 +15798,13 @@
                 <w:lang w:val="nl-NL"/>
               </w:rPr>
             </w:pPr>
-            <w:proofErr w:type="gramStart"/>
             <w:r>
               <w:rPr>
                 <w:rFonts w:ascii="Arial Narrow"/>
                 <w:sz w:val="20"/>
                 <w:lang w:val="nl-NL"/>
               </w:rPr>
-              <w:t>in</w:t>
-            </w:r>
-            <w:proofErr w:type="gramEnd"/>
-            <w:r>
-              <w:rPr>
-                <w:rFonts w:ascii="Arial Narrow"/>
-                <w:sz w:val="20"/>
-                <w:lang w:val="nl-NL"/>
-              </w:rPr>
-              <w:t xml:space="preserve"> mijn stage</w:t>
+              <w:t>in mijn stage</w:t>
             </w:r>
           </w:p>
         </w:tc>
@@ -16422,21 +15923,12 @@
                 <w:lang w:val="nl-NL"/>
               </w:rPr>
             </w:pPr>
-            <w:proofErr w:type="gramStart"/>
-            <w:r>
-              <w:rPr>
-                <w:sz w:val="20"/>
-                <w:lang w:val="nl-NL"/>
-              </w:rPr>
-              <w:t>een</w:t>
-            </w:r>
-            <w:proofErr w:type="gramEnd"/>
-            <w:r>
-              <w:rPr>
-                <w:sz w:val="20"/>
-                <w:lang w:val="nl-NL"/>
-              </w:rPr>
-              <w:t xml:space="preserve"> standaardmethode, bijvoorbeeld UML. (I-1)</w:t>
+            <w:r>
+              <w:rPr>
+                <w:sz w:val="20"/>
+                <w:lang w:val="nl-NL"/>
+              </w:rPr>
+              <w:t>een standaardmethode, bijvoorbeeld UML. (I-1)</w:t>
             </w:r>
           </w:p>
         </w:tc>
@@ -16794,21 +16286,12 @@
                 <w:sz w:val="20"/>
               </w:rPr>
             </w:pPr>
-            <w:proofErr w:type="gramStart"/>
-            <w:r>
-              <w:rPr>
-                <w:sz w:val="20"/>
-                <w:lang w:val="nl-NL"/>
-              </w:rPr>
-              <w:t>rekening</w:t>
-            </w:r>
-            <w:proofErr w:type="gramEnd"/>
-            <w:r>
-              <w:rPr>
-                <w:sz w:val="20"/>
-                <w:lang w:val="nl-NL"/>
-              </w:rPr>
-              <w:t xml:space="preserve"> houdend met de geformuleerde kwaliteitseigenschappen. </w:t>
+            <w:r>
+              <w:rPr>
+                <w:sz w:val="20"/>
+                <w:lang w:val="nl-NL"/>
+              </w:rPr>
+              <w:t xml:space="preserve">rekening houdend met de geformuleerde kwaliteitseigenschappen. </w:t>
             </w:r>
             <w:r>
               <w:rPr>
@@ -17109,23 +16592,13 @@
                 <w:lang w:val="nl-NL"/>
               </w:rPr>
             </w:pPr>
-            <w:proofErr w:type="gramStart"/>
             <w:r>
               <w:rPr>
                 <w:rFonts w:ascii="Arial Narrow"/>
                 <w:sz w:val="20"/>
                 <w:lang w:val="nl-NL"/>
               </w:rPr>
-              <w:t>in</w:t>
-            </w:r>
-            <w:proofErr w:type="gramEnd"/>
-            <w:r>
-              <w:rPr>
-                <w:rFonts w:ascii="Arial Narrow"/>
-                <w:sz w:val="20"/>
-                <w:lang w:val="nl-NL"/>
-              </w:rPr>
-              <w:t xml:space="preserve"> mijn stage</w:t>
+              <w:t>in mijn stage</w:t>
             </w:r>
           </w:p>
         </w:tc>
@@ -17350,21 +16823,12 @@
                 <w:sz w:val="20"/>
               </w:rPr>
             </w:pPr>
-            <w:proofErr w:type="gramStart"/>
-            <w:r>
-              <w:rPr>
-                <w:sz w:val="20"/>
-                <w:lang w:val="nl-NL"/>
-              </w:rPr>
-              <w:t>meerdere</w:t>
-            </w:r>
-            <w:proofErr w:type="gramEnd"/>
-            <w:r>
-              <w:rPr>
-                <w:sz w:val="20"/>
-                <w:lang w:val="nl-NL"/>
-              </w:rPr>
-              <w:t xml:space="preserve"> subsystemen, hierbij gebruik makend van bestaande componenten. </w:t>
+            <w:r>
+              <w:rPr>
+                <w:sz w:val="20"/>
+                <w:lang w:val="nl-NL"/>
+              </w:rPr>
+              <w:t xml:space="preserve">meerdere subsystemen, hierbij gebruik makend van bestaande componenten. </w:t>
             </w:r>
             <w:r>
               <w:rPr>
@@ -17473,21 +16937,12 @@
                 <w:sz w:val="20"/>
               </w:rPr>
             </w:pPr>
-            <w:proofErr w:type="gramStart"/>
-            <w:r>
-              <w:rPr>
-                <w:sz w:val="20"/>
-                <w:lang w:val="nl-NL"/>
-              </w:rPr>
-              <w:t>integriteit</w:t>
-            </w:r>
-            <w:proofErr w:type="gramEnd"/>
-            <w:r>
-              <w:rPr>
-                <w:sz w:val="20"/>
-                <w:lang w:val="nl-NL"/>
-              </w:rPr>
-              <w:t xml:space="preserve"> en systeemprestaties bewaakt worden. </w:t>
+            <w:r>
+              <w:rPr>
+                <w:sz w:val="20"/>
+                <w:lang w:val="nl-NL"/>
+              </w:rPr>
+              <w:t xml:space="preserve">integriteit en systeemprestaties bewaakt worden. </w:t>
             </w:r>
             <w:r>
               <w:rPr>
@@ -18063,21 +17518,12 @@
                 <w:sz w:val="20"/>
               </w:rPr>
             </w:pPr>
-            <w:proofErr w:type="gramStart"/>
-            <w:r>
-              <w:rPr>
-                <w:sz w:val="20"/>
-                <w:lang w:val="nl-NL"/>
-              </w:rPr>
-              <w:t>van</w:t>
-            </w:r>
-            <w:proofErr w:type="gramEnd"/>
-            <w:r>
-              <w:rPr>
-                <w:sz w:val="20"/>
-                <w:lang w:val="nl-NL"/>
-              </w:rPr>
-              <w:t xml:space="preserve"> een computersysteem, bijvoorbeeld een embedded of IA-systeem in teamverband. </w:t>
+            <w:r>
+              <w:rPr>
+                <w:sz w:val="20"/>
+                <w:lang w:val="nl-NL"/>
+              </w:rPr>
+              <w:t xml:space="preserve">van een computersysteem, bijvoorbeeld een embedded of IA-systeem in teamverband. </w:t>
             </w:r>
             <w:r>
               <w:rPr>
@@ -18369,23 +17815,13 @@
                 <w:lang w:val="nl-NL"/>
               </w:rPr>
             </w:pPr>
-            <w:proofErr w:type="gramStart"/>
             <w:r>
               <w:rPr>
                 <w:rFonts w:ascii="Arial Narrow"/>
                 <w:sz w:val="20"/>
                 <w:lang w:val="nl-NL"/>
               </w:rPr>
-              <w:t>in</w:t>
-            </w:r>
-            <w:proofErr w:type="gramEnd"/>
-            <w:r>
-              <w:rPr>
-                <w:rFonts w:ascii="Arial Narrow"/>
-                <w:sz w:val="20"/>
-                <w:lang w:val="nl-NL"/>
-              </w:rPr>
-              <w:t xml:space="preserve"> mijn stage</w:t>
+              <w:t>in mijn stage</w:t>
             </w:r>
           </w:p>
         </w:tc>
@@ -18609,21 +18045,12 @@
                 <w:lang w:val="nl-NL"/>
               </w:rPr>
             </w:pPr>
-            <w:proofErr w:type="gramStart"/>
-            <w:r>
-              <w:rPr>
-                <w:sz w:val="20"/>
-                <w:lang w:val="nl-NL"/>
-              </w:rPr>
-              <w:t>en</w:t>
-            </w:r>
-            <w:proofErr w:type="gramEnd"/>
-            <w:r>
-              <w:rPr>
-                <w:sz w:val="20"/>
-                <w:lang w:val="nl-NL"/>
-              </w:rPr>
-              <w:t xml:space="preserve"> verrichten van metingen. (I-2)</w:t>
+            <w:r>
+              <w:rPr>
+                <w:sz w:val="20"/>
+                <w:lang w:val="nl-NL"/>
+              </w:rPr>
+              <w:t>en verrichten van metingen. (I-2)</w:t>
             </w:r>
           </w:p>
         </w:tc>
@@ -19106,23 +18533,13 @@
                 <w:lang w:val="nl-NL"/>
               </w:rPr>
             </w:pPr>
-            <w:proofErr w:type="gramStart"/>
             <w:r>
               <w:rPr>
                 <w:rFonts w:ascii="Arial Narrow"/>
                 <w:sz w:val="20"/>
                 <w:lang w:val="nl-NL"/>
               </w:rPr>
-              <w:t>in</w:t>
-            </w:r>
-            <w:proofErr w:type="gramEnd"/>
-            <w:r>
-              <w:rPr>
-                <w:rFonts w:ascii="Arial Narrow"/>
-                <w:sz w:val="20"/>
-                <w:lang w:val="nl-NL"/>
-              </w:rPr>
-              <w:t xml:space="preserve"> mijn stage</w:t>
+              <w:t>in mijn stage</w:t>
             </w:r>
           </w:p>
         </w:tc>
@@ -19213,17 +18630,8 @@
                 <w:lang w:val="nl-NL"/>
               </w:rPr>
               <w:tab/>
-              <w:t xml:space="preserve">Adviseren over de initiële architectuur en </w:t>
-            </w:r>
-            <w:proofErr w:type="gramStart"/>
-            <w:r>
-              <w:rPr>
-                <w:sz w:val="20"/>
-                <w:lang w:val="nl-NL"/>
-              </w:rPr>
-              <w:t>systeemconfiguratie ,</w:t>
-            </w:r>
-            <w:proofErr w:type="gramEnd"/>
+              <w:t>Adviseren over de initiële architectuur en systeemconfiguratie ,</w:t>
+            </w:r>
             <w:r>
               <w:rPr>
                 <w:spacing w:val="-11"/>
@@ -19249,21 +18657,12 @@
                 <w:sz w:val="20"/>
               </w:rPr>
             </w:pPr>
-            <w:proofErr w:type="gramStart"/>
-            <w:r>
-              <w:rPr>
-                <w:sz w:val="20"/>
-                <w:lang w:val="nl-NL"/>
-              </w:rPr>
-              <w:t>microprocessor</w:t>
-            </w:r>
-            <w:proofErr w:type="gramEnd"/>
-            <w:r>
-              <w:rPr>
-                <w:sz w:val="20"/>
-                <w:lang w:val="nl-NL"/>
-              </w:rPr>
-              <w:t xml:space="preserve">, geheugen of andere bouwstenen. </w:t>
+            <w:r>
+              <w:rPr>
+                <w:sz w:val="20"/>
+                <w:lang w:val="nl-NL"/>
+              </w:rPr>
+              <w:t xml:space="preserve">microprocessor, geheugen of andere bouwstenen. </w:t>
             </w:r>
             <w:r>
               <w:rPr>
@@ -19749,21 +19148,12 @@
                 <w:sz w:val="20"/>
               </w:rPr>
             </w:pPr>
-            <w:proofErr w:type="gramStart"/>
-            <w:r>
-              <w:rPr>
-                <w:sz w:val="20"/>
-                <w:lang w:val="nl-NL"/>
-              </w:rPr>
-              <w:t>geautomatiseerd</w:t>
-            </w:r>
-            <w:proofErr w:type="gramEnd"/>
-            <w:r>
-              <w:rPr>
-                <w:sz w:val="20"/>
-                <w:lang w:val="nl-NL"/>
-              </w:rPr>
-              <w:t xml:space="preserve"> systeem, op basis van gegeven hardware. </w:t>
+            <w:r>
+              <w:rPr>
+                <w:sz w:val="20"/>
+                <w:lang w:val="nl-NL"/>
+              </w:rPr>
+              <w:t xml:space="preserve">geautomatiseerd systeem, op basis van gegeven hardware. </w:t>
             </w:r>
             <w:r>
               <w:rPr>
@@ -19871,21 +19261,12 @@
                 <w:sz w:val="20"/>
               </w:rPr>
             </w:pPr>
-            <w:proofErr w:type="gramStart"/>
-            <w:r>
-              <w:rPr>
-                <w:sz w:val="20"/>
-                <w:lang w:val="nl-NL"/>
-              </w:rPr>
-              <w:t>koppelingen</w:t>
-            </w:r>
-            <w:proofErr w:type="gramEnd"/>
-            <w:r>
-              <w:rPr>
-                <w:sz w:val="20"/>
-                <w:lang w:val="nl-NL"/>
-              </w:rPr>
-              <w:t xml:space="preserve"> met hardwarecomponenten via software. </w:t>
+            <w:r>
+              <w:rPr>
+                <w:sz w:val="20"/>
+                <w:lang w:val="nl-NL"/>
+              </w:rPr>
+              <w:t xml:space="preserve">koppelingen met hardwarecomponenten via software. </w:t>
             </w:r>
             <w:r>
               <w:rPr>
@@ -20059,25 +19440,7 @@
                 <w:sz w:val="20"/>
                 <w:lang w:val="nl-NL"/>
               </w:rPr>
-              <w:t>(</w:t>
-            </w:r>
-            <w:proofErr w:type="gramStart"/>
-            <w:r>
-              <w:rPr>
-                <w:i/>
-                <w:sz w:val="20"/>
-                <w:lang w:val="nl-NL"/>
-              </w:rPr>
-              <w:t>bijvoorbeeld</w:t>
-            </w:r>
-            <w:proofErr w:type="gramEnd"/>
-            <w:r>
-              <w:rPr>
-                <w:i/>
-                <w:sz w:val="20"/>
-                <w:lang w:val="nl-NL"/>
-              </w:rPr>
-              <w:t xml:space="preserve"> een elektronisch schema of een UML schema); een protocoldefinitie</w:t>
+              <w:t>(bijvoorbeeld een elektronisch schema of een UML schema); een protocoldefinitie</w:t>
             </w:r>
           </w:p>
         </w:tc>
@@ -20190,23 +19553,13 @@
                 <w:lang w:val="nl-NL"/>
               </w:rPr>
             </w:pPr>
-            <w:proofErr w:type="gramStart"/>
             <w:r>
               <w:rPr>
                 <w:rFonts w:ascii="Arial Narrow"/>
                 <w:sz w:val="20"/>
                 <w:lang w:val="nl-NL"/>
               </w:rPr>
-              <w:t>in</w:t>
-            </w:r>
-            <w:proofErr w:type="gramEnd"/>
-            <w:r>
-              <w:rPr>
-                <w:rFonts w:ascii="Arial Narrow"/>
-                <w:sz w:val="20"/>
-                <w:lang w:val="nl-NL"/>
-              </w:rPr>
-              <w:t xml:space="preserve"> mijn stage</w:t>
+              <w:t>in mijn stage</w:t>
             </w:r>
           </w:p>
         </w:tc>
@@ -20414,21 +19767,12 @@
                 <w:sz w:val="20"/>
               </w:rPr>
             </w:pPr>
-            <w:proofErr w:type="gramStart"/>
-            <w:r>
-              <w:rPr>
-                <w:sz w:val="20"/>
-                <w:lang w:val="nl-NL"/>
-              </w:rPr>
-              <w:t>koppelingen</w:t>
-            </w:r>
-            <w:proofErr w:type="gramEnd"/>
-            <w:r>
-              <w:rPr>
-                <w:sz w:val="20"/>
-                <w:lang w:val="nl-NL"/>
-              </w:rPr>
-              <w:t xml:space="preserve"> met hardwarecomponenten via software. </w:t>
+            <w:r>
+              <w:rPr>
+                <w:sz w:val="20"/>
+                <w:lang w:val="nl-NL"/>
+              </w:rPr>
+              <w:t xml:space="preserve">koppelingen met hardwarecomponenten via software. </w:t>
             </w:r>
             <w:r>
               <w:rPr>
@@ -20801,21 +20145,12 @@
                 <w:lang w:val="nl-NL" w:eastAsia="nl-NL"/>
               </w:rPr>
             </w:pPr>
-            <w:proofErr w:type="gramStart"/>
             <w:r>
               <w:rPr>
                 <w:rFonts w:cs="Arial"/>
                 <w:lang w:val="nl-NL" w:eastAsia="nl-NL"/>
               </w:rPr>
-              <w:t>planmatig</w:t>
-            </w:r>
-            <w:proofErr w:type="gramEnd"/>
-            <w:r>
-              <w:rPr>
-                <w:rFonts w:cs="Arial"/>
-                <w:lang w:val="nl-NL" w:eastAsia="nl-NL"/>
-              </w:rPr>
-              <w:t xml:space="preserve"> werken </w:t>
+              <w:t xml:space="preserve">planmatig werken </w:t>
             </w:r>
           </w:p>
           <w:p>
@@ -20830,21 +20165,12 @@
                 <w:lang w:val="nl-NL" w:eastAsia="nl-NL"/>
               </w:rPr>
             </w:pPr>
-            <w:proofErr w:type="gramStart"/>
             <w:r>
               <w:rPr>
                 <w:rFonts w:cs="Arial"/>
                 <w:lang w:val="nl-NL" w:eastAsia="nl-NL"/>
               </w:rPr>
-              <w:t>toepassing</w:t>
-            </w:r>
-            <w:proofErr w:type="gramEnd"/>
-            <w:r>
-              <w:rPr>
-                <w:rFonts w:cs="Arial"/>
-                <w:lang w:val="nl-NL" w:eastAsia="nl-NL"/>
-              </w:rPr>
-              <w:t xml:space="preserve"> van (wetenschappelijke) kennis en inzichten</w:t>
+              <w:t>toepassing van (wetenschappelijke) kennis en inzichten</w:t>
             </w:r>
           </w:p>
           <w:p>
@@ -20859,21 +20185,12 @@
                 <w:lang w:val="nl-NL" w:eastAsia="nl-NL"/>
               </w:rPr>
             </w:pPr>
-            <w:proofErr w:type="gramStart"/>
             <w:r>
               <w:rPr>
                 <w:rFonts w:cs="Arial"/>
                 <w:lang w:val="nl-NL" w:eastAsia="nl-NL"/>
               </w:rPr>
-              <w:t>kwaliteit</w:t>
-            </w:r>
-            <w:proofErr w:type="gramEnd"/>
-            <w:r>
-              <w:rPr>
-                <w:rFonts w:cs="Arial"/>
-                <w:lang w:val="nl-NL" w:eastAsia="nl-NL"/>
-              </w:rPr>
-              <w:t xml:space="preserve"> leveren</w:t>
+              <w:t>kwaliteit leveren</w:t>
             </w:r>
           </w:p>
           <w:p>
@@ -20888,21 +20205,12 @@
                 <w:lang w:val="nl-NL" w:eastAsia="nl-NL"/>
               </w:rPr>
             </w:pPr>
-            <w:proofErr w:type="gramStart"/>
             <w:r>
               <w:rPr>
                 <w:rFonts w:cs="Arial"/>
                 <w:lang w:val="nl-NL" w:eastAsia="nl-NL"/>
               </w:rPr>
-              <w:t>ondernemen</w:t>
-            </w:r>
-            <w:proofErr w:type="gramEnd"/>
-            <w:r>
-              <w:rPr>
-                <w:rFonts w:cs="Arial"/>
-                <w:lang w:val="nl-NL" w:eastAsia="nl-NL"/>
-              </w:rPr>
-              <w:t xml:space="preserve"> </w:t>
+              <w:t xml:space="preserve">ondernemen </w:t>
             </w:r>
           </w:p>
           <w:p>
@@ -21232,7 +20540,7 @@
       </w:tr>
       <w:tr>
         <w:trPr>
-          <w:trHeight w:val="1802"/>
+          <w:trHeight w:val="900"/>
         </w:trPr>
         <w:tc>
           <w:tcPr>
@@ -21422,19 +20730,7 @@
         <w:rPr>
           <w:rFonts w:ascii="Calibri" w:eastAsia="Times New Roman" w:hAnsi="Calibri" w:cs="Calibri"/>
         </w:rPr>
-        <w:t>Ee</w:t>
-      </w:r>
-      <w:r>
-        <w:rPr>
-          <w:rFonts w:ascii="Calibri" w:eastAsia="Times New Roman" w:hAnsi="Calibri" w:cs="Calibri"/>
-        </w:rPr>
-        <w:t>n beroepsproduct dat ik zelf heb gemaakt, namelijk:</w:t>
-      </w:r>
-      <w:r>
-        <w:rPr>
-          <w:rFonts w:ascii="Calibri" w:eastAsia="Times New Roman" w:hAnsi="Calibri" w:cs="Calibri"/>
-        </w:rPr>
-        <w:t xml:space="preserve"> </w:t>
+        <w:t xml:space="preserve">Een beroepsproduct dat ik zelf heb gemaakt, namelijk: </w:t>
       </w:r>
       <w:r>
         <w:rPr>
@@ -21564,27 +20860,35 @@
         <w:rPr>
           <w:rFonts w:ascii="Calibri" w:eastAsia="Times New Roman" w:hAnsi="Calibri" w:cs="Calibri"/>
         </w:rPr>
-        <w:t xml:space="preserve"> zich met veel dingen bezig, waaronder leerlingen en docenten in het VO en </w:t>
-      </w:r>
-      <w:proofErr w:type="gramStart"/>
+        <w:t xml:space="preserve"> zich met veel dingen bezig, waaronder leerlingen en docenten in het VO en MBO inspireren en informeren over de mogelijkheden van de Microsoft Hololens als leermiddel. Dit wordt gedaan doormiddel van de</w:t>
+      </w:r>
       <w:r>
         <w:rPr>
           <w:rFonts w:ascii="Calibri" w:eastAsia="Times New Roman" w:hAnsi="Calibri" w:cs="Calibri"/>
         </w:rPr>
-        <w:t>MBO</w:t>
-      </w:r>
-      <w:proofErr w:type="gramEnd"/>
-      <w:r>
+        <w:t xml:space="preserve">monstraties met dit apparaat waarbij de leerlingen zelf ook mee kunnen doen. </w:t>
+      </w:r>
+    </w:p>
+    <w:p>
+      <w:pPr>
+        <w:spacing w:after="0" w:line="240" w:lineRule="auto"/>
         <w:rPr>
           <w:rFonts w:ascii="Calibri" w:eastAsia="Times New Roman" w:hAnsi="Calibri" w:cs="Calibri"/>
         </w:rPr>
-        <w:t xml:space="preserve"> inspireren en informeren over de mogelijkheden van de Microsoft Hololens als leermiddel. Dit wordt gedaan doormiddel van de</w:t>
-      </w:r>
-      <w:r>
+      </w:pPr>
+    </w:p>
+    <w:p>
+      <w:pPr>
+        <w:spacing w:after="0" w:line="240" w:lineRule="auto"/>
         <w:rPr>
           <w:rFonts w:ascii="Calibri" w:eastAsia="Times New Roman" w:hAnsi="Calibri" w:cs="Calibri"/>
         </w:rPr>
-        <w:t xml:space="preserve">monstraties met dit apparaat waarbij de leerlingen zelf ook mee kunnen doen. </w:t>
+      </w:pPr>
+      <w:r>
+        <w:rPr>
+          <w:rFonts w:ascii="Calibri" w:eastAsia="Times New Roman" w:hAnsi="Calibri" w:cs="Calibri"/>
+        </w:rPr>
+        <w:t>Voorafgaand zijn er echter alleen demo applicaties laten zien die door andere bedrijven geproduceerd zijn. Dit zorgt voor gelimiteerde relevantie bij de scholen waar deze applicatie gedemonstreerd wordt. SLB-Diensten kwam dus tot de conclusie zelf applicaties te ontwikkelen met als opdrachtgever de leraren van bezochten scholen.</w:t>
       </w:r>
     </w:p>
     <w:p>
@@ -21606,7 +20910,7 @@
         <w:rPr>
           <w:rFonts w:ascii="Calibri" w:eastAsia="Times New Roman" w:hAnsi="Calibri" w:cs="Calibri"/>
         </w:rPr>
-        <w:t>Voorafgaand zijn er echter alleen demo applicaties laten zien die door andere bedrijven geproduceerd zijn. Dit zorgt voor gelimiteerde relevantie bij de scholen waar deze applicatie gedemonstreerd wordt. SLB-Diensten kwam dus tot de conclusie zelf applicaties te ontwikkelen met als opdrachtgever de leraren van bezochten scholen.</w:t>
+        <w:t>Aan mij dus de opdracht om deze concepten van applicaties te realiseren.</w:t>
       </w:r>
     </w:p>
     <w:p>
@@ -21628,47 +20932,19 @@
         <w:rPr>
           <w:rFonts w:ascii="Calibri" w:eastAsia="Times New Roman" w:hAnsi="Calibri" w:cs="Calibri"/>
         </w:rPr>
-        <w:t>Aan mij dus de opdracht om deze concepten van applicaties te realiseren.</w:t>
-      </w:r>
-    </w:p>
-    <w:p>
-      <w:pPr>
-        <w:spacing w:after="0" w:line="240" w:lineRule="auto"/>
+        <w:t>Bedrijfsbegeleid</w:t>
+      </w:r>
+      <w:r>
         <w:rPr>
           <w:rFonts w:ascii="Calibri" w:eastAsia="Times New Roman" w:hAnsi="Calibri" w:cs="Calibri"/>
         </w:rPr>
-      </w:pPr>
-    </w:p>
-    <w:p>
-      <w:pPr>
-        <w:spacing w:after="0" w:line="240" w:lineRule="auto"/>
+        <w:t>st</w:t>
+      </w:r>
+      <w:r>
         <w:rPr>
           <w:rFonts w:ascii="Calibri" w:eastAsia="Times New Roman" w:hAnsi="Calibri" w:cs="Calibri"/>
         </w:rPr>
-      </w:pPr>
-      <w:r>
-        <w:rPr>
-          <w:rFonts w:ascii="Calibri" w:eastAsia="Times New Roman" w:hAnsi="Calibri" w:cs="Calibri"/>
-        </w:rPr>
-        <w:t>Bedrijfsbegeleid</w:t>
-      </w:r>
-      <w:r>
-        <w:rPr>
-          <w:rFonts w:ascii="Calibri" w:eastAsia="Times New Roman" w:hAnsi="Calibri" w:cs="Calibri"/>
-        </w:rPr>
-        <w:t>st</w:t>
-      </w:r>
-      <w:r>
-        <w:rPr>
-          <w:rFonts w:ascii="Calibri" w:eastAsia="Times New Roman" w:hAnsi="Calibri" w:cs="Calibri"/>
-        </w:rPr>
-        <w:t>er/opdrachtgever</w:t>
-      </w:r>
-      <w:r>
-        <w:rPr>
-          <w:rFonts w:ascii="Calibri" w:eastAsia="Times New Roman" w:hAnsi="Calibri" w:cs="Calibri"/>
-        </w:rPr>
-        <w:t>(</w:t>
+        <w:t>er/opdrachtgever(</w:t>
       </w:r>
       <w:r>
         <w:rPr>
@@ -21681,13 +20957,7 @@
         <w:rPr>
           <w:rFonts w:ascii="Calibri" w:eastAsia="Times New Roman" w:hAnsi="Calibri" w:cs="Calibri"/>
         </w:rPr>
-        <w:t>)</w:t>
-      </w:r>
-      <w:r>
-        <w:rPr>
-          <w:rFonts w:ascii="Calibri" w:eastAsia="Times New Roman" w:hAnsi="Calibri" w:cs="Calibri"/>
-        </w:rPr>
-        <w:t>: Paulien Lakeman</w:t>
+        <w:t>): Paulien Lakeman</w:t>
       </w:r>
     </w:p>
     <w:p>
@@ -21765,23 +21035,7 @@
           <w:rFonts w:ascii="Calibri" w:eastAsia="Times New Roman" w:hAnsi="Calibri" w:cs="Calibri"/>
           <w:i/>
         </w:rPr>
-        <w:t xml:space="preserve">Ontwikkel 2 applicaties voor de Microsoft Hololens die gebruikt kunnen worden als leermiddel in de educatieve omgeving van het VO en </w:t>
-      </w:r>
-      <w:proofErr w:type="gramStart"/>
-      <w:r>
-        <w:rPr>
-          <w:rFonts w:ascii="Calibri" w:eastAsia="Times New Roman" w:hAnsi="Calibri" w:cs="Calibri"/>
-          <w:i/>
-        </w:rPr>
-        <w:t>MBO</w:t>
-      </w:r>
-      <w:proofErr w:type="gramEnd"/>
-      <w:r>
-        <w:rPr>
-          <w:rFonts w:ascii="Calibri" w:eastAsia="Times New Roman" w:hAnsi="Calibri" w:cs="Calibri"/>
-          <w:i/>
-        </w:rPr>
-        <w:t>.</w:t>
+        <w:t>Ontwikkel 2 applicaties voor de Microsoft Hololens die gebruikt kunnen worden als leermiddel in de educatieve omgeving van het VO en MBO.</w:t>
       </w:r>
     </w:p>
     <w:p>
@@ -21967,14 +21221,78 @@
         <w:rPr>
           <w:rFonts w:ascii="Calibri" w:eastAsia="Times New Roman" w:hAnsi="Calibri" w:cs="Calibri"/>
         </w:rPr>
+        <w:t xml:space="preserve">Eerst moest alle benodigde software geïnstalleerd worden. </w:t>
+      </w:r>
+      <w:r>
+        <w:rPr>
+          <w:rFonts w:ascii="Calibri" w:eastAsia="Times New Roman" w:hAnsi="Calibri" w:cs="Calibri"/>
+        </w:rPr>
+        <w:t xml:space="preserve">Ik had hier een de keuze om Unity en Visual studio’s te gebruiken, en nam deze gelijk. Dit deed ik omdat; 1: Ik daar al veel voorafgaande ervaring mee had, en 2: Dit op internet ook bij verre na de meest gebruikte software was. </w:t>
+      </w:r>
+    </w:p>
+    <w:p>
+      <w:pPr>
+        <w:spacing w:after="0" w:line="240" w:lineRule="auto"/>
+        <w:rPr>
+          <w:rFonts w:ascii="Calibri" w:eastAsia="Times New Roman" w:hAnsi="Calibri" w:cs="Calibri"/>
+        </w:rPr>
+      </w:pPr>
+    </w:p>
+    <w:p>
+      <w:pPr>
+        <w:spacing w:after="0" w:line="240" w:lineRule="auto"/>
+        <w:rPr>
+          <w:rFonts w:ascii="Calibri" w:eastAsia="Times New Roman" w:hAnsi="Calibri" w:cs="Calibri"/>
+        </w:rPr>
+      </w:pPr>
+      <w:r>
+        <w:rPr>
+          <w:rFonts w:ascii="Calibri" w:eastAsia="Times New Roman" w:hAnsi="Calibri" w:cs="Calibri"/>
+        </w:rPr>
         <w:lastRenderedPageBreak/>
-        <w:t xml:space="preserve">Eerst moest alle benodigde software geïnstalleerd worden. </w:t>
+        <w:t xml:space="preserve">Toen dit gedaan was begon ik met het koppelen van mijn laptop aan de hololens, en het deployen van wat test applicaties zodat ik daar niet later achter hoefde te komen. Dit was erg moeilijk door mijn level van ervaring met de Hololens, veel compatibiliteitproblemen door verschillende versies software en daadwerkelijke bugs aan microsoft’s en Unity’s kant. Deze problemen zijn uiteindelijk verholpen door een week intensieve trial and error en zoeken naar oplossingen op het internet. Om te voorkomen dat </w:t>
       </w:r>
       <w:r>
         <w:rPr>
           <w:rFonts w:ascii="Calibri" w:eastAsia="Times New Roman" w:hAnsi="Calibri" w:cs="Calibri"/>
         </w:rPr>
-        <w:t xml:space="preserve">Ik had hier een de keuze om Unity en Visual studio’s te gebruiken, en nam deze gelijk. Dit deed ik omdat; 1: Ik daar al veel voorafgaande ervaring mee had, en 2: Dit op internet ook bij verre na de meest gebruikte software was. </w:t>
+        <w:t xml:space="preserve">ik er </w:t>
+      </w:r>
+      <w:r>
+        <w:rPr>
+          <w:rFonts w:ascii="Calibri" w:eastAsia="Times New Roman" w:hAnsi="Calibri" w:cs="Calibri"/>
+        </w:rPr>
+        <w:t xml:space="preserve">later nog een keer </w:t>
+      </w:r>
+      <w:r>
+        <w:rPr>
+          <w:rFonts w:ascii="Calibri" w:eastAsia="Times New Roman" w:hAnsi="Calibri" w:cs="Calibri"/>
+        </w:rPr>
+        <w:t xml:space="preserve">zo lang aan vast </w:t>
+      </w:r>
+      <w:r>
+        <w:rPr>
+          <w:rFonts w:ascii="Calibri" w:eastAsia="Times New Roman" w:hAnsi="Calibri" w:cs="Calibri"/>
+        </w:rPr>
+        <w:t>zal</w:t>
+      </w:r>
+      <w:r>
+        <w:rPr>
+          <w:rFonts w:ascii="Calibri" w:eastAsia="Times New Roman" w:hAnsi="Calibri" w:cs="Calibri"/>
+        </w:rPr>
+        <w:t xml:space="preserve"> zitten,</w:t>
+      </w:r>
+      <w:r>
+        <w:rPr>
+          <w:rFonts w:ascii="Calibri" w:eastAsia="Times New Roman" w:hAnsi="Calibri" w:cs="Calibri"/>
+        </w:rPr>
+        <w:t xml:space="preserve"> heb ik alle stappen nauwkeurig gedocumenteerd</w:t>
+      </w:r>
+      <w:r>
+        <w:rPr>
+          <w:rFonts w:ascii="Calibri" w:eastAsia="Times New Roman" w:hAnsi="Calibri" w:cs="Calibri"/>
+        </w:rPr>
+        <w:t>.</w:t>
       </w:r>
     </w:p>
     <w:p>
@@ -21996,49 +21314,53 @@
         <w:rPr>
           <w:rFonts w:ascii="Calibri" w:eastAsia="Times New Roman" w:hAnsi="Calibri" w:cs="Calibri"/>
         </w:rPr>
-        <w:t xml:space="preserve">Toen dit gedaan was begon ik met het koppelen van mijn laptop aan de hololens, en het deployen van wat test applicaties zodat ik daar niet later achter hoefde te komen. Dit was erg moeilijk door mijn level van ervaring met de Hololens, veel compatibiliteitproblemen door verschillende versies software en daadwerkelijke bugs aan microsoft’s en Unity’s kant. Deze problemen zijn uiteindelijk verholpen door een week intensieve trial and error en zoeken naar oplossingen op het internet. Om te voorkomen dat </w:t>
+        <w:t>Nu ik werkende applicaties op de Holol</w:t>
       </w:r>
       <w:r>
         <w:rPr>
           <w:rFonts w:ascii="Calibri" w:eastAsia="Times New Roman" w:hAnsi="Calibri" w:cs="Calibri"/>
         </w:rPr>
-        <w:t xml:space="preserve">ik er </w:t>
+        <w:t>ens kon zetten vana</w:t>
       </w:r>
       <w:r>
         <w:rPr>
           <w:rFonts w:ascii="Calibri" w:eastAsia="Times New Roman" w:hAnsi="Calibri" w:cs="Calibri"/>
         </w:rPr>
-        <w:t xml:space="preserve">later nog een keer </w:t>
+        <w:t>f mijn laptop, was het tijd om d</w:t>
       </w:r>
       <w:r>
         <w:rPr>
           <w:rFonts w:ascii="Calibri" w:eastAsia="Times New Roman" w:hAnsi="Calibri" w:cs="Calibri"/>
         </w:rPr>
-        <w:t xml:space="preserve">zo lang aan vast </w:t>
+        <w:t xml:space="preserve">e kneepjes van augmented reality programmering te leren. Microsoft heeft hier erg goede online-tutorials over gemaakt die ik kon gebruiken. Deze tutorials gaven </w:t>
       </w:r>
       <w:r>
         <w:rPr>
           <w:rFonts w:ascii="Calibri" w:eastAsia="Times New Roman" w:hAnsi="Calibri" w:cs="Calibri"/>
         </w:rPr>
-        <w:t>zal</w:t>
-      </w:r>
-      <w:r>
+        <w:t>de basiskennis die ik kon gebruiken voor het ontwikkelen van de skills die ik uiteindelijk nodig zou hebben voor deze applicatie.</w:t>
+      </w:r>
+    </w:p>
+    <w:p>
+      <w:pPr>
+        <w:spacing w:after="0" w:line="240" w:lineRule="auto"/>
         <w:rPr>
           <w:rFonts w:ascii="Calibri" w:eastAsia="Times New Roman" w:hAnsi="Calibri" w:cs="Calibri"/>
         </w:rPr>
-        <w:t xml:space="preserve"> zitten,</w:t>
-      </w:r>
-      <w:r>
+      </w:pPr>
+    </w:p>
+    <w:p>
+      <w:pPr>
+        <w:spacing w:after="0" w:line="240" w:lineRule="auto"/>
         <w:rPr>
           <w:rFonts w:ascii="Calibri" w:eastAsia="Times New Roman" w:hAnsi="Calibri" w:cs="Calibri"/>
         </w:rPr>
-        <w:t xml:space="preserve"> heb ik alle stappen nauwkeurig gedocumenteerd</w:t>
-      </w:r>
+      </w:pPr>
       <w:r>
         <w:rPr>
           <w:rFonts w:ascii="Calibri" w:eastAsia="Times New Roman" w:hAnsi="Calibri" w:cs="Calibri"/>
         </w:rPr>
-        <w:t>.</w:t>
+        <w:t>Omdat ik nu een beeld had van wat er realistisch mogelijk en onmogelijk was in augmented reality binnen mijn vaardigheden, kon ik de gegeven opdracht op papier gaan uittekenen in een spel. In een paar dagen had ik een goed concept voor de applicatie. Wat brainstormen met Paulien en wat feedback later was er een goed uitgewerkt idee uitgekomen.</w:t>
       </w:r>
     </w:p>
     <w:p>
@@ -22060,95 +21382,13 @@
         <w:rPr>
           <w:rFonts w:ascii="Calibri" w:eastAsia="Times New Roman" w:hAnsi="Calibri" w:cs="Calibri"/>
         </w:rPr>
-        <w:t>Nu ik werkende applicaties op de Holol</w:t>
+        <w:t>Ik kon beginnen met het programmeren van de applicatie maar had nog een manier van ve</w:t>
       </w:r>
       <w:r>
         <w:rPr>
           <w:rFonts w:ascii="Calibri" w:eastAsia="Times New Roman" w:hAnsi="Calibri" w:cs="Calibri"/>
         </w:rPr>
-        <w:t>ens kon zetten vana</w:t>
-      </w:r>
-      <w:r>
-        <w:rPr>
-          <w:rFonts w:ascii="Calibri" w:eastAsia="Times New Roman" w:hAnsi="Calibri" w:cs="Calibri"/>
-        </w:rPr>
-        <w:t>f mijn laptop, was het tijd om d</w:t>
-      </w:r>
-      <w:r>
-        <w:rPr>
-          <w:rFonts w:ascii="Calibri" w:eastAsia="Times New Roman" w:hAnsi="Calibri" w:cs="Calibri"/>
-        </w:rPr>
-        <w:t xml:space="preserve">e kneepjes van augmented reality programmering te leren. Microsoft heeft hier erg goede online-tutorials over gemaakt die ik kon gebruiken. Deze tutorials gaven </w:t>
-      </w:r>
-      <w:r>
-        <w:rPr>
-          <w:rFonts w:ascii="Calibri" w:eastAsia="Times New Roman" w:hAnsi="Calibri" w:cs="Calibri"/>
-        </w:rPr>
-        <w:t>de basiskennis die ik kon gebruiken voor het ontwikkelen van de skills die ik uiteindelijk nodig zou hebben voor deze applicatie.</w:t>
-      </w:r>
-    </w:p>
-    <w:p>
-      <w:pPr>
-        <w:spacing w:after="0" w:line="240" w:lineRule="auto"/>
-        <w:rPr>
-          <w:rFonts w:ascii="Calibri" w:eastAsia="Times New Roman" w:hAnsi="Calibri" w:cs="Calibri"/>
-        </w:rPr>
-      </w:pPr>
-    </w:p>
-    <w:p>
-      <w:pPr>
-        <w:spacing w:after="0" w:line="240" w:lineRule="auto"/>
-        <w:rPr>
-          <w:rFonts w:ascii="Calibri" w:eastAsia="Times New Roman" w:hAnsi="Calibri" w:cs="Calibri"/>
-        </w:rPr>
-      </w:pPr>
-      <w:r>
-        <w:rPr>
-          <w:rFonts w:ascii="Calibri" w:eastAsia="Times New Roman" w:hAnsi="Calibri" w:cs="Calibri"/>
-        </w:rPr>
-        <w:t>Omdat ik nu een beeld had van wat er realistisch mogelijk en onmogelijk was in augmented reality binnen mijn vaardigheden, kon ik de gegeven opdracht op papier gaan uittekenen in een spel. In een paar dagen had ik een goed concept voor de applicatie. Wat brainstormen met Paulien en wat feedback later was er een goed uitgewerkt idee uitgekomen.</w:t>
-      </w:r>
-    </w:p>
-    <w:p>
-      <w:pPr>
-        <w:spacing w:after="0" w:line="240" w:lineRule="auto"/>
-        <w:rPr>
-          <w:rFonts w:ascii="Calibri" w:eastAsia="Times New Roman" w:hAnsi="Calibri" w:cs="Calibri"/>
-        </w:rPr>
-      </w:pPr>
-    </w:p>
-    <w:p>
-      <w:pPr>
-        <w:spacing w:after="0" w:line="240" w:lineRule="auto"/>
-        <w:rPr>
-          <w:rFonts w:ascii="Calibri" w:eastAsia="Times New Roman" w:hAnsi="Calibri" w:cs="Calibri"/>
-        </w:rPr>
-      </w:pPr>
-      <w:r>
-        <w:rPr>
-          <w:rFonts w:ascii="Calibri" w:eastAsia="Times New Roman" w:hAnsi="Calibri" w:cs="Calibri"/>
-        </w:rPr>
-        <w:t>Ik kon beginnen met het programmeren van de applicatie maar had nog een manier van ve</w:t>
-      </w:r>
-      <w:r>
-        <w:rPr>
-          <w:rFonts w:ascii="Calibri" w:eastAsia="Times New Roman" w:hAnsi="Calibri" w:cs="Calibri"/>
-        </w:rPr>
-        <w:t xml:space="preserve">rsiebeheer nodig voor bescherming. Omdat ik hier in het verleden weinig mee heb gedaan was het allemaal aardig nieuw. Na onderzoek koos ik voor ‘Git Extensions’ als standalone </w:t>
-      </w:r>
-      <w:proofErr w:type="gramStart"/>
-      <w:r>
-        <w:rPr>
-          <w:rFonts w:ascii="Calibri" w:eastAsia="Times New Roman" w:hAnsi="Calibri" w:cs="Calibri"/>
-        </w:rPr>
-        <w:t>UI tool</w:t>
-      </w:r>
-      <w:proofErr w:type="gramEnd"/>
-      <w:r>
-        <w:rPr>
-          <w:rFonts w:ascii="Calibri" w:eastAsia="Times New Roman" w:hAnsi="Calibri" w:cs="Calibri"/>
-        </w:rPr>
-        <w:t xml:space="preserve"> met een account op github.com als remote repository. Deze keuze is gemaakt na het lezen van online reviews en de herinnering Git Extensions al eerder gebruikt te hebben, in de hoop dat er tijdens het leren weer wat bij me kwam dagen.</w:t>
+        <w:t>rsiebeheer nodig voor bescherming. Omdat ik hier in het verleden weinig mee heb gedaan was het allemaal aardig nieuw. Na onderzoek koos ik voor ‘Git Extensions’ als standalone UI tool met een account op github.com als remote repository. Deze keuze is gemaakt na het lezen van online reviews en de herinnering Git Extensions al eerder gebruikt te hebben, in de hoop dat er tijdens het leren weer wat bij me kwam dagen.</w:t>
       </w:r>
     </w:p>
     <w:p>
@@ -22282,13 +21522,25 @@
         <w:rPr>
           <w:rFonts w:ascii="Calibri" w:eastAsia="Times New Roman" w:hAnsi="Calibri" w:cs="Calibri"/>
         </w:rPr>
-        <w:t>Het resultaat van deze applicatie is bot ge</w:t>
+        <w:t xml:space="preserve">Mede omdat deze opdracht in zekere zin overeen kwam met wat ik op de opleiding heb geleerd kan ik op een botte manier over het resultaat zeggen dat het </w:t>
       </w:r>
       <w:r>
         <w:rPr>
           <w:rFonts w:ascii="Calibri" w:eastAsia="Times New Roman" w:hAnsi="Calibri" w:cs="Calibri"/>
         </w:rPr>
-        <w:t>zegd precies wat ik verwacht had en oorspronkelijk bedacht had te gaan maken.</w:t>
+        <w:t xml:space="preserve">precies </w:t>
+      </w:r>
+      <w:r>
+        <w:rPr>
+          <w:rFonts w:ascii="Calibri" w:eastAsia="Times New Roman" w:hAnsi="Calibri" w:cs="Calibri"/>
+        </w:rPr>
+        <w:t xml:space="preserve">is </w:t>
+      </w:r>
+      <w:r>
+        <w:rPr>
+          <w:rFonts w:ascii="Calibri" w:eastAsia="Times New Roman" w:hAnsi="Calibri" w:cs="Calibri"/>
+        </w:rPr>
+        <w:t>wat ik verwacht had en oorspronkelijk bedacht had te gaan maken.</w:t>
       </w:r>
     </w:p>
     <w:p>
@@ -22310,15 +21562,43 @@
         <w:rPr>
           <w:rFonts w:ascii="Calibri" w:eastAsia="Times New Roman" w:hAnsi="Calibri" w:cs="Calibri"/>
         </w:rPr>
-        <w:t>Het resultaat is alleen beoordeeld door Paulien en vergeleken met opdrachten van vorige stagiaires. Er is nog geen kans geweest de applicatie in het onderwijs te testen of in te zetten.</w:t>
-      </w:r>
-      <w:bookmarkStart w:id="39" w:name="_GoBack"/>
-      <w:bookmarkEnd w:id="39"/>
+        <w:t xml:space="preserve">Het resultaat is alleen door Paulien </w:t>
+      </w:r>
       <w:r>
         <w:rPr>
           <w:rFonts w:ascii="Calibri" w:eastAsia="Times New Roman" w:hAnsi="Calibri" w:cs="Calibri"/>
         </w:rPr>
-        <w:t xml:space="preserve"> </w:t>
+        <w:t xml:space="preserve">beoordeeld </w:t>
+      </w:r>
+      <w:r>
+        <w:rPr>
+          <w:rFonts w:ascii="Calibri" w:eastAsia="Times New Roman" w:hAnsi="Calibri" w:cs="Calibri"/>
+        </w:rPr>
+        <w:t>en vergeleken met opdrachten van vorige stagiaires. Er is nog geen kans geweest de</w:t>
+      </w:r>
+      <w:r>
+        <w:rPr>
+          <w:rFonts w:ascii="Calibri" w:eastAsia="Times New Roman" w:hAnsi="Calibri" w:cs="Calibri"/>
+        </w:rPr>
+        <w:t xml:space="preserve"> applicatie in het onderwijs </w:t>
+      </w:r>
+      <w:r>
+        <w:rPr>
+          <w:rFonts w:ascii="Calibri" w:eastAsia="Times New Roman" w:hAnsi="Calibri" w:cs="Calibri"/>
+        </w:rPr>
+        <w:t>in te zetten</w:t>
+      </w:r>
+      <w:r>
+        <w:rPr>
+          <w:rFonts w:ascii="Calibri" w:eastAsia="Times New Roman" w:hAnsi="Calibri" w:cs="Calibri"/>
+        </w:rPr>
+        <w:t>, maar dat zal in de toekomst zeker veranderen</w:t>
+      </w:r>
+      <w:r>
+        <w:rPr>
+          <w:rFonts w:ascii="Calibri" w:eastAsia="Times New Roman" w:hAnsi="Calibri" w:cs="Calibri"/>
+        </w:rPr>
+        <w:t xml:space="preserve">. </w:t>
       </w:r>
     </w:p>
     <w:p>
@@ -22328,6 +21608,24 @@
           <w:rFonts w:ascii="Calibri" w:eastAsia="Times New Roman" w:hAnsi="Calibri" w:cs="Calibri"/>
         </w:rPr>
       </w:pPr>
+    </w:p>
+    <w:p>
+      <w:pPr>
+        <w:spacing w:after="0" w:line="240" w:lineRule="auto"/>
+        <w:rPr>
+          <w:rFonts w:ascii="Calibri" w:eastAsia="Times New Roman" w:hAnsi="Calibri" w:cs="Calibri"/>
+          <w:b/>
+          <w:lang w:val="en-AU"/>
+        </w:rPr>
+      </w:pPr>
+      <w:r>
+        <w:rPr>
+          <w:rFonts w:ascii="Calibri" w:eastAsia="Times New Roman" w:hAnsi="Calibri" w:cs="Calibri"/>
+          <w:b/>
+          <w:lang w:val="en-AU"/>
+        </w:rPr>
+        <w:t>Reflectie:</w:t>
+      </w:r>
     </w:p>
     <w:p>
       <w:pPr>
@@ -22337,6 +21635,589 @@
           <w:sz w:val="20"/>
         </w:rPr>
       </w:pPr>
+      <w:r>
+        <w:rPr>
+          <w:rFonts w:ascii="Calibri" w:eastAsia="Times New Roman" w:hAnsi="Calibri" w:cs="Calibri"/>
+          <w:sz w:val="20"/>
+        </w:rPr>
+        <w:t>Het maken van een Hololens applicatie in unity is een van de beste voorbeelden van professioneel vakmanschap</w:t>
+      </w:r>
+      <w:r>
+        <w:rPr>
+          <w:rFonts w:ascii="Calibri" w:eastAsia="Times New Roman" w:hAnsi="Calibri" w:cs="Calibri"/>
+          <w:sz w:val="20"/>
+        </w:rPr>
+        <w:t xml:space="preserve"> voor HBO-ICT game development die ik me kan bedenken. Ik heb bij deze opdracht al mijn op school verkregen kennis kunnen toepassen op een product dat ook daadwerkelijk gebruikt gaat worden in een bedrijf. Omdat ik alleen aan dit product werkte moest ik vanaf het begin van mijn stage een ondernemende houding aannemen. Alle beslissingen lagen bij mij.</w:t>
+      </w:r>
+    </w:p>
+    <w:p>
+      <w:pPr>
+        <w:spacing w:after="0" w:line="240" w:lineRule="auto"/>
+        <w:rPr>
+          <w:rFonts w:ascii="Calibri" w:eastAsia="Times New Roman" w:hAnsi="Calibri" w:cs="Calibri"/>
+          <w:sz w:val="20"/>
+        </w:rPr>
+      </w:pPr>
+    </w:p>
+    <w:p>
+      <w:pPr>
+        <w:spacing w:after="0" w:line="240" w:lineRule="auto"/>
+        <w:rPr>
+          <w:rFonts w:ascii="Calibri" w:eastAsia="Times New Roman" w:hAnsi="Calibri" w:cs="Calibri"/>
+          <w:sz w:val="20"/>
+        </w:rPr>
+      </w:pPr>
+      <w:r>
+        <w:rPr>
+          <w:rFonts w:ascii="Calibri" w:eastAsia="Times New Roman" w:hAnsi="Calibri" w:cs="Calibri"/>
+          <w:sz w:val="20"/>
+        </w:rPr>
+        <w:lastRenderedPageBreak/>
+        <w:t>B</w:t>
+      </w:r>
+      <w:r>
+        <w:rPr>
+          <w:rFonts w:ascii="Calibri" w:eastAsia="Times New Roman" w:hAnsi="Calibri" w:cs="Calibri"/>
+          <w:sz w:val="20"/>
+        </w:rPr>
+        <w:t>ij</w:t>
+      </w:r>
+      <w:r>
+        <w:rPr>
+          <w:rFonts w:ascii="Calibri" w:eastAsia="Times New Roman" w:hAnsi="Calibri" w:cs="Calibri"/>
+          <w:sz w:val="20"/>
+        </w:rPr>
+        <w:t xml:space="preserve"> een vergelijkbare opdracht</w:t>
+      </w:r>
+      <w:r>
+        <w:rPr>
+          <w:rFonts w:ascii="Calibri" w:eastAsia="Times New Roman" w:hAnsi="Calibri" w:cs="Calibri"/>
+          <w:sz w:val="20"/>
+        </w:rPr>
+        <w:t xml:space="preserve"> </w:t>
+      </w:r>
+      <w:r>
+        <w:rPr>
+          <w:rFonts w:ascii="Calibri" w:eastAsia="Times New Roman" w:hAnsi="Calibri" w:cs="Calibri"/>
+          <w:sz w:val="20"/>
+        </w:rPr>
+        <w:t>in de toekomst</w:t>
+      </w:r>
+      <w:r>
+        <w:rPr>
+          <w:rFonts w:ascii="Calibri" w:eastAsia="Times New Roman" w:hAnsi="Calibri" w:cs="Calibri"/>
+          <w:sz w:val="20"/>
+        </w:rPr>
+        <w:t xml:space="preserve"> zou ik wat dynamischer proberen te programmeren en meer commentariëren in m’n code. </w:t>
+      </w:r>
+    </w:p>
+    <w:p>
+      <w:pPr>
+        <w:spacing w:after="0" w:line="240" w:lineRule="auto"/>
+        <w:rPr>
+          <w:rFonts w:ascii="Calibri" w:eastAsia="Times New Roman" w:hAnsi="Calibri" w:cs="Calibri"/>
+          <w:sz w:val="20"/>
+        </w:rPr>
+      </w:pPr>
+    </w:p>
+    <w:p>
+      <w:pPr>
+        <w:spacing w:after="0" w:line="240" w:lineRule="auto"/>
+        <w:rPr>
+          <w:rFonts w:ascii="Calibri" w:eastAsia="Times New Roman" w:hAnsi="Calibri" w:cs="Calibri"/>
+          <w:b/>
+          <w:sz w:val="20"/>
+          <w:lang w:val="en-AU"/>
+        </w:rPr>
+      </w:pPr>
+      <w:r>
+        <w:rPr>
+          <w:rFonts w:ascii="Calibri" w:eastAsia="Times New Roman" w:hAnsi="Calibri" w:cs="Calibri"/>
+          <w:b/>
+          <w:lang w:val="en-AU"/>
+        </w:rPr>
+        <w:t>Referentie</w:t>
+      </w:r>
+    </w:p>
+    <w:p>
+      <w:pPr>
+        <w:spacing w:after="0" w:line="240" w:lineRule="auto"/>
+        <w:rPr>
+          <w:rFonts w:ascii="Calibri" w:eastAsia="Times New Roman" w:hAnsi="Calibri" w:cs="Calibri"/>
+          <w:sz w:val="20"/>
+          <w:szCs w:val="20"/>
+          <w:lang w:val="en-AU"/>
+        </w:rPr>
+      </w:pPr>
+      <w:r>
+        <w:rPr>
+          <w:rFonts w:ascii="Calibri" w:eastAsia="Times New Roman" w:hAnsi="Calibri" w:cs="Calibri"/>
+          <w:sz w:val="20"/>
+          <w:szCs w:val="20"/>
+          <w:lang w:val="en-AU"/>
+        </w:rPr>
+        <w:t>Naam:</w:t>
+      </w:r>
+      <w:r>
+        <w:rPr>
+          <w:rFonts w:ascii="Calibri" w:eastAsia="Times New Roman" w:hAnsi="Calibri" w:cs="Calibri"/>
+          <w:sz w:val="20"/>
+          <w:szCs w:val="20"/>
+          <w:lang w:val="en-AU"/>
+        </w:rPr>
+        <w:t xml:space="preserve"> Paulien Lakeman</w:t>
+      </w:r>
+    </w:p>
+    <w:p>
+      <w:pPr>
+        <w:spacing w:after="0" w:line="240" w:lineRule="auto"/>
+        <w:rPr>
+          <w:rFonts w:ascii="Calibri" w:eastAsia="Times New Roman" w:hAnsi="Calibri" w:cs="Calibri"/>
+          <w:sz w:val="20"/>
+          <w:szCs w:val="20"/>
+          <w:lang w:val="en-AU"/>
+        </w:rPr>
+      </w:pPr>
+      <w:r>
+        <w:rPr>
+          <w:rFonts w:ascii="Calibri" w:eastAsia="Times New Roman" w:hAnsi="Calibri" w:cs="Calibri"/>
+          <w:sz w:val="20"/>
+          <w:szCs w:val="20"/>
+          <w:lang w:val="en-AU"/>
+        </w:rPr>
+        <w:t>Functie:</w:t>
+      </w:r>
+      <w:r>
+        <w:rPr>
+          <w:rFonts w:ascii="Calibri" w:eastAsia="Times New Roman" w:hAnsi="Calibri" w:cs="Calibri"/>
+          <w:sz w:val="20"/>
+          <w:szCs w:val="20"/>
+          <w:lang w:val="en-AU"/>
+        </w:rPr>
+        <w:t xml:space="preserve"> Relatiemanager</w:t>
+      </w:r>
+    </w:p>
+    <w:p>
+      <w:r>
+        <w:rPr>
+          <w:rFonts w:ascii="Calibri" w:eastAsia="Times New Roman" w:hAnsi="Calibri" w:cs="Calibri"/>
+          <w:sz w:val="20"/>
+          <w:szCs w:val="20"/>
+          <w:lang w:val="en-AU"/>
+        </w:rPr>
+        <w:t>Telefoonnummer:</w:t>
+      </w:r>
+    </w:p>
+    <w:p/>
+    <w:p>
+      <w:pPr>
+        <w:pStyle w:val="Kop2"/>
+      </w:pPr>
+      <w:bookmarkStart w:id="39" w:name="_Toc502912076"/>
+      <w:r>
+        <w:t>3.3 Bewijs</w:t>
+      </w:r>
+      <w:bookmarkEnd w:id="39"/>
+    </w:p>
+    <w:p/>
+    <w:p>
+      <w:pPr>
+        <w:pStyle w:val="Kop2"/>
+      </w:pPr>
+      <w:r>
+        <w:t>3.4</w:t>
+      </w:r>
+      <w:r>
+        <w:t xml:space="preserve"> </w:t>
+      </w:r>
+      <w:r>
+        <w:t>STARR</w:t>
+      </w:r>
+    </w:p>
+    <w:p>
+      <w:pPr>
+        <w:shd w:val="clear" w:color="auto" w:fill="FFFFFF"/>
+        <w:spacing w:after="0" w:line="240" w:lineRule="auto"/>
+        <w:ind w:left="3060" w:hanging="3060"/>
+        <w:rPr>
+          <w:rFonts w:ascii="Calibri" w:eastAsia="Times New Roman" w:hAnsi="Calibri" w:cs="Calibri"/>
+          <w:b/>
+        </w:rPr>
+      </w:pPr>
+      <w:r>
+        <w:rPr>
+          <w:rFonts w:ascii="Calibri" w:eastAsia="Times New Roman" w:hAnsi="Calibri" w:cs="Calibri"/>
+          <w:b/>
+        </w:rPr>
+        <w:t>Het bewijs betreft:</w:t>
+      </w:r>
+    </w:p>
+    <w:p>
+      <w:pPr>
+        <w:shd w:val="clear" w:color="auto" w:fill="FFFFFF"/>
+        <w:spacing w:after="0" w:line="240" w:lineRule="auto"/>
+        <w:rPr>
+          <w:rFonts w:ascii="Calibri" w:eastAsia="Times New Roman" w:hAnsi="Calibri" w:cs="Calibri"/>
+          <w:b/>
+        </w:rPr>
+      </w:pPr>
+      <w:r>
+        <w:rPr>
+          <w:rFonts w:ascii="Calibri" w:eastAsia="Times New Roman" w:hAnsi="Calibri" w:cs="Calibri"/>
+        </w:rPr>
+        <w:t>E</w:t>
+      </w:r>
+      <w:r>
+        <w:rPr>
+          <w:rFonts w:ascii="Calibri" w:eastAsia="Times New Roman" w:hAnsi="Calibri" w:cs="Calibri"/>
+        </w:rPr>
+        <w:t xml:space="preserve">en beroepsproduct dat ik zelf heb gemaakt, namelijk: </w:t>
+      </w:r>
+      <w:r>
+        <w:rPr>
+          <w:rFonts w:ascii="Calibri" w:eastAsia="Times New Roman" w:hAnsi="Calibri" w:cs="Calibri"/>
+          <w:b/>
+        </w:rPr>
+        <w:t xml:space="preserve">Techniek </w:t>
+      </w:r>
+      <w:r>
+        <w:rPr>
+          <w:rFonts w:ascii="Calibri" w:eastAsia="Times New Roman" w:hAnsi="Calibri" w:cs="Calibri"/>
+          <w:b/>
+        </w:rPr>
+        <w:t>Applicatie</w:t>
+      </w:r>
+    </w:p>
+    <w:p>
+      <w:pPr>
+        <w:shd w:val="clear" w:color="auto" w:fill="FFFFFF"/>
+        <w:spacing w:after="0" w:line="240" w:lineRule="auto"/>
+        <w:ind w:left="3060" w:hanging="2776"/>
+        <w:rPr>
+          <w:rFonts w:ascii="Calibri" w:eastAsia="Times New Roman" w:hAnsi="Calibri" w:cs="Calibri"/>
+        </w:rPr>
+      </w:pPr>
+    </w:p>
+    <w:p>
+      <w:pPr>
+        <w:shd w:val="clear" w:color="auto" w:fill="FFFFFF"/>
+        <w:spacing w:after="0" w:line="240" w:lineRule="auto"/>
+        <w:ind w:left="3060" w:hanging="3060"/>
+        <w:rPr>
+          <w:rFonts w:ascii="Calibri" w:eastAsia="Times New Roman" w:hAnsi="Calibri" w:cs="Calibri"/>
+          <w:b/>
+        </w:rPr>
+      </w:pPr>
+      <w:r>
+        <w:rPr>
+          <w:rFonts w:ascii="Calibri" w:eastAsia="Times New Roman" w:hAnsi="Calibri" w:cs="Calibri"/>
+          <w:b/>
+        </w:rPr>
+        <w:t>Het bewijs heeft betrekking op:</w:t>
+      </w:r>
+    </w:p>
+    <w:p>
+      <w:pPr>
+        <w:shd w:val="clear" w:color="auto" w:fill="FFFFFF"/>
+        <w:spacing w:after="0" w:line="240" w:lineRule="auto"/>
+        <w:ind w:left="3060" w:hanging="3060"/>
+        <w:rPr>
+          <w:rFonts w:ascii="Calibri" w:eastAsia="Times New Roman" w:hAnsi="Calibri" w:cs="Calibri"/>
+        </w:rPr>
+      </w:pPr>
+      <w:r>
+        <w:rPr>
+          <w:rFonts w:ascii="Calibri" w:eastAsia="Times New Roman" w:hAnsi="Calibri" w:cs="Calibri"/>
+        </w:rPr>
+        <w:t>Professioneel vakmanschap</w:t>
+      </w:r>
+    </w:p>
+    <w:p>
+      <w:pPr>
+        <w:shd w:val="clear" w:color="auto" w:fill="FFFFFF"/>
+        <w:spacing w:after="0" w:line="240" w:lineRule="auto"/>
+        <w:rPr>
+          <w:rFonts w:ascii="Calibri" w:eastAsia="Times New Roman" w:hAnsi="Calibri" w:cs="Calibri"/>
+          <w:b/>
+        </w:rPr>
+      </w:pPr>
+    </w:p>
+    <w:p>
+      <w:pPr>
+        <w:rPr>
+          <w:rFonts w:ascii="Calibri" w:eastAsia="Times New Roman" w:hAnsi="Calibri" w:cs="Calibri"/>
+        </w:rPr>
+      </w:pPr>
+      <w:r>
+        <w:rPr>
+          <w:rFonts w:ascii="Calibri" w:eastAsia="Times New Roman" w:hAnsi="Calibri" w:cs="Calibri"/>
+          <w:b/>
+        </w:rPr>
+        <w:t>Datum bewijs:</w:t>
+      </w:r>
+      <w:r>
+        <w:rPr>
+          <w:rFonts w:ascii="Calibri" w:eastAsia="Times New Roman" w:hAnsi="Calibri" w:cs="Calibri"/>
+          <w:b/>
+        </w:rPr>
+        <w:tab/>
+      </w:r>
+      <w:r>
+        <w:rPr>
+          <w:rFonts w:ascii="Calibri" w:eastAsia="Times New Roman" w:hAnsi="Calibri" w:cs="Calibri"/>
+        </w:rPr>
+        <w:t>……</w:t>
+      </w:r>
+    </w:p>
+    <w:p>
+      <w:pPr>
+        <w:spacing w:after="0" w:line="240" w:lineRule="auto"/>
+        <w:rPr>
+          <w:rFonts w:ascii="Calibri" w:eastAsia="Times New Roman" w:hAnsi="Calibri" w:cs="Calibri"/>
+          <w:b/>
+          <w:lang w:val="en-AU"/>
+        </w:rPr>
+      </w:pPr>
+      <w:r>
+        <w:rPr>
+          <w:rFonts w:ascii="Calibri" w:eastAsia="Times New Roman" w:hAnsi="Calibri" w:cs="Calibri"/>
+          <w:b/>
+          <w:lang w:val="en-AU"/>
+        </w:rPr>
+        <w:t>Situatie:</w:t>
+      </w:r>
+    </w:p>
+    <w:p>
+      <w:pPr>
+        <w:spacing w:after="0" w:line="240" w:lineRule="auto"/>
+        <w:rPr>
+          <w:rFonts w:ascii="Calibri" w:eastAsia="Times New Roman" w:hAnsi="Calibri" w:cs="Calibri"/>
+          <w:sz w:val="20"/>
+        </w:rPr>
+      </w:pPr>
+      <w:r>
+        <w:rPr>
+          <w:rFonts w:ascii="Calibri" w:eastAsia="Times New Roman" w:hAnsi="Calibri" w:cs="Calibri"/>
+        </w:rPr>
+        <w:t>Dit is bijna precies dezelfde situatie als bij het eerste STARR formulier. Het enige verschil is dat de opdracht dit keer niet van een leraar kwam maar ik het concept van de applicatie zelf heb bedacht.</w:t>
+      </w:r>
+    </w:p>
+    <w:p>
+      <w:pPr>
+        <w:spacing w:after="0" w:line="240" w:lineRule="auto"/>
+        <w:rPr>
+          <w:rFonts w:ascii="Calibri" w:eastAsia="Times New Roman" w:hAnsi="Calibri" w:cs="Calibri"/>
+          <w:sz w:val="20"/>
+        </w:rPr>
+      </w:pPr>
+    </w:p>
+    <w:p>
+      <w:pPr>
+        <w:spacing w:after="0" w:line="240" w:lineRule="auto"/>
+        <w:rPr>
+          <w:rFonts w:ascii="Calibri" w:eastAsia="Times New Roman" w:hAnsi="Calibri" w:cs="Calibri"/>
+          <w:b/>
+        </w:rPr>
+      </w:pPr>
+      <w:r>
+        <w:rPr>
+          <w:rFonts w:ascii="Calibri" w:eastAsia="Times New Roman" w:hAnsi="Calibri" w:cs="Calibri"/>
+          <w:b/>
+        </w:rPr>
+        <w:t>Taak:</w:t>
+      </w:r>
+    </w:p>
+    <w:p>
+      <w:pPr>
+        <w:spacing w:after="0" w:line="240" w:lineRule="auto"/>
+        <w:rPr>
+          <w:rFonts w:ascii="Calibri" w:eastAsia="Times New Roman" w:hAnsi="Calibri" w:cs="Calibri"/>
+          <w:sz w:val="20"/>
+        </w:rPr>
+      </w:pPr>
+      <w:r>
+        <w:rPr>
+          <w:rFonts w:ascii="Calibri" w:eastAsia="Times New Roman" w:hAnsi="Calibri" w:cs="Calibri"/>
+        </w:rPr>
+        <w:t xml:space="preserve">Ook deze applicatie </w:t>
+      </w:r>
+      <w:r>
+        <w:rPr>
+          <w:rFonts w:ascii="Calibri" w:eastAsia="Times New Roman" w:hAnsi="Calibri" w:cs="Calibri"/>
+        </w:rPr>
+        <w:t>heb ik zelfstandig gemaakt</w:t>
+      </w:r>
+      <w:r>
+        <w:rPr>
+          <w:rFonts w:ascii="Calibri" w:eastAsia="Times New Roman" w:hAnsi="Calibri" w:cs="Calibri"/>
+        </w:rPr>
+        <w:t>, en weer onder begeleiding van Paulien.</w:t>
+      </w:r>
+      <w:r>
+        <w:rPr>
+          <w:rFonts w:ascii="Calibri" w:eastAsia="Times New Roman" w:hAnsi="Calibri" w:cs="Calibri"/>
+        </w:rPr>
+        <w:t xml:space="preserve"> </w:t>
+      </w:r>
+    </w:p>
+    <w:p>
+      <w:pPr>
+        <w:spacing w:after="0" w:line="240" w:lineRule="auto"/>
+        <w:rPr>
+          <w:rFonts w:ascii="Calibri" w:eastAsia="Times New Roman" w:hAnsi="Calibri" w:cs="Calibri"/>
+          <w:sz w:val="20"/>
+        </w:rPr>
+      </w:pPr>
+    </w:p>
+    <w:p>
+      <w:pPr>
+        <w:spacing w:after="0" w:line="240" w:lineRule="auto"/>
+        <w:rPr>
+          <w:rFonts w:ascii="Calibri" w:eastAsia="Times New Roman" w:hAnsi="Calibri" w:cs="Calibri"/>
+          <w:b/>
+        </w:rPr>
+      </w:pPr>
+      <w:r>
+        <w:rPr>
+          <w:rFonts w:ascii="Calibri" w:eastAsia="Times New Roman" w:hAnsi="Calibri" w:cs="Calibri"/>
+          <w:b/>
+        </w:rPr>
+        <w:t>Activiteiten:</w:t>
+      </w:r>
+    </w:p>
+    <w:p>
+      <w:pPr>
+        <w:spacing w:after="0" w:line="240" w:lineRule="auto"/>
+        <w:rPr>
+          <w:rFonts w:ascii="Calibri" w:eastAsia="Times New Roman" w:hAnsi="Calibri" w:cs="Calibri"/>
+        </w:rPr>
+      </w:pPr>
+      <w:r>
+        <w:rPr>
+          <w:rFonts w:ascii="Calibri" w:eastAsia="Times New Roman" w:hAnsi="Calibri" w:cs="Calibri"/>
+        </w:rPr>
+        <w:t xml:space="preserve">Het ontwikkelen van deze applicatie begon anders dan bij </w:t>
+      </w:r>
+      <w:r>
+        <w:rPr>
+          <w:rFonts w:ascii="Calibri" w:eastAsia="Times New Roman" w:hAnsi="Calibri" w:cs="Calibri"/>
+        </w:rPr>
+        <w:t>de eerste. Omdat ik pa</w:t>
+      </w:r>
+      <w:r>
+        <w:rPr>
+          <w:rFonts w:ascii="Calibri" w:eastAsia="Times New Roman" w:hAnsi="Calibri" w:cs="Calibri"/>
+        </w:rPr>
+        <w:t xml:space="preserve">s met de ontwikkeling van de techniek applicatie begon toen de geschiedenis opdracht was afgerond, had ik al veel ervaring opgedaan met de Hololens. Het bedenken van een bruikbaar concept met mijn eigen limitaties in gedachten was daardoor veel gemakkelijker. Ook hoefde ik niet meer weken aan onderzoek te zitten, en werden bugs snel </w:t>
+      </w:r>
+      <w:r>
+        <w:rPr>
+          <w:rFonts w:ascii="Calibri" w:eastAsia="Times New Roman" w:hAnsi="Calibri" w:cs="Calibri"/>
+        </w:rPr>
+        <w:t>opgelost</w:t>
+      </w:r>
+      <w:r>
+        <w:rPr>
+          <w:rFonts w:ascii="Calibri" w:eastAsia="Times New Roman" w:hAnsi="Calibri" w:cs="Calibri"/>
+        </w:rPr>
+        <w:t>.</w:t>
+      </w:r>
+    </w:p>
+    <w:p>
+      <w:pPr>
+        <w:spacing w:after="0" w:line="240" w:lineRule="auto"/>
+        <w:rPr>
+          <w:rFonts w:ascii="Calibri" w:eastAsia="Times New Roman" w:hAnsi="Calibri" w:cs="Calibri"/>
+        </w:rPr>
+      </w:pPr>
+    </w:p>
+    <w:p>
+      <w:pPr>
+        <w:spacing w:after="0" w:line="240" w:lineRule="auto"/>
+        <w:rPr>
+          <w:rFonts w:ascii="Calibri" w:eastAsia="Times New Roman" w:hAnsi="Calibri" w:cs="Calibri"/>
+        </w:rPr>
+      </w:pPr>
+      <w:r>
+        <w:rPr>
+          <w:rFonts w:ascii="Calibri" w:eastAsia="Times New Roman" w:hAnsi="Calibri" w:cs="Calibri"/>
+        </w:rPr>
+        <w:t>De bedachte applicatie vereiste wel beheersing van een nieuw AR SDK, namelijk Vuforia. Hier gingen de eerste paar dagen aan tijd heen.</w:t>
+      </w:r>
+      <w:r>
+        <w:rPr>
+          <w:rFonts w:ascii="Calibri" w:eastAsia="Times New Roman" w:hAnsi="Calibri" w:cs="Calibri"/>
+        </w:rPr>
+        <w:br/>
+      </w:r>
+    </w:p>
+    <w:p>
+      <w:pPr>
+        <w:spacing w:after="0" w:line="240" w:lineRule="auto"/>
+        <w:rPr>
+          <w:rFonts w:ascii="Calibri" w:eastAsia="Times New Roman" w:hAnsi="Calibri" w:cs="Calibri"/>
+        </w:rPr>
+      </w:pPr>
+      <w:r>
+        <w:rPr>
+          <w:rFonts w:ascii="Calibri" w:eastAsia="Times New Roman" w:hAnsi="Calibri" w:cs="Calibri"/>
+        </w:rPr>
+        <w:t>Vergeleken met de geschiedenis opdracht kwam hier veel minder programeer werk aan te pas, maar wel veel meer tests. Gelukkig konden deze tests makkelijk worden uitgevoerd door een ingebouwd hulpmiddel van Unity waarbij ik de webcam van m’n laptop kon gebruiken in plaats van de Hololens.</w:t>
+      </w:r>
+    </w:p>
+    <w:p>
+      <w:pPr>
+        <w:spacing w:after="0" w:line="240" w:lineRule="auto"/>
+        <w:rPr>
+          <w:rFonts w:ascii="Calibri" w:eastAsia="Times New Roman" w:hAnsi="Calibri" w:cs="Calibri"/>
+        </w:rPr>
+      </w:pPr>
+    </w:p>
+    <w:p>
+      <w:pPr>
+        <w:spacing w:after="0" w:line="240" w:lineRule="auto"/>
+        <w:rPr>
+          <w:rFonts w:ascii="Calibri" w:eastAsia="Times New Roman" w:hAnsi="Calibri" w:cs="Calibri"/>
+        </w:rPr>
+      </w:pPr>
+      <w:r>
+        <w:rPr>
+          <w:rFonts w:ascii="Calibri" w:eastAsia="Times New Roman" w:hAnsi="Calibri" w:cs="Calibri"/>
+        </w:rPr>
+        <w:t>Verder verliepen de activiteiten hetzelfde als bij de eerste applicatie</w:t>
+      </w:r>
+      <w:bookmarkStart w:id="40" w:name="_GoBack"/>
+      <w:bookmarkEnd w:id="40"/>
+      <w:r>
+        <w:rPr>
+          <w:rFonts w:ascii="Calibri" w:eastAsia="Times New Roman" w:hAnsi="Calibri" w:cs="Calibri"/>
+        </w:rPr>
+        <w:t>.</w:t>
+      </w:r>
+    </w:p>
+    <w:p>
+      <w:pPr>
+        <w:spacing w:after="0" w:line="240" w:lineRule="auto"/>
+        <w:rPr>
+          <w:rFonts w:ascii="Calibri" w:eastAsia="Times New Roman" w:hAnsi="Calibri" w:cs="Calibri"/>
+        </w:rPr>
+      </w:pPr>
+    </w:p>
+    <w:p>
+      <w:pPr>
+        <w:spacing w:after="0" w:line="240" w:lineRule="auto"/>
+        <w:rPr>
+          <w:rFonts w:ascii="Calibri" w:eastAsia="Times New Roman" w:hAnsi="Calibri" w:cs="Calibri"/>
+          <w:sz w:val="20"/>
+        </w:rPr>
+      </w:pPr>
+      <w:r>
+        <w:rPr>
+          <w:rFonts w:ascii="Calibri" w:eastAsia="Times New Roman" w:hAnsi="Calibri" w:cs="Calibri"/>
+          <w:b/>
+        </w:rPr>
+        <w:t>Resultaat:</w:t>
+      </w:r>
     </w:p>
     <w:p>
       <w:pPr>
@@ -22431,7 +22312,6 @@
           <w:sz w:val="20"/>
           <w:szCs w:val="20"/>
         </w:rPr>
-        <w:lastRenderedPageBreak/>
         <w:t>Wat is er in de organisatie met jouw behaalde resultaat gebeurd?</w:t>
       </w:r>
     </w:p>
@@ -22443,15 +22323,14 @@
           <w:rFonts w:ascii="Calibri" w:eastAsia="Times New Roman" w:hAnsi="Calibri" w:cs="Calibri"/>
           <w:b/>
           <w:sz w:val="20"/>
-          <w:lang w:val="en-AU"/>
         </w:rPr>
       </w:pPr>
       <w:r>
         <w:rPr>
           <w:rFonts w:ascii="Calibri" w:eastAsia="Times New Roman" w:hAnsi="Calibri" w:cs="Calibri"/>
           <w:b/>
-          <w:lang w:val="en-AU"/>
-        </w:rPr>
+        </w:rPr>
+        <w:lastRenderedPageBreak/>
         <w:t>Reflectie:</w:t>
       </w:r>
     </w:p>
@@ -22515,14 +22394,12 @@
           <w:rFonts w:ascii="Calibri" w:eastAsia="Times New Roman" w:hAnsi="Calibri" w:cs="Calibri"/>
           <w:b/>
           <w:sz w:val="20"/>
-          <w:lang w:val="en-AU"/>
         </w:rPr>
       </w:pPr>
       <w:r>
         <w:rPr>
           <w:rFonts w:ascii="Calibri" w:eastAsia="Times New Roman" w:hAnsi="Calibri" w:cs="Calibri"/>
           <w:b/>
-          <w:lang w:val="en-AU"/>
         </w:rPr>
         <w:t>Referentie</w:t>
       </w:r>
@@ -22583,13 +22460,10 @@
       <w:pPr>
         <w:pStyle w:val="Kop2"/>
       </w:pPr>
-      <w:bookmarkStart w:id="40" w:name="_Toc502912076"/>
-      <w:r>
-        <w:t>3.3 Bewijs</w:t>
-      </w:r>
-      <w:bookmarkEnd w:id="40"/>
-    </w:p>
-    <w:p/>
+      <w:r>
+        <w:t>3.5 bewijs</w:t>
+      </w:r>
+    </w:p>
     <w:p>
       <w:pPr>
         <w:pStyle w:val="Kop1"/>
@@ -24028,51 +23902,15 @@
   </w:num>
   <w:num w:numId="3">
     <w:abstractNumId w:val="6"/>
-    <w:lvlOverride w:ilvl="0"/>
-    <w:lvlOverride w:ilvl="1"/>
-    <w:lvlOverride w:ilvl="2"/>
-    <w:lvlOverride w:ilvl="3"/>
-    <w:lvlOverride w:ilvl="4"/>
-    <w:lvlOverride w:ilvl="5"/>
-    <w:lvlOverride w:ilvl="6"/>
-    <w:lvlOverride w:ilvl="7"/>
-    <w:lvlOverride w:ilvl="8"/>
   </w:num>
   <w:num w:numId="4">
     <w:abstractNumId w:val="3"/>
-    <w:lvlOverride w:ilvl="0"/>
-    <w:lvlOverride w:ilvl="1"/>
-    <w:lvlOverride w:ilvl="2"/>
-    <w:lvlOverride w:ilvl="3"/>
-    <w:lvlOverride w:ilvl="4"/>
-    <w:lvlOverride w:ilvl="5"/>
-    <w:lvlOverride w:ilvl="6"/>
-    <w:lvlOverride w:ilvl="7"/>
-    <w:lvlOverride w:ilvl="8"/>
   </w:num>
   <w:num w:numId="5">
     <w:abstractNumId w:val="2"/>
-    <w:lvlOverride w:ilvl="0"/>
-    <w:lvlOverride w:ilvl="1"/>
-    <w:lvlOverride w:ilvl="2"/>
-    <w:lvlOverride w:ilvl="3"/>
-    <w:lvlOverride w:ilvl="4"/>
-    <w:lvlOverride w:ilvl="5"/>
-    <w:lvlOverride w:ilvl="6"/>
-    <w:lvlOverride w:ilvl="7"/>
-    <w:lvlOverride w:ilvl="8"/>
   </w:num>
   <w:num w:numId="6">
     <w:abstractNumId w:val="0"/>
-    <w:lvlOverride w:ilvl="0"/>
-    <w:lvlOverride w:ilvl="1"/>
-    <w:lvlOverride w:ilvl="2"/>
-    <w:lvlOverride w:ilvl="3"/>
-    <w:lvlOverride w:ilvl="4"/>
-    <w:lvlOverride w:ilvl="5"/>
-    <w:lvlOverride w:ilvl="6"/>
-    <w:lvlOverride w:ilvl="7"/>
-    <w:lvlOverride w:ilvl="8"/>
   </w:num>
   <w:num w:numId="7">
     <w:abstractNumId w:val="5"/>
@@ -25104,7 +24942,7 @@
 </file>
 
 <file path=customXml/itemProps1.xml><?xml version="1.0" encoding="utf-8"?>
-<ds:datastoreItem xmlns:ds="http://schemas.openxmlformats.org/officeDocument/2006/customXml" ds:itemID="{F4C36A52-C860-457E-8BD1-DDC721AE7508}">
+<ds:datastoreItem xmlns:ds="http://schemas.openxmlformats.org/officeDocument/2006/customXml" ds:itemID="{1BC0D497-6F69-4F53-846B-DAD6344E0670}">
   <ds:schemaRefs>
     <ds:schemaRef ds:uri="http://schemas.openxmlformats.org/officeDocument/2006/bibliography"/>
   </ds:schemaRefs>

</xml_diff>